<commit_message>
Se actualizo el test plan, dando formato y añadiendo informacion
</commit_message>
<xml_diff>
--- a/Test_Plan_Template_02.docx
+++ b/Test_Plan_Template_02.docx
@@ -2,7 +2,139 @@
 <file path=word/document.xml><?xml version="1.0" encoding="utf-8"?>
 <w:document xmlns:wpc="http://schemas.microsoft.com/office/word/2010/wordprocessingCanvas" xmlns:cx="http://schemas.microsoft.com/office/drawing/2014/chartex" xmlns:cx1="http://schemas.microsoft.com/office/drawing/2015/9/8/chartex" xmlns:cx2="http://schemas.microsoft.com/office/drawing/2015/10/21/chartex" xmlns:cx3="http://schemas.microsoft.com/office/drawing/2016/5/9/chartex" xmlns:cx4="http://schemas.microsoft.com/office/drawing/2016/5/10/chartex" xmlns:cx5="http://schemas.microsoft.com/office/drawing/2016/5/11/chartex" xmlns:cx6="http://schemas.microsoft.com/office/drawing/2016/5/12/chartex" xmlns:cx7="http://schemas.microsoft.com/office/drawing/2016/5/13/chartex" xmlns:cx8="http://schemas.microsoft.com/office/drawing/2016/5/14/chartex" xmlns:mc="http://schemas.openxmlformats.org/markup-compatibility/2006" xmlns:aink="http://schemas.microsoft.com/office/drawing/2016/ink" xmlns:am3d="http://schemas.microsoft.com/office/drawing/2017/model3d" xmlns:o="urn:schemas-microsoft-com:office:office" xmlns:oel="http://schemas.microsoft.com/office/2019/extlst" xmlns:r="http://schemas.openxmlformats.org/officeDocument/2006/relationships" xmlns:m="http://schemas.openxmlformats.org/officeDocument/2006/math" xmlns:v="urn:schemas-microsoft-com:vml" xmlns:wp14="http://schemas.microsoft.com/office/word/2010/wordprocessingDrawing" xmlns:wp="http://schemas.openxmlformats.org/drawingml/2006/wordprocessingDrawing" xmlns:w10="urn:schemas-microsoft-com:office:word" xmlns:w="http://schemas.openxmlformats.org/wordprocessingml/2006/main" xmlns:w14="http://schemas.microsoft.com/office/word/2010/wordml" xmlns:w15="http://schemas.microsoft.com/office/word/2012/wordml" xmlns:w16cex="http://schemas.microsoft.com/office/word/2018/wordml/cex" xmlns:w16cid="http://schemas.microsoft.com/office/word/2016/wordml/cid" xmlns:w16="http://schemas.microsoft.com/office/word/2018/wordml" xmlns:w16sdtdh="http://schemas.microsoft.com/office/word/2020/wordml/sdtdatahash" xmlns:w16se="http://schemas.microsoft.com/office/word/2015/wordml/symex" xmlns:wpg="http://schemas.microsoft.com/office/word/2010/wordprocessingGroup" xmlns:wpi="http://schemas.microsoft.com/office/word/2010/wordprocessingInk" xmlns:wne="http://schemas.microsoft.com/office/word/2006/wordml" xmlns:wps="http://schemas.microsoft.com/office/word/2010/wordprocessingShape" xmlns:a="http://schemas.openxmlformats.org/drawingml/2006/main" mc:Ignorable="w14 w15 w16se w16cid w16 w16cex w16sdtdh wp14">
   <w:body>
-    <w:p xmlns:wp14="http://schemas.microsoft.com/office/word/2010/wordml" wp14:textId="1D008103">
+    <w:p>
+      <w:pPr>
+        <w:pStyle w:val="Normal"/>
+        <w:bidi w:val="0"/>
+        <w:spacing w:before="0" w:beforeAutospacing="off" w:after="0" w:afterAutospacing="off" w:line="259" w:lineRule="auto"/>
+        <w:ind w:left="0" w:right="0"/>
+        <w:jc w:val="center"/>
+        <w:rPr/>
+      </w:pPr>
+    </w:p>
+    <w:p>
+      <w:pPr>
+        <w:pStyle w:val="Normal"/>
+        <w:suppressLineNumbers w:val="0"/>
+        <w:bidi w:val="0"/>
+        <w:spacing w:before="0" w:beforeAutospacing="off" w:after="0" w:afterAutospacing="off" w:line="259" w:lineRule="auto"/>
+        <w:ind w:left="0" w:right="0"/>
+        <w:jc w:val="center"/>
+        <w:rPr>
+          <w:rFonts w:ascii="Calibri" w:hAnsi="Calibri" w:cs="Calibri"/>
+          <w:b w:val="1"/>
+          <w:bCs w:val="1"/>
+          <w:sz w:val="32"/>
+          <w:szCs w:val="32"/>
+        </w:rPr>
+      </w:pPr>
+    </w:p>
+    <w:p>
+      <w:pPr>
+        <w:pStyle w:val="Normal"/>
+        <w:suppressLineNumbers w:val="0"/>
+        <w:bidi w:val="0"/>
+        <w:spacing w:before="0" w:beforeAutospacing="off" w:after="0" w:afterAutospacing="off" w:line="259" w:lineRule="auto"/>
+        <w:ind w:left="0" w:right="0"/>
+        <w:jc w:val="center"/>
+        <w:rPr>
+          <w:rFonts w:ascii="Calibri" w:hAnsi="Calibri" w:cs="Calibri"/>
+          <w:b w:val="1"/>
+          <w:bCs w:val="1"/>
+          <w:sz w:val="32"/>
+          <w:szCs w:val="32"/>
+        </w:rPr>
+      </w:pPr>
+      <w:r>
+        <w:rPr>
+          <w:rFonts w:ascii="Calibri" w:hAnsi="Calibri" w:cs="Calibri"/>
+          <w:b w:val="1"/>
+          <w:bCs w:val="1"/>
+          <w:sz w:val="32"/>
+          <w:szCs w:val="32"/>
+        </w:rPr>
+        <w:t>Servicios</w:t>
+      </w:r>
+      <w:r>
+        <w:rPr>
+          <w:rFonts w:ascii="Calibri" w:hAnsi="Calibri" w:cs="Calibri"/>
+          <w:b w:val="1"/>
+          <w:bCs w:val="1"/>
+          <w:sz w:val="32"/>
+          <w:szCs w:val="32"/>
+        </w:rPr>
+        <w:t xml:space="preserve"> y </w:t>
+      </w:r>
+      <w:r>
+        <w:rPr>
+          <w:rFonts w:ascii="Calibri" w:hAnsi="Calibri" w:cs="Calibri"/>
+          <w:b w:val="1"/>
+          <w:bCs w:val="1"/>
+          <w:sz w:val="32"/>
+          <w:szCs w:val="32"/>
+        </w:rPr>
+        <w:t>Pagina</w:t>
+      </w:r>
+      <w:r>
+        <w:rPr>
+          <w:rFonts w:ascii="Calibri" w:hAnsi="Calibri" w:cs="Calibri"/>
+          <w:b w:val="1"/>
+          <w:bCs w:val="1"/>
+          <w:sz w:val="32"/>
+          <w:szCs w:val="32"/>
+        </w:rPr>
+        <w:t xml:space="preserve"> Web</w:t>
+      </w:r>
+    </w:p>
+    <w:p>
+      <w:pPr>
+        <w:pStyle w:val="Normal"/>
+        <w:suppressLineNumbers w:val="0"/>
+        <w:bidi w:val="0"/>
+        <w:spacing w:before="0" w:beforeAutospacing="off" w:after="0" w:afterAutospacing="off" w:line="259" w:lineRule="auto"/>
+        <w:ind w:left="0" w:right="0"/>
+        <w:jc w:val="center"/>
+        <w:rPr>
+          <w:rFonts w:ascii="Calibri" w:hAnsi="Calibri" w:cs="Calibri"/>
+          <w:b w:val="1"/>
+          <w:bCs w:val="1"/>
+          <w:sz w:val="32"/>
+          <w:szCs w:val="32"/>
+        </w:rPr>
+      </w:pPr>
+      <w:r>
+        <w:rPr>
+          <w:rFonts w:ascii="Calibri" w:hAnsi="Calibri" w:cs="Calibri"/>
+          <w:b w:val="1"/>
+          <w:bCs w:val="1"/>
+          <w:sz w:val="32"/>
+          <w:szCs w:val="32"/>
+        </w:rPr>
+        <w:t>Mercado Libre</w:t>
+      </w:r>
+    </w:p>
+    <w:p>
+      <w:pPr>
+        <w:pStyle w:val="Normal"/>
+        <w:suppressLineNumbers w:val="0"/>
+        <w:bidi w:val="0"/>
+        <w:spacing w:before="0" w:beforeAutospacing="off" w:after="0" w:afterAutospacing="off" w:line="259" w:lineRule="auto"/>
+        <w:ind w:left="0" w:right="0"/>
+        <w:jc w:val="center"/>
+        <w:rPr/>
+      </w:pPr>
+      <w:r>
+        <w:rPr>
+          <w:rFonts w:ascii="Calibri" w:hAnsi="Calibri" w:cs="Calibri"/>
+          <w:b w:val="1"/>
+          <w:bCs w:val="1"/>
+          <w:sz w:val="32"/>
+          <w:szCs w:val="32"/>
+        </w:rPr>
+        <w:t>Plan de Pruebas</w:t>
+      </w:r>
+    </w:p>
+    <w:p xmlns:wp14="http://schemas.microsoft.com/office/word/2010/wordml" wp14:textId="77777777">
       <w:pPr>
         <w:jc w:val="center"/>
         <w:rPr>
@@ -13,48 +145,6 @@
           <w:szCs w:val="40"/>
         </w:rPr>
       </w:pPr>
-      <w:r>
-        <w:rPr>
-          <w:rFonts w:ascii="Calibri" w:hAnsi="Calibri" w:cs="Calibri"/>
-          <w:b w:val="1"/>
-          <w:bCs w:val="1"/>
-          <w:sz w:val="40"/>
-          <w:szCs w:val="40"/>
-        </w:rPr>
-        <w:t xml:space="preserve">Plan de </w:t>
-      </w:r>
-      <w:r>
-        <w:rPr>
-          <w:rFonts w:ascii="Calibri" w:hAnsi="Calibri" w:cs="Calibri"/>
-          <w:b w:val="1"/>
-          <w:bCs w:val="1"/>
-          <w:sz w:val="40"/>
-          <w:szCs w:val="40"/>
-        </w:rPr>
-        <w:t>Pruebas</w:t>
-      </w:r>
-      <w:r>
-        <w:rPr>
-          <w:rFonts w:ascii="Calibri" w:hAnsi="Calibri" w:cs="Calibri"/>
-          <w:b w:val="1"/>
-          <w:bCs w:val="1"/>
-          <w:sz w:val="40"/>
-          <w:szCs w:val="40"/>
-        </w:rPr>
-        <w:t xml:space="preserve"> MERCADO LIBRE</w:t>
-      </w:r>
-    </w:p>
-    <w:p xmlns:wp14="http://schemas.microsoft.com/office/word/2010/wordml" wp14:textId="77777777">
-      <w:pPr>
-        <w:jc w:val="center"/>
-        <w:rPr>
-          <w:rFonts w:ascii="Calibri" w:hAnsi="Calibri" w:cs="Calibri"/>
-          <w:b w:val="1"/>
-          <w:bCs w:val="1"/>
-          <w:sz w:val="40"/>
-          <w:szCs w:val="40"/>
-        </w:rPr>
-      </w:pPr>
     </w:p>
     <w:p xmlns:wp14="http://schemas.microsoft.com/office/word/2010/wordml" wp14:textId="77777777">
       <w:pPr>
@@ -80,9 +170,11 @@
     </w:p>
     <w:p xmlns:wp14="http://schemas.microsoft.com/office/word/2010/wordml" wp14:textId="77777777">
       <w:pPr>
-        <w:rPr>
-          <w:rFonts w:ascii="Calibri" w:hAnsi="Calibri" w:cs="Calibri"/>
-          <w:i/>
+        <w:jc w:val="center"/>
+        <w:rPr>
+          <w:rFonts w:ascii="Calibri" w:hAnsi="Calibri" w:cs="Calibri"/>
+          <w:i w:val="1"/>
+          <w:iCs w:val="1"/>
           <w:noProof/>
           <w:sz w:val="28"/>
           <w:szCs w:val="28"/>
@@ -91,9 +183,11 @@
     </w:p>
     <w:p xmlns:wp14="http://schemas.microsoft.com/office/word/2010/wordml" wp14:textId="77777777">
       <w:pPr>
-        <w:rPr>
-          <w:rFonts w:ascii="Calibri" w:hAnsi="Calibri" w:cs="Calibri"/>
-          <w:i/>
+        <w:jc w:val="center"/>
+        <w:rPr>
+          <w:rFonts w:ascii="Calibri" w:hAnsi="Calibri" w:cs="Calibri"/>
+          <w:i w:val="1"/>
+          <w:iCs w:val="1"/>
           <w:noProof/>
           <w:sz w:val="28"/>
           <w:szCs w:val="28"/>
@@ -102,9 +196,11 @@
     </w:p>
     <w:p xmlns:wp14="http://schemas.microsoft.com/office/word/2010/wordml" wp14:textId="77777777">
       <w:pPr>
-        <w:rPr>
-          <w:rFonts w:ascii="Calibri" w:hAnsi="Calibri" w:cs="Calibri"/>
-          <w:i/>
+        <w:jc w:val="center"/>
+        <w:rPr>
+          <w:rFonts w:ascii="Calibri" w:hAnsi="Calibri" w:cs="Calibri"/>
+          <w:i w:val="1"/>
+          <w:iCs w:val="1"/>
           <w:noProof/>
           <w:sz w:val="28"/>
           <w:szCs w:val="28"/>
@@ -113,9 +209,11 @@
     </w:p>
     <w:p xmlns:wp14="http://schemas.microsoft.com/office/word/2010/wordml" wp14:textId="77777777">
       <w:pPr>
-        <w:rPr>
-          <w:rFonts w:ascii="Calibri" w:hAnsi="Calibri" w:cs="Calibri"/>
-          <w:i/>
+        <w:jc w:val="center"/>
+        <w:rPr>
+          <w:rFonts w:ascii="Calibri" w:hAnsi="Calibri" w:cs="Calibri"/>
+          <w:i w:val="1"/>
+          <w:iCs w:val="1"/>
           <w:noProof/>
           <w:sz w:val="28"/>
           <w:szCs w:val="28"/>
@@ -124,9 +222,11 @@
     </w:p>
     <w:p xmlns:wp14="http://schemas.microsoft.com/office/word/2010/wordml" wp14:textId="77777777">
       <w:pPr>
-        <w:rPr>
-          <w:rFonts w:ascii="Calibri" w:hAnsi="Calibri" w:cs="Calibri"/>
-          <w:i/>
+        <w:jc w:val="center"/>
+        <w:rPr>
+          <w:rFonts w:ascii="Calibri" w:hAnsi="Calibri" w:cs="Calibri"/>
+          <w:i w:val="1"/>
+          <w:iCs w:val="1"/>
           <w:noProof/>
           <w:sz w:val="28"/>
           <w:szCs w:val="28"/>
@@ -135,9 +235,11 @@
     </w:p>
     <w:p xmlns:wp14="http://schemas.microsoft.com/office/word/2010/wordml" wp14:textId="77777777">
       <w:pPr>
-        <w:rPr>
-          <w:rFonts w:ascii="Calibri" w:hAnsi="Calibri" w:cs="Calibri"/>
-          <w:i/>
+        <w:jc w:val="center"/>
+        <w:rPr>
+          <w:rFonts w:ascii="Calibri" w:hAnsi="Calibri" w:cs="Calibri"/>
+          <w:i w:val="1"/>
+          <w:iCs w:val="1"/>
           <w:noProof/>
           <w:sz w:val="28"/>
           <w:szCs w:val="28"/>
@@ -146,9 +248,11 @@
     </w:p>
     <w:p xmlns:wp14="http://schemas.microsoft.com/office/word/2010/wordml" wp14:textId="77777777">
       <w:pPr>
-        <w:rPr>
-          <w:rFonts w:ascii="Calibri" w:hAnsi="Calibri" w:cs="Calibri"/>
-          <w:i/>
+        <w:jc w:val="center"/>
+        <w:rPr>
+          <w:rFonts w:ascii="Calibri" w:hAnsi="Calibri" w:cs="Calibri"/>
+          <w:i w:val="1"/>
+          <w:iCs w:val="1"/>
           <w:noProof/>
           <w:sz w:val="28"/>
           <w:szCs w:val="28"/>
@@ -157,9 +261,11 @@
     </w:p>
     <w:p xmlns:wp14="http://schemas.microsoft.com/office/word/2010/wordml" wp14:textId="77777777">
       <w:pPr>
-        <w:rPr>
-          <w:rFonts w:ascii="Calibri" w:hAnsi="Calibri" w:cs="Calibri"/>
-          <w:i/>
+        <w:jc w:val="center"/>
+        <w:rPr>
+          <w:rFonts w:ascii="Calibri" w:hAnsi="Calibri" w:cs="Calibri"/>
+          <w:i w:val="1"/>
+          <w:iCs w:val="1"/>
           <w:noProof/>
           <w:sz w:val="28"/>
           <w:szCs w:val="28"/>
@@ -168,9 +274,11 @@
     </w:p>
     <w:p xmlns:wp14="http://schemas.microsoft.com/office/word/2010/wordml" wp14:textId="77777777">
       <w:pPr>
-        <w:rPr>
-          <w:rFonts w:ascii="Calibri" w:hAnsi="Calibri" w:cs="Calibri"/>
-          <w:i/>
+        <w:jc w:val="center"/>
+        <w:rPr>
+          <w:rFonts w:ascii="Calibri" w:hAnsi="Calibri" w:cs="Calibri"/>
+          <w:i w:val="1"/>
+          <w:iCs w:val="1"/>
           <w:noProof/>
           <w:sz w:val="28"/>
           <w:szCs w:val="28"/>
@@ -179,6 +287,7 @@
     </w:p>
     <w:p xmlns:wp14="http://schemas.microsoft.com/office/word/2010/wordml" wp14:textId="77777777">
       <w:pPr>
+        <w:jc w:val="center"/>
         <w:rPr>
           <w:rFonts w:ascii="Calibri" w:hAnsi="Calibri" w:cs="Calibri"/>
           <w:i w:val="1"/>
@@ -192,6 +301,7 @@
     <w:p xmlns:wp14="http://schemas.microsoft.com/office/word/2010/wordml" wp14:textId="4942FF91">
       <w:pPr>
         <w:pStyle w:val="Normal"/>
+        <w:jc w:val="center"/>
         <w:rPr>
           <w:rFonts w:ascii="Calibri" w:hAnsi="Calibri" w:cs="Calibri"/>
           <w:i w:val="1"/>
@@ -205,6 +315,7 @@
     <w:p xmlns:wp14="http://schemas.microsoft.com/office/word/2010/wordml" wp14:textId="4A083456">
       <w:pPr>
         <w:pStyle w:val="Normal"/>
+        <w:jc w:val="center"/>
         <w:rPr>
           <w:rFonts w:ascii="Calibri" w:hAnsi="Calibri" w:cs="Calibri"/>
           <w:i w:val="1"/>
@@ -218,6 +329,7 @@
     <w:p xmlns:wp14="http://schemas.microsoft.com/office/word/2010/wordml" wp14:textId="6A4FC24B">
       <w:pPr>
         <w:pStyle w:val="Normal"/>
+        <w:jc w:val="center"/>
         <w:rPr>
           <w:rFonts w:ascii="Calibri" w:hAnsi="Calibri" w:cs="Calibri"/>
           <w:i w:val="1"/>
@@ -231,6 +343,7 @@
     <w:p xmlns:wp14="http://schemas.microsoft.com/office/word/2010/wordml" wp14:textId="6D67A709">
       <w:pPr>
         <w:pStyle w:val="Normal"/>
+        <w:jc w:val="center"/>
         <w:rPr>
           <w:rFonts w:ascii="Calibri" w:hAnsi="Calibri" w:cs="Calibri"/>
           <w:i w:val="1"/>
@@ -244,6 +357,7 @@
     <w:p xmlns:wp14="http://schemas.microsoft.com/office/word/2010/wordml" wp14:textId="76C11784">
       <w:pPr>
         <w:pStyle w:val="Normal"/>
+        <w:jc w:val="center"/>
         <w:rPr>
           <w:rFonts w:ascii="Calibri" w:hAnsi="Calibri" w:cs="Calibri"/>
           <w:i w:val="1"/>
@@ -257,6 +371,7 @@
     <w:p xmlns:wp14="http://schemas.microsoft.com/office/word/2010/wordml" wp14:textId="1F7B5605">
       <w:pPr>
         <w:pStyle w:val="Normal"/>
+        <w:jc w:val="center"/>
         <w:rPr>
           <w:rFonts w:ascii="Calibri" w:hAnsi="Calibri" w:cs="Calibri"/>
           <w:i w:val="1"/>
@@ -270,6 +385,7 @@
     <w:p xmlns:wp14="http://schemas.microsoft.com/office/word/2010/wordml" wp14:textId="4320EAE3">
       <w:pPr>
         <w:pStyle w:val="Normal"/>
+        <w:jc w:val="center"/>
         <w:rPr>
           <w:rFonts w:ascii="Calibri" w:hAnsi="Calibri" w:cs="Calibri"/>
           <w:i w:val="1"/>
@@ -283,6 +399,7 @@
     <w:p xmlns:wp14="http://schemas.microsoft.com/office/word/2010/wordml" wp14:textId="6014AFBE">
       <w:pPr>
         <w:pStyle w:val="Normal"/>
+        <w:jc w:val="center"/>
         <w:rPr>
           <w:rFonts w:ascii="Calibri" w:hAnsi="Calibri" w:cs="Calibri"/>
           <w:i w:val="1"/>
@@ -296,6 +413,7 @@
     <w:p xmlns:wp14="http://schemas.microsoft.com/office/word/2010/wordml" wp14:textId="4633698E">
       <w:pPr>
         <w:pStyle w:val="Normal"/>
+        <w:jc w:val="center"/>
         <w:rPr>
           <w:rFonts w:ascii="Calibri" w:hAnsi="Calibri" w:cs="Calibri"/>
           <w:i w:val="1"/>
@@ -309,6 +427,7 @@
     <w:p>
       <w:pPr>
         <w:pStyle w:val="Normal"/>
+        <w:jc w:val="center"/>
         <w:rPr>
           <w:rFonts w:ascii="Calibri" w:hAnsi="Calibri" w:cs="Calibri"/>
           <w:i w:val="1"/>
@@ -322,6 +441,7 @@
     <w:p>
       <w:pPr>
         <w:pStyle w:val="Normal"/>
+        <w:jc w:val="center"/>
         <w:rPr>
           <w:rFonts w:ascii="Calibri" w:hAnsi="Calibri" w:cs="Calibri"/>
           <w:i w:val="1"/>
@@ -335,6 +455,7 @@
     <w:p>
       <w:pPr>
         <w:pStyle w:val="Normal"/>
+        <w:jc w:val="center"/>
         <w:rPr>
           <w:rFonts w:ascii="Calibri" w:hAnsi="Calibri" w:cs="Calibri"/>
           <w:i w:val="1"/>
@@ -348,6 +469,7 @@
     <w:p>
       <w:pPr>
         <w:pStyle w:val="Normal"/>
+        <w:jc w:val="center"/>
         <w:rPr>
           <w:rFonts w:ascii="Calibri" w:hAnsi="Calibri" w:cs="Calibri"/>
           <w:i w:val="1"/>
@@ -361,6 +483,7 @@
     <w:p>
       <w:pPr>
         <w:pStyle w:val="Normal"/>
+        <w:jc w:val="center"/>
         <w:rPr>
           <w:rFonts w:ascii="Calibri" w:hAnsi="Calibri" w:cs="Calibri"/>
           <w:i w:val="1"/>
@@ -374,58 +497,7 @@
     <w:p>
       <w:pPr>
         <w:pStyle w:val="Normal"/>
-        <w:rPr>
-          <w:rFonts w:ascii="Calibri" w:hAnsi="Calibri" w:cs="Calibri"/>
-          <w:i w:val="1"/>
-          <w:iCs w:val="1"/>
-          <w:noProof/>
-          <w:sz w:val="28"/>
-          <w:szCs w:val="28"/>
-        </w:rPr>
-      </w:pPr>
-    </w:p>
-    <w:p>
-      <w:pPr>
-        <w:pStyle w:val="Normal"/>
-        <w:rPr>
-          <w:rFonts w:ascii="Calibri" w:hAnsi="Calibri" w:cs="Calibri"/>
-          <w:i w:val="1"/>
-          <w:iCs w:val="1"/>
-          <w:noProof/>
-          <w:sz w:val="28"/>
-          <w:szCs w:val="28"/>
-        </w:rPr>
-      </w:pPr>
-    </w:p>
-    <w:p>
-      <w:pPr>
-        <w:pStyle w:val="Normal"/>
-        <w:rPr>
-          <w:rFonts w:ascii="Calibri" w:hAnsi="Calibri" w:cs="Calibri"/>
-          <w:i w:val="1"/>
-          <w:iCs w:val="1"/>
-          <w:noProof/>
-          <w:sz w:val="28"/>
-          <w:szCs w:val="28"/>
-        </w:rPr>
-      </w:pPr>
-    </w:p>
-    <w:p>
-      <w:pPr>
-        <w:pStyle w:val="Normal"/>
-        <w:rPr>
-          <w:rFonts w:ascii="Calibri" w:hAnsi="Calibri" w:cs="Calibri"/>
-          <w:i w:val="1"/>
-          <w:iCs w:val="1"/>
-          <w:noProof/>
-          <w:sz w:val="28"/>
-          <w:szCs w:val="28"/>
-        </w:rPr>
-      </w:pPr>
-    </w:p>
-    <w:p>
-      <w:pPr>
-        <w:pStyle w:val="Normal"/>
+        <w:jc w:val="center"/>
         <w:rPr>
           <w:rFonts w:ascii="Calibri" w:hAnsi="Calibri" w:cs="Calibri"/>
           <w:i w:val="1"/>
@@ -444,6 +516,7 @@
           <w:numId w:val="0"/>
         </w:numPr>
         <w:ind w:left="0"/>
+        <w:jc w:val="left"/>
         <w:rPr>
           <w:noProof/>
         </w:rPr>
@@ -458,6 +531,7 @@
     <w:p>
       <w:pPr>
         <w:pStyle w:val="Normal"/>
+        <w:jc w:val="left"/>
         <w:rPr>
           <w:noProof/>
         </w:rPr>
@@ -466,6 +540,7 @@
     <w:p>
       <w:pPr>
         <w:pStyle w:val="Normal"/>
+        <w:jc w:val="left"/>
         <w:rPr>
           <w:b w:val="1"/>
           <w:bCs w:val="1"/>
@@ -480,13 +555,14 @@
           <w:ilvl w:val="0"/>
           <w:numId w:val="38"/>
         </w:numPr>
+        <w:jc w:val="left"/>
         <w:rPr>
           <w:rFonts w:ascii="Times New Roman" w:hAnsi="Times New Roman" w:eastAsia="Times New Roman" w:cs="Times New Roman"/>
           <w:i w:val="0"/>
           <w:iCs w:val="0"/>
           <w:noProof/>
-          <w:sz w:val="22"/>
-          <w:szCs w:val="22"/>
+          <w:sz w:val="28"/>
+          <w:szCs w:val="28"/>
         </w:rPr>
       </w:pPr>
       <w:r>
@@ -495,10 +571,32 @@
           <w:i w:val="0"/>
           <w:iCs w:val="0"/>
           <w:noProof/>
-          <w:sz w:val="22"/>
-          <w:szCs w:val="22"/>
+          <w:sz w:val="28"/>
+          <w:szCs w:val="28"/>
         </w:rPr>
         <w:t>Introducción</w:t>
+      </w:r>
+      <w:r>
+        <w:rPr>
+          <w:rFonts w:ascii="Times New Roman" w:hAnsi="Times New Roman" w:eastAsia="Times New Roman" w:cs="Times New Roman"/>
+          <w:i w:val="0"/>
+          <w:iCs w:val="0"/>
+          <w:noProof/>
+          <w:sz w:val="28"/>
+          <w:szCs w:val="28"/>
+        </w:rPr>
+        <w:t>:</w:t>
+      </w:r>
+      <w:r>
+        <w:rPr>
+          <w:rFonts w:ascii="Times New Roman" w:hAnsi="Times New Roman" w:eastAsia="Times New Roman" w:cs="Times New Roman"/>
+          <w:i w:val="0"/>
+          <w:iCs w:val="0"/>
+          <w:noProof/>
+          <w:sz w:val="28"/>
+          <w:szCs w:val="28"/>
+        </w:rPr>
+        <w:t xml:space="preserve"> ...................................................................................................</w:t>
       </w:r>
     </w:p>
     <w:p>
@@ -508,13 +606,14 @@
           <w:ilvl w:val="1"/>
           <w:numId w:val="38"/>
         </w:numPr>
+        <w:jc w:val="left"/>
         <w:rPr>
           <w:rFonts w:ascii="Times New Roman" w:hAnsi="Times New Roman" w:eastAsia="Times New Roman" w:cs="Times New Roman"/>
           <w:i w:val="0"/>
           <w:iCs w:val="0"/>
           <w:noProof/>
-          <w:sz w:val="22"/>
-          <w:szCs w:val="22"/>
+          <w:sz w:val="28"/>
+          <w:szCs w:val="28"/>
         </w:rPr>
       </w:pPr>
       <w:r>
@@ -523,10 +622,32 @@
           <w:i w:val="0"/>
           <w:iCs w:val="0"/>
           <w:noProof/>
-          <w:sz w:val="22"/>
-          <w:szCs w:val="22"/>
+          <w:sz w:val="28"/>
+          <w:szCs w:val="28"/>
         </w:rPr>
         <w:t xml:space="preserve"> Alcance</w:t>
+      </w:r>
+      <w:r>
+        <w:rPr>
+          <w:rFonts w:ascii="Times New Roman" w:hAnsi="Times New Roman" w:eastAsia="Times New Roman" w:cs="Times New Roman"/>
+          <w:i w:val="0"/>
+          <w:iCs w:val="0"/>
+          <w:noProof/>
+          <w:sz w:val="28"/>
+          <w:szCs w:val="28"/>
+        </w:rPr>
+        <w:t>:</w:t>
+      </w:r>
+      <w:r>
+        <w:rPr>
+          <w:rFonts w:ascii="Times New Roman" w:hAnsi="Times New Roman" w:eastAsia="Times New Roman" w:cs="Times New Roman"/>
+          <w:i w:val="0"/>
+          <w:iCs w:val="0"/>
+          <w:noProof/>
+          <w:sz w:val="28"/>
+          <w:szCs w:val="28"/>
+        </w:rPr>
+        <w:t xml:space="preserve"> .....................................................................................</w:t>
       </w:r>
     </w:p>
     <w:p>
@@ -536,13 +657,14 @@
           <w:ilvl w:val="2"/>
           <w:numId w:val="38"/>
         </w:numPr>
+        <w:jc w:val="left"/>
         <w:rPr>
           <w:rFonts w:ascii="Times New Roman" w:hAnsi="Times New Roman" w:eastAsia="Times New Roman" w:cs="Times New Roman"/>
           <w:i w:val="0"/>
           <w:iCs w:val="0"/>
           <w:noProof/>
-          <w:sz w:val="22"/>
-          <w:szCs w:val="22"/>
+          <w:sz w:val="28"/>
+          <w:szCs w:val="28"/>
         </w:rPr>
       </w:pPr>
       <w:r>
@@ -551,10 +673,43 @@
           <w:i w:val="0"/>
           <w:iCs w:val="0"/>
           <w:noProof/>
-          <w:sz w:val="22"/>
-          <w:szCs w:val="22"/>
+          <w:sz w:val="28"/>
+          <w:szCs w:val="28"/>
         </w:rPr>
         <w:t>En Alcance</w:t>
+      </w:r>
+      <w:r>
+        <w:rPr>
+          <w:rFonts w:ascii="Times New Roman" w:hAnsi="Times New Roman" w:eastAsia="Times New Roman" w:cs="Times New Roman"/>
+          <w:i w:val="0"/>
+          <w:iCs w:val="0"/>
+          <w:noProof/>
+          <w:sz w:val="28"/>
+          <w:szCs w:val="28"/>
+        </w:rPr>
+        <w:t>:</w:t>
+      </w:r>
+      <w:r>
+        <w:rPr>
+          <w:rFonts w:ascii="Times New Roman" w:hAnsi="Times New Roman" w:eastAsia="Times New Roman" w:cs="Times New Roman"/>
+          <w:i w:val="0"/>
+          <w:iCs w:val="0"/>
+          <w:noProof/>
+          <w:sz w:val="28"/>
+          <w:szCs w:val="28"/>
+        </w:rPr>
+        <w:t xml:space="preserve"> </w:t>
+      </w:r>
+      <w:r>
+        <w:rPr>
+          <w:rFonts w:ascii="Times New Roman" w:hAnsi="Times New Roman" w:eastAsia="Times New Roman" w:cs="Times New Roman"/>
+          <w:i w:val="0"/>
+          <w:iCs w:val="0"/>
+          <w:noProof/>
+          <w:sz w:val="28"/>
+          <w:szCs w:val="28"/>
+        </w:rPr>
+        <w:t>......................................................................</w:t>
       </w:r>
     </w:p>
     <w:p>
@@ -564,13 +719,14 @@
           <w:ilvl w:val="2"/>
           <w:numId w:val="38"/>
         </w:numPr>
+        <w:jc w:val="left"/>
         <w:rPr>
           <w:rFonts w:ascii="Times New Roman" w:hAnsi="Times New Roman" w:eastAsia="Times New Roman" w:cs="Times New Roman"/>
           <w:i w:val="0"/>
           <w:iCs w:val="0"/>
           <w:noProof/>
-          <w:sz w:val="22"/>
-          <w:szCs w:val="22"/>
+          <w:sz w:val="28"/>
+          <w:szCs w:val="28"/>
         </w:rPr>
       </w:pPr>
       <w:r>
@@ -579,10 +735,43 @@
           <w:i w:val="0"/>
           <w:iCs w:val="0"/>
           <w:noProof/>
-          <w:sz w:val="22"/>
-          <w:szCs w:val="22"/>
+          <w:sz w:val="28"/>
+          <w:szCs w:val="28"/>
         </w:rPr>
         <w:t>Fuera de Alcance</w:t>
+      </w:r>
+      <w:r>
+        <w:rPr>
+          <w:rFonts w:ascii="Times New Roman" w:hAnsi="Times New Roman" w:eastAsia="Times New Roman" w:cs="Times New Roman"/>
+          <w:i w:val="0"/>
+          <w:iCs w:val="0"/>
+          <w:noProof/>
+          <w:sz w:val="28"/>
+          <w:szCs w:val="28"/>
+        </w:rPr>
+        <w:t xml:space="preserve">: </w:t>
+      </w:r>
+      <w:r>
+        <w:rPr>
+          <w:rFonts w:ascii="Times New Roman" w:hAnsi="Times New Roman" w:eastAsia="Times New Roman" w:cs="Times New Roman"/>
+          <w:i w:val="0"/>
+          <w:iCs w:val="0"/>
+          <w:noProof/>
+          <w:sz w:val="28"/>
+          <w:szCs w:val="28"/>
+        </w:rPr>
+        <w:t>............................................................</w:t>
+      </w:r>
+      <w:r>
+        <w:rPr>
+          <w:rFonts w:ascii="Times New Roman" w:hAnsi="Times New Roman" w:eastAsia="Times New Roman" w:cs="Times New Roman"/>
+          <w:i w:val="0"/>
+          <w:iCs w:val="0"/>
+          <w:noProof/>
+          <w:sz w:val="28"/>
+          <w:szCs w:val="28"/>
+        </w:rPr>
+        <w:t>.</w:t>
       </w:r>
     </w:p>
     <w:p>
@@ -592,13 +781,14 @@
           <w:ilvl w:val="1"/>
           <w:numId w:val="38"/>
         </w:numPr>
+        <w:jc w:val="left"/>
         <w:rPr>
           <w:rFonts w:ascii="Times New Roman" w:hAnsi="Times New Roman" w:eastAsia="Times New Roman" w:cs="Times New Roman"/>
           <w:i w:val="0"/>
           <w:iCs w:val="0"/>
           <w:noProof/>
-          <w:sz w:val="22"/>
-          <w:szCs w:val="22"/>
+          <w:sz w:val="28"/>
+          <w:szCs w:val="28"/>
         </w:rPr>
       </w:pPr>
       <w:r>
@@ -607,10 +797,54 @@
           <w:i w:val="0"/>
           <w:iCs w:val="0"/>
           <w:noProof/>
-          <w:sz w:val="22"/>
-          <w:szCs w:val="22"/>
+          <w:sz w:val="28"/>
+          <w:szCs w:val="28"/>
         </w:rPr>
         <w:t>Objetivos</w:t>
+      </w:r>
+      <w:r>
+        <w:rPr>
+          <w:rFonts w:ascii="Times New Roman" w:hAnsi="Times New Roman" w:eastAsia="Times New Roman" w:cs="Times New Roman"/>
+          <w:i w:val="0"/>
+          <w:iCs w:val="0"/>
+          <w:noProof/>
+          <w:sz w:val="28"/>
+          <w:szCs w:val="28"/>
+        </w:rPr>
+        <w:t xml:space="preserve">: </w:t>
+      </w:r>
+      <w:r>
+        <w:rPr>
+          <w:rFonts w:ascii="Times New Roman" w:hAnsi="Times New Roman" w:eastAsia="Times New Roman" w:cs="Times New Roman"/>
+          <w:i w:val="0"/>
+          <w:iCs w:val="0"/>
+          <w:noProof/>
+          <w:sz w:val="28"/>
+          <w:szCs w:val="28"/>
+        </w:rPr>
+        <w:t>..................................................................................</w:t>
+      </w:r>
+      <w:r>
+        <w:rPr>
+          <w:rFonts w:ascii="Times New Roman" w:hAnsi="Times New Roman" w:eastAsia="Times New Roman" w:cs="Times New Roman"/>
+          <w:i w:val="0"/>
+          <w:iCs w:val="0"/>
+          <w:noProof/>
+          <w:sz w:val="28"/>
+          <w:szCs w:val="28"/>
+        </w:rPr>
+        <w:t>.</w:t>
+      </w:r>
+      <w:r>
+        <w:rPr>
+          <w:rFonts w:ascii="Times New Roman" w:hAnsi="Times New Roman" w:eastAsia="Times New Roman" w:cs="Times New Roman"/>
+          <w:i w:val="0"/>
+          <w:iCs w:val="0"/>
+          <w:noProof/>
+          <w:sz w:val="28"/>
+          <w:szCs w:val="28"/>
+        </w:rPr>
+        <w:t>.</w:t>
       </w:r>
     </w:p>
     <w:p>
@@ -620,13 +854,14 @@
           <w:ilvl w:val="0"/>
           <w:numId w:val="38"/>
         </w:numPr>
+        <w:jc w:val="left"/>
         <w:rPr>
           <w:rFonts w:ascii="Times New Roman" w:hAnsi="Times New Roman" w:eastAsia="Times New Roman" w:cs="Times New Roman"/>
           <w:i w:val="0"/>
           <w:iCs w:val="0"/>
           <w:noProof/>
-          <w:sz w:val="22"/>
-          <w:szCs w:val="22"/>
+          <w:sz w:val="28"/>
+          <w:szCs w:val="28"/>
         </w:rPr>
       </w:pPr>
       <w:r>
@@ -635,10 +870,43 @@
           <w:i w:val="0"/>
           <w:iCs w:val="0"/>
           <w:noProof/>
-          <w:sz w:val="22"/>
-          <w:szCs w:val="22"/>
+          <w:sz w:val="28"/>
+          <w:szCs w:val="28"/>
         </w:rPr>
         <w:t>Estrategia de Pruebas</w:t>
+      </w:r>
+      <w:r>
+        <w:rPr>
+          <w:rFonts w:ascii="Times New Roman" w:hAnsi="Times New Roman" w:eastAsia="Times New Roman" w:cs="Times New Roman"/>
+          <w:i w:val="0"/>
+          <w:iCs w:val="0"/>
+          <w:noProof/>
+          <w:sz w:val="28"/>
+          <w:szCs w:val="28"/>
+        </w:rPr>
+        <w:t>:</w:t>
+      </w:r>
+      <w:r>
+        <w:rPr>
+          <w:rFonts w:ascii="Times New Roman" w:hAnsi="Times New Roman" w:eastAsia="Times New Roman" w:cs="Times New Roman"/>
+          <w:i w:val="0"/>
+          <w:iCs w:val="0"/>
+          <w:noProof/>
+          <w:sz w:val="28"/>
+          <w:szCs w:val="28"/>
+        </w:rPr>
+        <w:t>....................................................................................</w:t>
+      </w:r>
+      <w:r>
+        <w:rPr>
+          <w:rFonts w:ascii="Times New Roman" w:hAnsi="Times New Roman" w:eastAsia="Times New Roman" w:cs="Times New Roman"/>
+          <w:i w:val="0"/>
+          <w:iCs w:val="0"/>
+          <w:noProof/>
+          <w:sz w:val="28"/>
+          <w:szCs w:val="28"/>
+        </w:rPr>
+        <w:t>..</w:t>
       </w:r>
     </w:p>
     <w:p>
@@ -648,13 +916,14 @@
           <w:ilvl w:val="1"/>
           <w:numId w:val="38"/>
         </w:numPr>
+        <w:jc w:val="left"/>
         <w:rPr>
           <w:rFonts w:ascii="Times New Roman" w:hAnsi="Times New Roman" w:eastAsia="Times New Roman" w:cs="Times New Roman"/>
           <w:i w:val="0"/>
           <w:iCs w:val="0"/>
           <w:noProof/>
-          <w:sz w:val="22"/>
-          <w:szCs w:val="22"/>
+          <w:sz w:val="28"/>
+          <w:szCs w:val="28"/>
         </w:rPr>
       </w:pPr>
       <w:r>
@@ -663,10 +932,32 @@
           <w:i w:val="0"/>
           <w:iCs w:val="0"/>
           <w:noProof/>
-          <w:sz w:val="22"/>
-          <w:szCs w:val="22"/>
+          <w:sz w:val="28"/>
+          <w:szCs w:val="28"/>
         </w:rPr>
         <w:t xml:space="preserve"> Visión General</w:t>
+      </w:r>
+      <w:r>
+        <w:rPr>
+          <w:rFonts w:ascii="Times New Roman" w:hAnsi="Times New Roman" w:eastAsia="Times New Roman" w:cs="Times New Roman"/>
+          <w:i w:val="0"/>
+          <w:iCs w:val="0"/>
+          <w:noProof/>
+          <w:sz w:val="28"/>
+          <w:szCs w:val="28"/>
+        </w:rPr>
+        <w:t xml:space="preserve">: </w:t>
+      </w:r>
+      <w:r>
+        <w:rPr>
+          <w:rFonts w:ascii="Times New Roman" w:hAnsi="Times New Roman" w:eastAsia="Times New Roman" w:cs="Times New Roman"/>
+          <w:i w:val="0"/>
+          <w:iCs w:val="0"/>
+          <w:noProof/>
+          <w:sz w:val="28"/>
+          <w:szCs w:val="28"/>
+        </w:rPr>
+        <w:t>.........................................................................</w:t>
       </w:r>
     </w:p>
     <w:p>
@@ -676,13 +967,14 @@
           <w:ilvl w:val="1"/>
           <w:numId w:val="38"/>
         </w:numPr>
+        <w:jc w:val="left"/>
         <w:rPr>
           <w:rFonts w:ascii="Times New Roman" w:hAnsi="Times New Roman" w:eastAsia="Times New Roman" w:cs="Times New Roman"/>
           <w:i w:val="0"/>
           <w:iCs w:val="0"/>
           <w:noProof/>
-          <w:sz w:val="22"/>
-          <w:szCs w:val="22"/>
+          <w:sz w:val="28"/>
+          <w:szCs w:val="28"/>
         </w:rPr>
       </w:pPr>
       <w:r>
@@ -691,10 +983,32 @@
           <w:i w:val="0"/>
           <w:iCs w:val="0"/>
           <w:noProof/>
-          <w:sz w:val="22"/>
-          <w:szCs w:val="22"/>
+          <w:sz w:val="28"/>
+          <w:szCs w:val="28"/>
         </w:rPr>
         <w:t xml:space="preserve"> Niveles de Prueba</w:t>
+      </w:r>
+      <w:r>
+        <w:rPr>
+          <w:rFonts w:ascii="Times New Roman" w:hAnsi="Times New Roman" w:eastAsia="Times New Roman" w:cs="Times New Roman"/>
+          <w:i w:val="0"/>
+          <w:iCs w:val="0"/>
+          <w:noProof/>
+          <w:sz w:val="28"/>
+          <w:szCs w:val="28"/>
+        </w:rPr>
+        <w:t>:</w:t>
+      </w:r>
+      <w:r>
+        <w:rPr>
+          <w:rFonts w:ascii="Times New Roman" w:hAnsi="Times New Roman" w:eastAsia="Times New Roman" w:cs="Times New Roman"/>
+          <w:i w:val="0"/>
+          <w:iCs w:val="0"/>
+          <w:noProof/>
+          <w:sz w:val="28"/>
+          <w:szCs w:val="28"/>
+        </w:rPr>
+        <w:t xml:space="preserve"> .....................................................................</w:t>
       </w:r>
     </w:p>
     <w:p>
@@ -704,13 +1018,14 @@
           <w:ilvl w:val="1"/>
           <w:numId w:val="38"/>
         </w:numPr>
+        <w:jc w:val="left"/>
         <w:rPr>
           <w:rFonts w:ascii="Times New Roman" w:hAnsi="Times New Roman" w:eastAsia="Times New Roman" w:cs="Times New Roman"/>
           <w:i w:val="0"/>
           <w:iCs w:val="0"/>
           <w:noProof/>
-          <w:sz w:val="22"/>
-          <w:szCs w:val="22"/>
+          <w:sz w:val="28"/>
+          <w:szCs w:val="28"/>
         </w:rPr>
       </w:pPr>
       <w:r>
@@ -719,10 +1034,61 @@
           <w:i w:val="0"/>
           <w:iCs w:val="0"/>
           <w:noProof/>
-          <w:sz w:val="22"/>
-          <w:szCs w:val="22"/>
+          <w:sz w:val="28"/>
+          <w:szCs w:val="28"/>
         </w:rPr>
         <w:t xml:space="preserve"> Triaje de Prueba</w:t>
+      </w:r>
+      <w:r>
+        <w:rPr>
+          <w:rFonts w:ascii="Times New Roman" w:hAnsi="Times New Roman" w:eastAsia="Times New Roman" w:cs="Times New Roman"/>
+          <w:i w:val="0"/>
+          <w:iCs w:val="0"/>
+          <w:noProof/>
+          <w:sz w:val="28"/>
+          <w:szCs w:val="28"/>
+        </w:rPr>
+        <w:t>:</w:t>
+      </w:r>
+      <w:r>
+        <w:rPr>
+          <w:rFonts w:ascii="Times New Roman" w:hAnsi="Times New Roman" w:eastAsia="Times New Roman" w:cs="Times New Roman"/>
+          <w:i w:val="0"/>
+          <w:iCs w:val="0"/>
+          <w:noProof/>
+          <w:sz w:val="28"/>
+          <w:szCs w:val="28"/>
+        </w:rPr>
+        <w:t xml:space="preserve"> .......................................................................</w:t>
+      </w:r>
+    </w:p>
+    <w:p>
+      <w:pPr>
+        <w:pStyle w:val="ListParagraph"/>
+        <w:numPr>
+          <w:ilvl w:val="1"/>
+          <w:numId w:val="38"/>
+        </w:numPr>
+        <w:jc w:val="left"/>
+        <w:rPr>
+          <w:rFonts w:ascii="Times New Roman" w:hAnsi="Times New Roman" w:eastAsia="Times New Roman" w:cs="Times New Roman"/>
+          <w:i w:val="0"/>
+          <w:iCs w:val="0"/>
+          <w:noProof/>
+          <w:sz w:val="28"/>
+          <w:szCs w:val="28"/>
+        </w:rPr>
+      </w:pPr>
+      <w:r>
+        <w:rPr>
+          <w:rFonts w:ascii="Times New Roman" w:hAnsi="Times New Roman" w:eastAsia="Times New Roman" w:cs="Times New Roman"/>
+          <w:i w:val="0"/>
+          <w:iCs w:val="0"/>
+          <w:noProof/>
+          <w:sz w:val="28"/>
+          <w:szCs w:val="28"/>
+        </w:rPr>
+        <w:t xml:space="preserve"> -------- </w:t>
       </w:r>
     </w:p>
     <w:p>
@@ -732,13 +1098,14 @@
           <w:ilvl w:val="0"/>
           <w:numId w:val="38"/>
         </w:numPr>
+        <w:jc w:val="left"/>
         <w:rPr>
           <w:rFonts w:ascii="Times New Roman" w:hAnsi="Times New Roman" w:eastAsia="Times New Roman" w:cs="Times New Roman"/>
           <w:i w:val="0"/>
           <w:iCs w:val="0"/>
           <w:noProof/>
-          <w:sz w:val="22"/>
-          <w:szCs w:val="22"/>
+          <w:sz w:val="28"/>
+          <w:szCs w:val="28"/>
         </w:rPr>
       </w:pPr>
       <w:r>
@@ -747,10 +1114,32 @@
           <w:i w:val="0"/>
           <w:iCs w:val="0"/>
           <w:noProof/>
-          <w:sz w:val="22"/>
-          <w:szCs w:val="22"/>
+          <w:sz w:val="28"/>
+          <w:szCs w:val="28"/>
         </w:rPr>
         <w:t>Entregables</w:t>
+      </w:r>
+      <w:r>
+        <w:rPr>
+          <w:rFonts w:ascii="Times New Roman" w:hAnsi="Times New Roman" w:eastAsia="Times New Roman" w:cs="Times New Roman"/>
+          <w:i w:val="0"/>
+          <w:iCs w:val="0"/>
+          <w:noProof/>
+          <w:sz w:val="28"/>
+          <w:szCs w:val="28"/>
+        </w:rPr>
+        <w:t>:</w:t>
+      </w:r>
+      <w:r>
+        <w:rPr>
+          <w:rFonts w:ascii="Times New Roman" w:hAnsi="Times New Roman" w:eastAsia="Times New Roman" w:cs="Times New Roman"/>
+          <w:i w:val="0"/>
+          <w:iCs w:val="0"/>
+          <w:noProof/>
+          <w:sz w:val="28"/>
+          <w:szCs w:val="28"/>
+        </w:rPr>
+        <w:t xml:space="preserve"> .....................................................................................................</w:t>
       </w:r>
     </w:p>
     <w:p>
@@ -760,13 +1149,14 @@
           <w:ilvl w:val="0"/>
           <w:numId w:val="38"/>
         </w:numPr>
+        <w:jc w:val="left"/>
         <w:rPr>
           <w:rFonts w:ascii="Times New Roman" w:hAnsi="Times New Roman" w:eastAsia="Times New Roman" w:cs="Times New Roman"/>
           <w:i w:val="0"/>
           <w:iCs w:val="0"/>
           <w:noProof/>
-          <w:sz w:val="22"/>
-          <w:szCs w:val="22"/>
+          <w:sz w:val="28"/>
+          <w:szCs w:val="28"/>
         </w:rPr>
       </w:pPr>
       <w:r>
@@ -775,10 +1165,145 @@
           <w:i w:val="0"/>
           <w:iCs w:val="0"/>
           <w:noProof/>
-          <w:sz w:val="22"/>
-          <w:szCs w:val="22"/>
+          <w:sz w:val="28"/>
+          <w:szCs w:val="28"/>
         </w:rPr>
         <w:t>Entornos de Prueba</w:t>
+      </w:r>
+      <w:r>
+        <w:rPr>
+          <w:rFonts w:ascii="Times New Roman" w:hAnsi="Times New Roman" w:eastAsia="Times New Roman" w:cs="Times New Roman"/>
+          <w:i w:val="0"/>
+          <w:iCs w:val="0"/>
+          <w:noProof/>
+          <w:sz w:val="28"/>
+          <w:szCs w:val="28"/>
+        </w:rPr>
+        <w:t>:</w:t>
+      </w:r>
+      <w:r>
+        <w:rPr>
+          <w:rFonts w:ascii="Times New Roman" w:hAnsi="Times New Roman" w:eastAsia="Times New Roman" w:cs="Times New Roman"/>
+          <w:i w:val="0"/>
+          <w:iCs w:val="0"/>
+          <w:noProof/>
+          <w:sz w:val="28"/>
+          <w:szCs w:val="28"/>
+        </w:rPr>
+        <w:t xml:space="preserve"> ........................................................................................</w:t>
+      </w:r>
+    </w:p>
+    <w:p>
+      <w:pPr>
+        <w:pStyle w:val="ListParagraph"/>
+        <w:numPr>
+          <w:ilvl w:val="1"/>
+          <w:numId w:val="38"/>
+        </w:numPr>
+        <w:jc w:val="left"/>
+        <w:rPr>
+          <w:rFonts w:ascii="Times New Roman" w:hAnsi="Times New Roman" w:eastAsia="Times New Roman" w:cs="Times New Roman"/>
+          <w:i w:val="0"/>
+          <w:iCs w:val="0"/>
+          <w:noProof/>
+          <w:sz w:val="28"/>
+          <w:szCs w:val="28"/>
+        </w:rPr>
+      </w:pPr>
+      <w:r>
+        <w:rPr>
+          <w:rFonts w:ascii="Times New Roman" w:hAnsi="Times New Roman" w:eastAsia="Times New Roman" w:cs="Times New Roman"/>
+          <w:i w:val="0"/>
+          <w:iCs w:val="0"/>
+          <w:noProof/>
+          <w:sz w:val="28"/>
+          <w:szCs w:val="28"/>
+        </w:rPr>
+        <w:t xml:space="preserve"> Herramientas de Prueba</w:t>
+      </w:r>
+      <w:r>
+        <w:rPr>
+          <w:rFonts w:ascii="Times New Roman" w:hAnsi="Times New Roman" w:eastAsia="Times New Roman" w:cs="Times New Roman"/>
+          <w:i w:val="0"/>
+          <w:iCs w:val="0"/>
+          <w:noProof/>
+          <w:sz w:val="28"/>
+          <w:szCs w:val="28"/>
+        </w:rPr>
+        <w:t>:</w:t>
+      </w:r>
+      <w:r>
+        <w:rPr>
+          <w:rFonts w:ascii="Times New Roman" w:hAnsi="Times New Roman" w:eastAsia="Times New Roman" w:cs="Times New Roman"/>
+          <w:i w:val="0"/>
+          <w:iCs w:val="0"/>
+          <w:noProof/>
+          <w:sz w:val="28"/>
+          <w:szCs w:val="28"/>
+        </w:rPr>
+        <w:t xml:space="preserve"> ..........................................................</w:t>
+      </w:r>
+      <w:r>
+        <w:rPr>
+          <w:rFonts w:ascii="Times New Roman" w:hAnsi="Times New Roman" w:eastAsia="Times New Roman" w:cs="Times New Roman"/>
+          <w:i w:val="0"/>
+          <w:iCs w:val="0"/>
+          <w:noProof/>
+          <w:sz w:val="28"/>
+          <w:szCs w:val="28"/>
+        </w:rPr>
+        <w:t>.</w:t>
+      </w:r>
+    </w:p>
+    <w:p>
+      <w:pPr>
+        <w:pStyle w:val="ListParagraph"/>
+        <w:numPr>
+          <w:ilvl w:val="1"/>
+          <w:numId w:val="38"/>
+        </w:numPr>
+        <w:jc w:val="left"/>
+        <w:rPr>
+          <w:rFonts w:ascii="Times New Roman" w:hAnsi="Times New Roman" w:eastAsia="Times New Roman" w:cs="Times New Roman"/>
+          <w:i w:val="0"/>
+          <w:iCs w:val="0"/>
+          <w:noProof/>
+          <w:sz w:val="28"/>
+          <w:szCs w:val="28"/>
+        </w:rPr>
+      </w:pPr>
+      <w:r>
+        <w:rPr>
+          <w:rFonts w:ascii="Times New Roman" w:hAnsi="Times New Roman" w:eastAsia="Times New Roman" w:cs="Times New Roman"/>
+          <w:i w:val="0"/>
+          <w:iCs w:val="0"/>
+          <w:noProof/>
+          <w:sz w:val="28"/>
+          <w:szCs w:val="28"/>
+        </w:rPr>
+        <w:t xml:space="preserve"> Entornos de Prueba</w:t>
+      </w:r>
+      <w:r>
+        <w:rPr>
+          <w:rFonts w:ascii="Times New Roman" w:hAnsi="Times New Roman" w:eastAsia="Times New Roman" w:cs="Times New Roman"/>
+          <w:i w:val="0"/>
+          <w:iCs w:val="0"/>
+          <w:noProof/>
+          <w:sz w:val="28"/>
+          <w:szCs w:val="28"/>
+        </w:rPr>
+        <w:t>:</w:t>
+      </w:r>
+      <w:r>
+        <w:rPr>
+          <w:rFonts w:ascii="Times New Roman" w:hAnsi="Times New Roman" w:eastAsia="Times New Roman" w:cs="Times New Roman"/>
+          <w:i w:val="0"/>
+          <w:iCs w:val="0"/>
+          <w:noProof/>
+          <w:sz w:val="28"/>
+          <w:szCs w:val="28"/>
+        </w:rPr>
+        <w:t xml:space="preserve"> ...................................................................</w:t>
       </w:r>
     </w:p>
     <w:p>
@@ -788,13 +1313,14 @@
           <w:ilvl w:val="0"/>
           <w:numId w:val="38"/>
         </w:numPr>
+        <w:jc w:val="left"/>
         <w:rPr>
           <w:rFonts w:ascii="Times New Roman" w:hAnsi="Times New Roman" w:eastAsia="Times New Roman" w:cs="Times New Roman"/>
           <w:i w:val="0"/>
           <w:iCs w:val="0"/>
           <w:noProof/>
-          <w:sz w:val="22"/>
-          <w:szCs w:val="22"/>
+          <w:sz w:val="28"/>
+          <w:szCs w:val="28"/>
         </w:rPr>
       </w:pPr>
       <w:r>
@@ -803,41 +1329,38 @@
           <w:i w:val="0"/>
           <w:iCs w:val="0"/>
           <w:noProof/>
-          <w:sz w:val="22"/>
-          <w:szCs w:val="22"/>
+          <w:sz w:val="28"/>
+          <w:szCs w:val="28"/>
         </w:rPr>
         <w:t>Terminos</w:t>
       </w:r>
-    </w:p>
-    <w:p>
-      <w:pPr>
-        <w:pStyle w:val="Normal"/>
+      <w:r>
         <w:rPr>
           <w:rFonts w:ascii="Times New Roman" w:hAnsi="Times New Roman" w:eastAsia="Times New Roman" w:cs="Times New Roman"/>
           <w:i w:val="0"/>
           <w:iCs w:val="0"/>
           <w:noProof/>
-          <w:sz w:val="22"/>
-          <w:szCs w:val="22"/>
-        </w:rPr>
-      </w:pPr>
-    </w:p>
-    <w:p>
-      <w:pPr>
-        <w:pStyle w:val="Normal"/>
+          <w:sz w:val="28"/>
+          <w:szCs w:val="28"/>
+        </w:rPr>
+        <w:t>:</w:t>
+      </w:r>
+      <w:r>
         <w:rPr>
           <w:rFonts w:ascii="Times New Roman" w:hAnsi="Times New Roman" w:eastAsia="Times New Roman" w:cs="Times New Roman"/>
           <w:i w:val="0"/>
           <w:iCs w:val="0"/>
           <w:noProof/>
-          <w:sz w:val="22"/>
-          <w:szCs w:val="22"/>
-        </w:rPr>
-      </w:pPr>
+          <w:sz w:val="28"/>
+          <w:szCs w:val="28"/>
+        </w:rPr>
+        <w:t xml:space="preserve"> ........................................................................................................</w:t>
+      </w:r>
     </w:p>
     <w:p>
       <w:pPr>
         <w:pStyle w:val="Normal"/>
+        <w:jc w:val="left"/>
         <w:rPr>
           <w:rFonts w:ascii="Times New Roman" w:hAnsi="Times New Roman" w:eastAsia="Times New Roman" w:cs="Times New Roman"/>
           <w:i w:val="0"/>
@@ -851,6 +1374,7 @@
     <w:p>
       <w:pPr>
         <w:pStyle w:val="Normal"/>
+        <w:jc w:val="left"/>
         <w:rPr>
           <w:rFonts w:ascii="Times New Roman" w:hAnsi="Times New Roman" w:eastAsia="Times New Roman" w:cs="Times New Roman"/>
           <w:i w:val="0"/>
@@ -864,6 +1388,7 @@
     <w:p>
       <w:pPr>
         <w:pStyle w:val="Normal"/>
+        <w:jc w:val="left"/>
         <w:rPr>
           <w:rFonts w:ascii="Times New Roman" w:hAnsi="Times New Roman" w:eastAsia="Times New Roman" w:cs="Times New Roman"/>
           <w:i w:val="0"/>
@@ -877,6 +1402,7 @@
     <w:p>
       <w:pPr>
         <w:pStyle w:val="Normal"/>
+        <w:jc w:val="left"/>
         <w:rPr>
           <w:rFonts w:ascii="Times New Roman" w:hAnsi="Times New Roman" w:eastAsia="Times New Roman" w:cs="Times New Roman"/>
           <w:i w:val="0"/>
@@ -890,6 +1416,7 @@
     <w:p>
       <w:pPr>
         <w:pStyle w:val="Normal"/>
+        <w:jc w:val="left"/>
         <w:rPr>
           <w:rFonts w:ascii="Times New Roman" w:hAnsi="Times New Roman" w:eastAsia="Times New Roman" w:cs="Times New Roman"/>
           <w:i w:val="0"/>
@@ -903,6 +1430,7 @@
     <w:p>
       <w:pPr>
         <w:pStyle w:val="Normal"/>
+        <w:jc w:val="left"/>
         <w:rPr>
           <w:rFonts w:ascii="Times New Roman" w:hAnsi="Times New Roman" w:eastAsia="Times New Roman" w:cs="Times New Roman"/>
           <w:i w:val="0"/>
@@ -916,6 +1444,7 @@
     <w:p>
       <w:pPr>
         <w:pStyle w:val="Normal"/>
+        <w:jc w:val="left"/>
         <w:rPr>
           <w:rFonts w:ascii="Times New Roman" w:hAnsi="Times New Roman" w:eastAsia="Times New Roman" w:cs="Times New Roman"/>
           <w:i w:val="0"/>
@@ -929,6 +1458,7 @@
     <w:p>
       <w:pPr>
         <w:pStyle w:val="Normal"/>
+        <w:jc w:val="left"/>
         <w:rPr>
           <w:rFonts w:ascii="Times New Roman" w:hAnsi="Times New Roman" w:eastAsia="Times New Roman" w:cs="Times New Roman"/>
           <w:i w:val="0"/>
@@ -942,6 +1472,7 @@
     <w:p>
       <w:pPr>
         <w:pStyle w:val="Normal"/>
+        <w:jc w:val="left"/>
         <w:rPr>
           <w:rFonts w:ascii="Times New Roman" w:hAnsi="Times New Roman" w:eastAsia="Times New Roman" w:cs="Times New Roman"/>
           <w:i w:val="0"/>
@@ -955,6 +1486,7 @@
     <w:p>
       <w:pPr>
         <w:pStyle w:val="Normal"/>
+        <w:jc w:val="left"/>
         <w:rPr>
           <w:rFonts w:ascii="Times New Roman" w:hAnsi="Times New Roman" w:eastAsia="Times New Roman" w:cs="Times New Roman"/>
           <w:i w:val="0"/>
@@ -968,6 +1500,7 @@
     <w:p>
       <w:pPr>
         <w:pStyle w:val="Normal"/>
+        <w:jc w:val="left"/>
         <w:rPr>
           <w:rFonts w:ascii="Times New Roman" w:hAnsi="Times New Roman" w:eastAsia="Times New Roman" w:cs="Times New Roman"/>
           <w:i w:val="0"/>
@@ -981,6 +1514,7 @@
     <w:p>
       <w:pPr>
         <w:pStyle w:val="Normal"/>
+        <w:jc w:val="left"/>
         <w:rPr>
           <w:rFonts w:ascii="Times New Roman" w:hAnsi="Times New Roman" w:eastAsia="Times New Roman" w:cs="Times New Roman"/>
           <w:i w:val="0"/>
@@ -994,6 +1528,7 @@
     <w:p>
       <w:pPr>
         <w:pStyle w:val="Normal"/>
+        <w:jc w:val="left"/>
         <w:rPr>
           <w:rFonts w:ascii="Times New Roman" w:hAnsi="Times New Roman" w:eastAsia="Times New Roman" w:cs="Times New Roman"/>
           <w:i w:val="0"/>
@@ -1007,6 +1542,7 @@
     <w:p>
       <w:pPr>
         <w:pStyle w:val="Normal"/>
+        <w:jc w:val="left"/>
         <w:rPr>
           <w:rFonts w:ascii="Times New Roman" w:hAnsi="Times New Roman" w:eastAsia="Times New Roman" w:cs="Times New Roman"/>
           <w:i w:val="0"/>
@@ -1020,6 +1556,7 @@
     <w:p>
       <w:pPr>
         <w:pStyle w:val="Normal"/>
+        <w:jc w:val="left"/>
         <w:rPr>
           <w:rFonts w:ascii="Times New Roman" w:hAnsi="Times New Roman" w:eastAsia="Times New Roman" w:cs="Times New Roman"/>
           <w:i w:val="0"/>
@@ -1033,6 +1570,7 @@
     <w:p>
       <w:pPr>
         <w:pStyle w:val="Normal"/>
+        <w:jc w:val="left"/>
         <w:rPr>
           <w:rFonts w:ascii="Times New Roman" w:hAnsi="Times New Roman" w:eastAsia="Times New Roman" w:cs="Times New Roman"/>
           <w:i w:val="0"/>
@@ -1046,6 +1584,7 @@
     <w:p>
       <w:pPr>
         <w:pStyle w:val="Normal"/>
+        <w:jc w:val="left"/>
         <w:rPr>
           <w:rFonts w:ascii="Times New Roman" w:hAnsi="Times New Roman" w:eastAsia="Times New Roman" w:cs="Times New Roman"/>
           <w:i w:val="0"/>
@@ -1059,6 +1598,7 @@
     <w:p>
       <w:pPr>
         <w:pStyle w:val="Normal"/>
+        <w:jc w:val="left"/>
         <w:rPr>
           <w:rFonts w:ascii="Times New Roman" w:hAnsi="Times New Roman" w:eastAsia="Times New Roman" w:cs="Times New Roman"/>
           <w:i w:val="0"/>
@@ -1072,6 +1612,7 @@
     <w:p>
       <w:pPr>
         <w:pStyle w:val="Normal"/>
+        <w:jc w:val="left"/>
         <w:rPr>
           <w:rFonts w:ascii="Times New Roman" w:hAnsi="Times New Roman" w:eastAsia="Times New Roman" w:cs="Times New Roman"/>
           <w:i w:val="0"/>
@@ -1085,6 +1626,7 @@
     <w:p>
       <w:pPr>
         <w:pStyle w:val="Normal"/>
+        <w:jc w:val="left"/>
         <w:rPr>
           <w:rFonts w:ascii="Times New Roman" w:hAnsi="Times New Roman" w:eastAsia="Times New Roman" w:cs="Times New Roman"/>
           <w:i w:val="0"/>
@@ -1098,6 +1640,35 @@
     <w:p>
       <w:pPr>
         <w:pStyle w:val="Normal"/>
+        <w:jc w:val="left"/>
+        <w:rPr>
+          <w:rFonts w:ascii="Times New Roman" w:hAnsi="Times New Roman" w:eastAsia="Times New Roman" w:cs="Times New Roman"/>
+          <w:i w:val="0"/>
+          <w:iCs w:val="0"/>
+          <w:noProof/>
+          <w:sz w:val="22"/>
+          <w:szCs w:val="22"/>
+        </w:rPr>
+      </w:pPr>
+    </w:p>
+    <w:p>
+      <w:pPr>
+        <w:pStyle w:val="Normal"/>
+        <w:jc w:val="left"/>
+        <w:rPr>
+          <w:rFonts w:ascii="Times New Roman" w:hAnsi="Times New Roman" w:eastAsia="Times New Roman" w:cs="Times New Roman"/>
+          <w:i w:val="0"/>
+          <w:iCs w:val="0"/>
+          <w:noProof/>
+          <w:sz w:val="22"/>
+          <w:szCs w:val="22"/>
+        </w:rPr>
+      </w:pPr>
+    </w:p>
+    <w:p>
+      <w:pPr>
+        <w:pStyle w:val="Normal"/>
+        <w:jc w:val="left"/>
         <w:rPr>
           <w:rFonts w:ascii="Calibri" w:hAnsi="Calibri" w:cs="Calibri"/>
           <w:i w:val="1"/>
@@ -1111,6 +1682,7 @@
     <w:p>
       <w:pPr>
         <w:pStyle w:val="Normal"/>
+        <w:jc w:val="left"/>
         <w:rPr>
           <w:rFonts w:ascii="Calibri" w:hAnsi="Calibri" w:cs="Calibri"/>
           <w:i w:val="1"/>
@@ -1124,6 +1696,7 @@
     <w:p>
       <w:pPr>
         <w:pStyle w:val="Normal"/>
+        <w:jc w:val="left"/>
         <w:rPr>
           <w:rFonts w:ascii="Calibri" w:hAnsi="Calibri" w:cs="Calibri"/>
           <w:i w:val="1"/>
@@ -1137,6 +1710,7 @@
     <w:p>
       <w:pPr>
         <w:pStyle w:val="Normal"/>
+        <w:jc w:val="left"/>
         <w:rPr>
           <w:rFonts w:ascii="Calibri" w:hAnsi="Calibri" w:cs="Calibri"/>
           <w:i w:val="1"/>
@@ -1154,6 +1728,7 @@
           <w:ilvl w:val="0"/>
           <w:numId w:val="0"/>
         </w:numPr>
+        <w:jc w:val="left"/>
         <w:rPr>
           <w:rFonts w:ascii="Calibri" w:hAnsi="Calibri" w:cs="Calibri"/>
           <w:noProof/>
@@ -1186,105 +1761,55 @@
         <w:tab/>
       </w:r>
     </w:p>
-    <w:p xmlns:wp14="http://schemas.microsoft.com/office/word/2010/wordml" wp14:textId="77777777">
-      <w:pPr>
-        <w:rPr>
-          <w:rFonts w:ascii="Calibri" w:hAnsi="Calibri" w:cs="Calibri"/>
-          <w:noProof/>
-          <w:sz w:val="22"/>
-          <w:szCs w:val="22"/>
-        </w:rPr>
-      </w:pPr>
-      <w:r>
-        <w:rPr>
-          <w:rFonts w:ascii="Calibri" w:hAnsi="Calibri" w:cs="Calibri"/>
-          <w:noProof/>
-          <w:sz w:val="22"/>
-          <w:szCs w:val="22"/>
-        </w:rPr>
-        <w:t>Br</w:t>
-      </w:r>
-      <w:r>
-        <w:rPr>
-          <w:rFonts w:ascii="Calibri" w:hAnsi="Calibri" w:cs="Calibri"/>
-          <w:noProof/>
-          <w:sz w:val="22"/>
-          <w:szCs w:val="22"/>
-        </w:rPr>
-        <w:t>ie</w:t>
-      </w:r>
-      <w:r>
-        <w:rPr>
-          <w:rFonts w:ascii="Calibri" w:hAnsi="Calibri" w:cs="Calibri"/>
-          <w:noProof/>
-          <w:sz w:val="22"/>
-          <w:szCs w:val="22"/>
-        </w:rPr>
-        <w:t>f</w:t>
-      </w:r>
-      <w:r>
-        <w:rPr>
-          <w:rFonts w:ascii="Calibri" w:hAnsi="Calibri" w:cs="Calibri"/>
-          <w:noProof/>
-          <w:sz w:val="22"/>
-          <w:szCs w:val="22"/>
-        </w:rPr>
-        <w:t xml:space="preserve"> introduction of the test strategies, process, workflow and </w:t>
-      </w:r>
-      <w:r>
-        <w:rPr>
-          <w:rFonts w:ascii="Calibri" w:hAnsi="Calibri" w:cs="Calibri"/>
-          <w:noProof/>
-          <w:sz w:val="22"/>
-          <w:szCs w:val="22"/>
-        </w:rPr>
-        <w:t>method</w:t>
-      </w:r>
-      <w:r>
-        <w:rPr>
-          <w:rFonts w:ascii="Calibri" w:hAnsi="Calibri" w:cs="Calibri"/>
-          <w:noProof/>
-          <w:sz w:val="22"/>
-          <w:szCs w:val="22"/>
-        </w:rPr>
-        <w:t>o</w:t>
-      </w:r>
-      <w:r>
-        <w:rPr>
-          <w:rFonts w:ascii="Calibri" w:hAnsi="Calibri" w:cs="Calibri"/>
-          <w:noProof/>
-          <w:sz w:val="22"/>
-          <w:szCs w:val="22"/>
-        </w:rPr>
-        <w:t>logies</w:t>
-      </w:r>
-      <w:r>
-        <w:rPr>
-          <w:rFonts w:ascii="Calibri" w:hAnsi="Calibri" w:cs="Calibri"/>
-          <w:noProof/>
-          <w:sz w:val="22"/>
-          <w:szCs w:val="22"/>
-        </w:rPr>
-        <w:t xml:space="preserve"> used for the project</w:t>
-      </w:r>
-    </w:p>
-    <w:p xmlns:wp14="http://schemas.microsoft.com/office/word/2010/wordml" wp14:textId="77777777">
-      <w:pPr>
-        <w:rPr>
-          <w:rFonts w:ascii="Calibri" w:hAnsi="Calibri" w:cs="Calibri"/>
-          <w:noProof/>
-          <w:sz w:val="22"/>
-          <w:szCs w:val="22"/>
-        </w:rPr>
-      </w:pPr>
-    </w:p>
-    <w:p xmlns:wp14="http://schemas.microsoft.com/office/word/2010/wordml" wp14:textId="77777777">
-      <w:pPr>
-        <w:rPr>
-          <w:rFonts w:ascii="Calibri" w:hAnsi="Calibri" w:cs="Calibri"/>
-          <w:noProof/>
-          <w:sz w:val="24"/>
-          <w:szCs w:val="24"/>
+    <w:p>
+      <w:pPr>
+        <w:pStyle w:val="Normal"/>
+        <w:jc w:val="left"/>
+        <w:rPr>
+          <w:rFonts w:ascii="Calibri" w:hAnsi="Calibri" w:cs="Calibri"/>
+          <w:noProof/>
+          <w:sz w:val="22"/>
+          <w:szCs w:val="22"/>
+        </w:rPr>
+      </w:pPr>
+      <w:r>
+        <w:rPr>
+          <w:rFonts w:ascii="Calibri" w:hAnsi="Calibri" w:cs="Calibri"/>
+          <w:noProof/>
+          <w:sz w:val="22"/>
+          <w:szCs w:val="22"/>
+        </w:rPr>
+        <w:t xml:space="preserve">Este Plan de Pruebas se centra en garantizar la efectividad y confiabilidad de los métodos HTTP de la API de MercadoLibre, así como en asegurar la funcionalidad clave de la página web, específicamente el proceso de registro, inicio de sesion y </w:t>
+      </w:r>
+      <w:r>
+        <w:rPr>
+          <w:rFonts w:ascii="Calibri" w:hAnsi="Calibri" w:cs="Calibri"/>
+          <w:noProof/>
+          <w:sz w:val="22"/>
+          <w:szCs w:val="22"/>
+          <w:highlight w:val="yellow"/>
+        </w:rPr>
+        <w:t>XXXXXXXXXXXXXXXXXXXXXXXXXX</w:t>
+      </w:r>
+      <w:r>
+        <w:rPr>
+          <w:rFonts w:ascii="Calibri" w:hAnsi="Calibri" w:cs="Calibri"/>
+          <w:noProof/>
+          <w:sz w:val="22"/>
+          <w:szCs w:val="22"/>
+        </w:rPr>
+        <w:t>. MercadoLibre, como una plataforma líder en comercio electrónico en América Latina, reconoce la importancia de ofrecer una experiencia de usuario fluida y segura. Por lo tanto, este plan establece los procedimientos para verificar la autenticación, el acceso a recursos y el inicio de sesión en la plataforma web, utilizando una variedad de técnicas de prueba para lograr este objetivo.</w:t>
+      </w:r>
+    </w:p>
+    <w:p xmlns:wp14="http://schemas.microsoft.com/office/word/2010/wordml" wp14:textId="36B26430">
+      <w:pPr>
+        <w:pStyle w:val="Normal"/>
+        <w:jc w:val="left"/>
+        <w:rPr>
+          <w:rFonts w:ascii="Calibri" w:hAnsi="Calibri" w:cs="Calibri"/>
+          <w:noProof/>
+          <w:sz w:val="22"/>
+          <w:szCs w:val="22"/>
         </w:rPr>
       </w:pPr>
     </w:p>
@@ -1295,6 +1820,7 @@
           <w:ilvl w:val="0"/>
           <w:numId w:val="0"/>
         </w:numPr>
+        <w:jc w:val="left"/>
         <w:rPr>
           <w:rFonts w:ascii="Calibri" w:hAnsi="Calibri" w:cs="Calibri"/>
           <w:noProof/>
@@ -1325,7 +1851,7 @@
       <w:bookmarkEnd w:id="4"/>
       <w:bookmarkEnd w:id="5"/>
     </w:p>
-    <w:p>
+    <w:p xmlns:wp14="http://schemas.microsoft.com/office/word/2010/wordml" wp14:textId="537281BA">
       <w:pPr>
         <w:pStyle w:val="Heading3"/>
         <w:suppressLineNumbers w:val="0"/>
@@ -1337,67 +1863,219 @@
       </w:pPr>
       <w:r>
         <w:rPr/>
-        <w:t>En Alcance</w:t>
-      </w:r>
-    </w:p>
-    <w:p xmlns:wp14="http://schemas.microsoft.com/office/word/2010/wordml" wp14:textId="77777777">
-      <w:pPr>
-        <w:rPr>
-          <w:rFonts w:ascii="Calibri" w:hAnsi="Calibri" w:cs="Calibri"/>
-          <w:b/>
-        </w:rPr>
-      </w:pPr>
-    </w:p>
-    <w:p xmlns:wp14="http://schemas.microsoft.com/office/word/2010/wordml" wp14:textId="77777777">
-      <w:pPr>
-        <w:rPr>
-          <w:rFonts w:ascii="Calibri" w:hAnsi="Calibri" w:cs="Calibri"/>
-        </w:rPr>
-      </w:pPr>
-      <w:r>
-        <w:rPr>
-          <w:rFonts w:ascii="Calibri" w:hAnsi="Calibri" w:cs="Calibri"/>
-        </w:rPr>
-        <w:t xml:space="preserve">Scope defines the features, functional or non-functional requirements of the software that </w:t>
-      </w:r>
-      <w:r>
-        <w:rPr>
-          <w:rFonts w:ascii="Calibri" w:hAnsi="Calibri" w:cs="Calibri"/>
-          <w:b/>
-        </w:rPr>
-        <w:t>will be</w:t>
-      </w:r>
-      <w:r>
-        <w:rPr>
-          <w:rFonts w:ascii="Calibri" w:hAnsi="Calibri" w:cs="Calibri"/>
-        </w:rPr>
-        <w:t xml:space="preserve"> tested </w:t>
-      </w:r>
-    </w:p>
-    <w:p xmlns:wp14="http://schemas.microsoft.com/office/word/2010/wordml" wp14:textId="77777777">
-      <w:pPr>
-        <w:pStyle w:val="SGBodyText3"/>
-        <w:tabs>
-          <w:tab w:val="left" w:pos="2107"/>
-        </w:tabs>
-        <w:ind w:left="0"/>
-        <w:rPr>
-          <w:rFonts w:ascii="Calibri" w:hAnsi="Calibri" w:cs="Calibri"/>
-          <w:iCs/>
-          <w:noProof/>
-          <w:sz w:val="22"/>
-          <w:szCs w:val="22"/>
-        </w:rPr>
-      </w:pPr>
-      <w:r>
-        <w:rPr>
-          <w:rFonts w:ascii="Calibri" w:hAnsi="Calibri" w:cs="Calibri"/>
-          <w:iCs/>
-          <w:noProof/>
-          <w:sz w:val="22"/>
-          <w:szCs w:val="22"/>
-        </w:rPr>
-        <w:tab/>
+        <w:t xml:space="preserve">En </w:t>
+      </w:r>
+      <w:r>
+        <w:rPr/>
+        <w:t>Alcance</w:t>
+      </w:r>
+    </w:p>
+    <w:p>
+      <w:pPr>
+        <w:pStyle w:val="ListParagraph"/>
+        <w:numPr>
+          <w:ilvl w:val="0"/>
+          <w:numId w:val="39"/>
+        </w:numPr>
+        <w:bidi w:val="0"/>
+        <w:rPr>
+          <w:sz w:val="22"/>
+          <w:szCs w:val="22"/>
+        </w:rPr>
+      </w:pPr>
+      <w:r>
+        <w:rPr>
+          <w:sz w:val="22"/>
+          <w:szCs w:val="22"/>
+        </w:rPr>
+        <w:t>Registro</w:t>
+      </w:r>
+      <w:r>
+        <w:rPr>
+          <w:sz w:val="22"/>
+          <w:szCs w:val="22"/>
+        </w:rPr>
+        <w:t xml:space="preserve"> de Usuario</w:t>
+      </w:r>
+    </w:p>
+    <w:p>
+      <w:pPr>
+        <w:pStyle w:val="ListParagraph"/>
+        <w:numPr>
+          <w:ilvl w:val="0"/>
+          <w:numId w:val="39"/>
+        </w:numPr>
+        <w:bidi w:val="0"/>
+        <w:rPr>
+          <w:sz w:val="22"/>
+          <w:szCs w:val="22"/>
+        </w:rPr>
+      </w:pPr>
+      <w:r>
+        <w:rPr>
+          <w:sz w:val="22"/>
+          <w:szCs w:val="22"/>
+        </w:rPr>
+        <w:t>Inicio</w:t>
+      </w:r>
+      <w:r>
+        <w:rPr>
+          <w:sz w:val="22"/>
+          <w:szCs w:val="22"/>
+        </w:rPr>
+        <w:t xml:space="preserve"> de </w:t>
+      </w:r>
+      <w:r>
+        <w:rPr>
+          <w:sz w:val="22"/>
+          <w:szCs w:val="22"/>
+        </w:rPr>
+        <w:t>Sesion</w:t>
+      </w:r>
+      <w:r>
+        <w:rPr>
+          <w:sz w:val="22"/>
+          <w:szCs w:val="22"/>
+        </w:rPr>
+        <w:t xml:space="preserve"> </w:t>
+      </w:r>
+    </w:p>
+    <w:p>
+      <w:pPr>
+        <w:pStyle w:val="ListParagraph"/>
+        <w:numPr>
+          <w:ilvl w:val="0"/>
+          <w:numId w:val="39"/>
+        </w:numPr>
+        <w:bidi w:val="0"/>
+        <w:rPr>
+          <w:sz w:val="22"/>
+          <w:szCs w:val="22"/>
+          <w:highlight w:val="yellow"/>
+        </w:rPr>
+      </w:pPr>
+      <w:r>
+        <w:rPr>
+          <w:sz w:val="22"/>
+          <w:szCs w:val="22"/>
+          <w:highlight w:val="yellow"/>
+        </w:rPr>
+        <w:t>XXXXXXXXXXXXXXXXXXXXXXXX</w:t>
+      </w:r>
+    </w:p>
+    <w:p>
+      <w:pPr>
+        <w:pStyle w:val="ListParagraph"/>
+        <w:numPr>
+          <w:ilvl w:val="0"/>
+          <w:numId w:val="39"/>
+        </w:numPr>
+        <w:bidi w:val="0"/>
+        <w:rPr>
+          <w:sz w:val="22"/>
+          <w:szCs w:val="22"/>
+          <w:highlight w:val="yellow"/>
+        </w:rPr>
+      </w:pPr>
+      <w:r>
+        <w:rPr>
+          <w:sz w:val="22"/>
+          <w:szCs w:val="22"/>
+        </w:rPr>
+        <w:t xml:space="preserve">Metodo Get para </w:t>
+      </w:r>
+      <w:r>
+        <w:rPr>
+          <w:sz w:val="22"/>
+          <w:szCs w:val="22"/>
+        </w:rPr>
+        <w:t>Listar</w:t>
+      </w:r>
+      <w:r>
+        <w:rPr>
+          <w:sz w:val="22"/>
+          <w:szCs w:val="22"/>
+        </w:rPr>
+        <w:t xml:space="preserve"> </w:t>
+      </w:r>
+      <w:r>
+        <w:rPr>
+          <w:sz w:val="22"/>
+          <w:szCs w:val="22"/>
+        </w:rPr>
+        <w:t>Usuarios</w:t>
+      </w:r>
+    </w:p>
+    <w:p>
+      <w:pPr>
+        <w:pStyle w:val="ListParagraph"/>
+        <w:numPr>
+          <w:ilvl w:val="0"/>
+          <w:numId w:val="39"/>
+        </w:numPr>
+        <w:bidi w:val="0"/>
+        <w:rPr>
+          <w:sz w:val="22"/>
+          <w:szCs w:val="22"/>
+          <w:highlight w:val="yellow"/>
+        </w:rPr>
+      </w:pPr>
+      <w:r>
+        <w:rPr>
+          <w:sz w:val="22"/>
+          <w:szCs w:val="22"/>
+        </w:rPr>
+        <w:t xml:space="preserve">Metodo Post para Crear </w:t>
+      </w:r>
+      <w:r>
+        <w:rPr>
+          <w:sz w:val="22"/>
+          <w:szCs w:val="22"/>
+        </w:rPr>
+        <w:t>Usuarios</w:t>
+      </w:r>
+    </w:p>
+    <w:p>
+      <w:pPr>
+        <w:pStyle w:val="ListParagraph"/>
+        <w:numPr>
+          <w:ilvl w:val="0"/>
+          <w:numId w:val="39"/>
+        </w:numPr>
+        <w:bidi w:val="0"/>
+        <w:rPr>
+          <w:sz w:val="22"/>
+          <w:szCs w:val="22"/>
+          <w:highlight w:val="yellow"/>
+        </w:rPr>
+      </w:pPr>
+      <w:r>
+        <w:rPr>
+          <w:sz w:val="22"/>
+          <w:szCs w:val="22"/>
+        </w:rPr>
+        <w:t xml:space="preserve">Metodo Put para </w:t>
+      </w:r>
+      <w:r>
+        <w:rPr>
+          <w:sz w:val="22"/>
+          <w:szCs w:val="22"/>
+        </w:rPr>
+        <w:t>Editar</w:t>
+      </w:r>
+      <w:r>
+        <w:rPr>
+          <w:sz w:val="22"/>
+          <w:szCs w:val="22"/>
+        </w:rPr>
+        <w:t xml:space="preserve"> </w:t>
+      </w:r>
+      <w:r>
+        <w:rPr>
+          <w:sz w:val="22"/>
+          <w:szCs w:val="22"/>
+        </w:rPr>
+        <w:t>Usuarios</w:t>
       </w:r>
     </w:p>
     <w:p xmlns:wp14="http://schemas.microsoft.com/office/word/2010/wordml" wp14:textId="77777777">
@@ -1407,9 +2085,9 @@
           <w:tab w:val="left" w:pos="3510"/>
         </w:tabs>
         <w:ind w:left="0"/>
-        <w:rPr>
-          <w:rFonts w:ascii="Calibri" w:hAnsi="Calibri" w:cs="Calibri"/>
-          <w:iCs/>
+        <w:jc w:val="left"/>
+        <w:rPr>
+          <w:rFonts w:ascii="Calibri" w:hAnsi="Calibri" w:cs="Calibri"/>
           <w:noProof/>
           <w:color w:val="FF0000"/>
           <w:sz w:val="22"/>
@@ -1433,42 +2111,78 @@
       </w:r>
       <w:r>
         <w:rPr/>
-        <w:t xml:space="preserve"> de Alcance</w:t>
-      </w:r>
-    </w:p>
-    <w:p xmlns:wp14="http://schemas.microsoft.com/office/word/2010/wordml" wp14:textId="77777777">
-      <w:pPr>
-        <w:rPr>
-          <w:rFonts w:ascii="Calibri" w:hAnsi="Calibri" w:cs="Calibri"/>
-          <w:noProof/>
-        </w:rPr>
-      </w:pPr>
-    </w:p>
-    <w:p xmlns:wp14="http://schemas.microsoft.com/office/word/2010/wordml" wp14:textId="77777777">
-      <w:pPr>
-        <w:rPr>
-          <w:rFonts w:ascii="Calibri" w:hAnsi="Calibri" w:cs="Calibri"/>
-        </w:rPr>
-      </w:pPr>
-      <w:r>
-        <w:rPr>
-          <w:rFonts w:ascii="Calibri" w:hAnsi="Calibri" w:cs="Calibri"/>
-        </w:rPr>
-        <w:t xml:space="preserve">Out Of Scope defines the features, functional or non-functional requirements of the software that </w:t>
-      </w:r>
-      <w:r>
-        <w:rPr>
-          <w:rFonts w:ascii="Calibri" w:hAnsi="Calibri" w:cs="Calibri"/>
-          <w:b w:val="1"/>
-          <w:bCs w:val="1"/>
-        </w:rPr>
-        <w:t>will NOT be</w:t>
-      </w:r>
-      <w:r>
-        <w:rPr>
-          <w:rFonts w:ascii="Calibri" w:hAnsi="Calibri" w:cs="Calibri"/>
-        </w:rPr>
-        <w:t xml:space="preserve"> tested </w:t>
+        <w:t xml:space="preserve"> de </w:t>
+      </w:r>
+      <w:r>
+        <w:rPr/>
+        <w:t>Alcance</w:t>
+      </w:r>
+    </w:p>
+    <w:p xmlns:wp14="http://schemas.microsoft.com/office/word/2010/wordml" wp14:textId="2EC6FAE4">
+      <w:pPr>
+        <w:pStyle w:val="ListParagraph"/>
+        <w:numPr>
+          <w:ilvl w:val="0"/>
+          <w:numId w:val="40"/>
+        </w:numPr>
+        <w:jc w:val="left"/>
+        <w:rPr>
+          <w:rFonts w:ascii="Calibri" w:hAnsi="Calibri" w:cs="Calibri"/>
+        </w:rPr>
+      </w:pPr>
+      <w:r>
+        <w:rPr>
+          <w:rFonts w:ascii="Calibri" w:hAnsi="Calibri" w:cs="Calibri"/>
+        </w:rPr>
+        <w:t>Transacción de pagos</w:t>
+      </w:r>
+    </w:p>
+    <w:p>
+      <w:pPr>
+        <w:pStyle w:val="ListParagraph"/>
+        <w:numPr>
+          <w:ilvl w:val="0"/>
+          <w:numId w:val="40"/>
+        </w:numPr>
+        <w:jc w:val="left"/>
+        <w:rPr>
+          <w:rFonts w:ascii="Calibri" w:hAnsi="Calibri" w:cs="Calibri"/>
+          <w:sz w:val="22"/>
+          <w:szCs w:val="22"/>
+        </w:rPr>
+      </w:pPr>
+      <w:r>
+        <w:rPr>
+          <w:rFonts w:ascii="Calibri" w:hAnsi="Calibri" w:cs="Calibri"/>
+          <w:sz w:val="22"/>
+          <w:szCs w:val="22"/>
+        </w:rPr>
+        <w:t>Rendimiento</w:t>
+      </w:r>
+    </w:p>
+    <w:p>
+      <w:pPr>
+        <w:pStyle w:val="ListParagraph"/>
+        <w:numPr>
+          <w:ilvl w:val="0"/>
+          <w:numId w:val="40"/>
+        </w:numPr>
+        <w:jc w:val="left"/>
+        <w:rPr>
+          <w:rFonts w:ascii="Calibri" w:hAnsi="Calibri" w:cs="Calibri"/>
+          <w:sz w:val="22"/>
+          <w:szCs w:val="22"/>
+          <w:highlight w:val="yellow"/>
+        </w:rPr>
+      </w:pPr>
+      <w:r>
+        <w:rPr>
+          <w:rFonts w:ascii="Calibri" w:hAnsi="Calibri" w:cs="Calibri"/>
+          <w:sz w:val="22"/>
+          <w:szCs w:val="22"/>
+          <w:highlight w:val="yellow"/>
+        </w:rPr>
+        <w:t>XXXXXXXXXXXXXXXXXXX</w:t>
       </w:r>
     </w:p>
     <w:p>
@@ -1489,141 +2203,111 @@
         <w:t>Objetivos</w:t>
       </w:r>
     </w:p>
-    <w:p xmlns:wp14="http://schemas.microsoft.com/office/word/2010/wordml" wp14:textId="77777777">
-      <w:pPr>
-        <w:rPr>
-          <w:rFonts w:ascii="Calibri" w:hAnsi="Calibri" w:cs="Calibri"/>
-          <w:noProof/>
-          <w:sz w:val="22"/>
-          <w:szCs w:val="22"/>
-        </w:rPr>
-      </w:pPr>
-    </w:p>
-    <w:p xmlns:wp14="http://schemas.microsoft.com/office/word/2010/wordml" wp14:textId="77777777">
-      <w:pPr>
-        <w:rPr>
-          <w:rFonts w:ascii="Calibri" w:hAnsi="Calibri" w:cs="Calibri"/>
-          <w:noProof/>
-          <w:sz w:val="22"/>
-          <w:szCs w:val="22"/>
-        </w:rPr>
-      </w:pPr>
-      <w:r>
-        <w:rPr>
-          <w:rFonts w:ascii="Calibri" w:hAnsi="Calibri" w:cs="Calibri"/>
-          <w:noProof/>
-          <w:sz w:val="22"/>
-          <w:szCs w:val="22"/>
-        </w:rPr>
-        <w:t>Here make a mention of the overall objevtie that you plan to achive withou your testing</w:t>
-      </w:r>
-    </w:p>
-    <w:p xmlns:wp14="http://schemas.microsoft.com/office/word/2010/wordml" wp14:textId="77777777">
-      <w:pPr>
-        <w:rPr>
-          <w:rFonts w:ascii="Calibri" w:hAnsi="Calibri" w:cs="Calibri"/>
-          <w:noProof/>
-          <w:sz w:val="22"/>
-          <w:szCs w:val="22"/>
-        </w:rPr>
-      </w:pPr>
-    </w:p>
-    <w:p xmlns:wp14="http://schemas.microsoft.com/office/word/2010/wordml" wp14:textId="77777777">
-      <w:pPr>
-        <w:rPr>
-          <w:rFonts w:ascii="Calibri" w:hAnsi="Calibri" w:cs="Calibri"/>
-          <w:noProof/>
-          <w:sz w:val="22"/>
-          <w:szCs w:val="22"/>
-        </w:rPr>
-      </w:pPr>
-      <w:r>
-        <w:rPr>
-          <w:rFonts w:ascii="Calibri" w:hAnsi="Calibri" w:cs="Calibri"/>
-          <w:noProof/>
-          <w:sz w:val="22"/>
-          <w:szCs w:val="22"/>
-        </w:rPr>
-        <w:t>Some objectives of your testing project could be</w:t>
-      </w:r>
-    </w:p>
-    <w:p xmlns:wp14="http://schemas.microsoft.com/office/word/2010/wordml" wp14:textId="77777777">
-      <w:pPr>
-        <w:rPr>
-          <w:rFonts w:ascii="Calibri" w:hAnsi="Calibri" w:cs="Calibri"/>
-          <w:noProof/>
-          <w:sz w:val="22"/>
-          <w:szCs w:val="22"/>
-        </w:rPr>
-      </w:pPr>
-    </w:p>
-    <w:p xmlns:wp14="http://schemas.microsoft.com/office/word/2010/wordml" wp14:textId="77777777">
-      <w:pPr>
+    <w:p>
+      <w:pPr>
+        <w:pStyle w:val="Normal"/>
         <w:numPr>
           <w:ilvl w:val="0"/>
           <w:numId w:val="37"/>
         </w:numPr>
-        <w:rPr>
-          <w:rFonts w:ascii="Calibri" w:hAnsi="Calibri" w:cs="Calibri"/>
-          <w:noProof/>
-          <w:sz w:val="22"/>
-          <w:szCs w:val="22"/>
-        </w:rPr>
-      </w:pPr>
-      <w:r>
-        <w:rPr>
-          <w:rFonts w:ascii="Calibri" w:hAnsi="Calibri" w:cs="Calibri"/>
-          <w:noProof/>
-          <w:sz w:val="22"/>
-          <w:szCs w:val="22"/>
-        </w:rPr>
-        <w:t>Ensure the Application Under Test conforms to functional and non-functional requirements</w:t>
-      </w:r>
-    </w:p>
-    <w:p xmlns:wp14="http://schemas.microsoft.com/office/word/2010/wordml" wp14:textId="77777777">
-      <w:pPr>
+        <w:suppressLineNumbers w:val="0"/>
+        <w:bidi w:val="0"/>
+        <w:spacing w:before="0" w:beforeAutospacing="off" w:after="0" w:afterAutospacing="off" w:line="259" w:lineRule="auto"/>
+        <w:ind w:left="720" w:right="0" w:hanging="360"/>
+        <w:jc w:val="left"/>
+        <w:rPr>
+          <w:rFonts w:ascii="Calibri" w:hAnsi="Calibri" w:cs="Calibri"/>
+          <w:noProof/>
+          <w:sz w:val="22"/>
+          <w:szCs w:val="22"/>
+        </w:rPr>
+      </w:pPr>
+      <w:r>
+        <w:rPr>
+          <w:rFonts w:ascii="Calibri" w:hAnsi="Calibri" w:cs="Calibri"/>
+          <w:noProof/>
+          <w:sz w:val="22"/>
+          <w:szCs w:val="22"/>
+        </w:rPr>
+        <w:t>Verificar el correcto funcionamiento del metodo GET que retornaria una lista de clientes</w:t>
+      </w:r>
+    </w:p>
+    <w:p>
+      <w:pPr>
+        <w:pStyle w:val="Normal"/>
         <w:numPr>
           <w:ilvl w:val="0"/>
           <w:numId w:val="37"/>
         </w:numPr>
-        <w:rPr>
-          <w:rFonts w:ascii="Calibri" w:hAnsi="Calibri" w:cs="Calibri"/>
-          <w:noProof/>
-          <w:sz w:val="22"/>
-          <w:szCs w:val="22"/>
-        </w:rPr>
-      </w:pPr>
-      <w:r>
-        <w:rPr>
-          <w:rFonts w:ascii="Calibri" w:hAnsi="Calibri" w:cs="Calibri"/>
-          <w:noProof/>
-          <w:sz w:val="22"/>
-          <w:szCs w:val="22"/>
-        </w:rPr>
-        <w:t>Ensure the AUT meets the quality specifications defined by the client</w:t>
-      </w:r>
-    </w:p>
-    <w:p xmlns:wp14="http://schemas.microsoft.com/office/word/2010/wordml" wp14:textId="77777777">
+        <w:suppressLineNumbers w:val="0"/>
+        <w:bidi w:val="0"/>
+        <w:spacing w:before="0" w:beforeAutospacing="off" w:after="0" w:afterAutospacing="off" w:line="259" w:lineRule="auto"/>
+        <w:ind w:left="720" w:right="0" w:hanging="360"/>
+        <w:jc w:val="left"/>
+        <w:rPr>
+          <w:rFonts w:ascii="Calibri" w:hAnsi="Calibri" w:cs="Calibri"/>
+          <w:noProof/>
+          <w:sz w:val="22"/>
+          <w:szCs w:val="22"/>
+        </w:rPr>
+      </w:pPr>
+      <w:r>
+        <w:rPr>
+          <w:rFonts w:ascii="Calibri" w:hAnsi="Calibri" w:cs="Calibri"/>
+          <w:noProof/>
+          <w:sz w:val="22"/>
+          <w:szCs w:val="22"/>
+        </w:rPr>
+        <w:t>Verificar el correcto funcionamiento del metodo POST para crear clientes nuevos</w:t>
+      </w:r>
+    </w:p>
+    <w:p xmlns:wp14="http://schemas.microsoft.com/office/word/2010/wordml" wp14:textId="471AF225">
       <w:pPr>
         <w:numPr>
           <w:ilvl w:val="0"/>
           <w:numId w:val="37"/>
         </w:numPr>
-        <w:rPr>
-          <w:rFonts w:ascii="Calibri" w:hAnsi="Calibri" w:cs="Calibri"/>
-          <w:noProof/>
-          <w:sz w:val="22"/>
-          <w:szCs w:val="22"/>
-        </w:rPr>
-      </w:pPr>
-      <w:r>
-        <w:rPr>
-          <w:rFonts w:ascii="Calibri" w:hAnsi="Calibri" w:cs="Calibri"/>
-          <w:noProof/>
-          <w:sz w:val="22"/>
-          <w:szCs w:val="22"/>
-        </w:rPr>
-        <w:t>Bugs/issues are identified and fixed before go live</w:t>
+        <w:jc w:val="left"/>
+        <w:rPr>
+          <w:rFonts w:ascii="Calibri" w:hAnsi="Calibri" w:cs="Calibri"/>
+          <w:noProof/>
+          <w:sz w:val="22"/>
+          <w:szCs w:val="22"/>
+        </w:rPr>
+      </w:pPr>
+      <w:r>
+        <w:rPr>
+          <w:rFonts w:ascii="Calibri" w:hAnsi="Calibri" w:cs="Calibri"/>
+          <w:noProof/>
+          <w:sz w:val="22"/>
+          <w:szCs w:val="22"/>
+        </w:rPr>
+        <w:t>Verificar el correcto funcionamiento del metodo PUT para editar correctamente clientes existentes</w:t>
+      </w:r>
+    </w:p>
+    <w:p>
+      <w:pPr>
+        <w:pStyle w:val="Normal"/>
+        <w:numPr>
+          <w:ilvl w:val="0"/>
+          <w:numId w:val="37"/>
+        </w:numPr>
+        <w:jc w:val="left"/>
+        <w:rPr>
+          <w:rFonts w:ascii="Calibri" w:hAnsi="Calibri" w:cs="Calibri"/>
+          <w:noProof/>
+          <w:sz w:val="22"/>
+          <w:szCs w:val="22"/>
+        </w:rPr>
+      </w:pPr>
+      <w:r>
+        <w:rPr>
+          <w:rFonts w:ascii="Calibri" w:hAnsi="Calibri" w:cs="Calibri"/>
+          <w:noProof/>
+          <w:sz w:val="22"/>
+          <w:szCs w:val="22"/>
+        </w:rPr>
+        <w:t xml:space="preserve">Verificar el correcto funcionamiento del modulo de registro e inicio de sesion </w:t>
       </w:r>
     </w:p>
     <w:p xmlns:wp14="http://schemas.microsoft.com/office/word/2010/wordml" wp14:textId="77777777">
@@ -1633,6 +2317,7 @@
           <w:ilvl w:val="0"/>
           <w:numId w:val="0"/>
         </w:numPr>
+        <w:jc w:val="left"/>
         <w:rPr>
           <w:rFonts w:ascii="Calibri" w:hAnsi="Calibri" w:cs="Calibri"/>
           <w:noProof/>
@@ -1644,6 +2329,7 @@
     <w:p xmlns:wp14="http://schemas.microsoft.com/office/word/2010/wordml" wp14:textId="45E32CBC">
       <w:pPr>
         <w:pStyle w:val="Normal"/>
+        <w:jc w:val="left"/>
         <w:rPr>
           <w:rFonts w:ascii="Calibri" w:hAnsi="Calibri" w:cs="Calibri"/>
           <w:noProof/>
@@ -1688,6 +2374,7 @@
     </w:p>
     <w:p xmlns:wp14="http://schemas.microsoft.com/office/word/2010/wordml" wp14:textId="77777777">
       <w:pPr>
+        <w:jc w:val="left"/>
         <w:rPr>
           <w:rFonts w:ascii="Calibri" w:hAnsi="Calibri" w:cs="Calibri"/>
           <w:noProof/>
@@ -1698,6 +2385,7 @@
     </w:p>
     <w:p xmlns:wp14="http://schemas.microsoft.com/office/word/2010/wordml" wp14:textId="77777777">
       <w:pPr>
+        <w:jc w:val="left"/>
         <w:rPr>
           <w:rFonts w:ascii="Calibri" w:hAnsi="Calibri" w:cs="Calibri"/>
           <w:noProof/>
@@ -1811,6 +2499,7 @@
           <w:ilvl w:val="0"/>
           <w:numId w:val="33"/>
         </w:numPr>
+        <w:jc w:val="left"/>
         <w:rPr>
           <w:rFonts w:ascii="Calibri" w:hAnsi="Calibri" w:cs="Calibri"/>
           <w:noProof/>
@@ -1834,6 +2523,7 @@
           <w:ilvl w:val="0"/>
           <w:numId w:val="33"/>
         </w:numPr>
+        <w:jc w:val="left"/>
         <w:rPr>
           <w:rFonts w:ascii="Calibri" w:hAnsi="Calibri" w:cs="Calibri"/>
           <w:noProof/>
@@ -1857,6 +2547,7 @@
           <w:ilvl w:val="0"/>
           <w:numId w:val="33"/>
         </w:numPr>
+        <w:jc w:val="left"/>
         <w:rPr>
           <w:rFonts w:ascii="Calibri" w:hAnsi="Calibri" w:cs="Calibri"/>
           <w:noProof/>
@@ -1880,6 +2571,7 @@
           <w:ilvl w:val="0"/>
           <w:numId w:val="33"/>
         </w:numPr>
+        <w:jc w:val="left"/>
         <w:rPr>
           <w:rFonts w:ascii="Calibri" w:hAnsi="Calibri" w:cs="Calibri"/>
           <w:noProof/>
@@ -1897,8 +2589,9 @@
         <w:t>Extreme Programming</w:t>
       </w:r>
     </w:p>
-    <w:p xmlns:wp14="http://schemas.microsoft.com/office/word/2010/wordml" wp14:textId="77777777">
-      <w:pPr>
+    <w:p xmlns:wp14="http://schemas.microsoft.com/office/word/2010/wordml" wp14:textId="5F1088B8">
+      <w:pPr>
+        <w:jc w:val="left"/>
         <w:rPr>
           <w:rFonts w:ascii="Calibri" w:hAnsi="Calibri" w:cs="Calibri"/>
           <w:noProof/>
@@ -2014,7 +2707,7 @@
         </w:rPr>
         <w:t xml:space="preserve"> </w:t>
       </w:r>
-      <w:hyperlink w:history="1" r:id="rId8">
+      <w:hyperlink r:id="R4cd725c07a194aff">
         <w:r>
           <w:rPr>
             <w:rStyle w:val="Hyperlink"/>
@@ -2036,55 +2729,6 @@
         <w:t xml:space="preserve"> </w:t>
       </w:r>
     </w:p>
-    <w:p xmlns:wp14="http://schemas.microsoft.com/office/word/2010/wordml" wp14:textId="77777777">
-      <w:pPr>
-        <w:rPr>
-          <w:rFonts w:ascii="Calibri" w:hAnsi="Calibri" w:cs="Calibri"/>
-          <w:noProof/>
-          <w:sz w:val="22"/>
-          <w:szCs w:val="22"/>
-        </w:rPr>
-      </w:pPr>
-    </w:p>
-    <w:p xmlns:wp14="http://schemas.microsoft.com/office/word/2010/wordml" wp14:textId="77777777">
-      <w:pPr>
-        <w:rPr>
-          <w:rFonts w:ascii="Calibri" w:hAnsi="Calibri" w:cs="Calibri"/>
-          <w:noProof/>
-          <w:sz w:val="22"/>
-          <w:szCs w:val="22"/>
-        </w:rPr>
-      </w:pPr>
-    </w:p>
-    <w:p xmlns:wp14="http://schemas.microsoft.com/office/word/2010/wordml" wp14:textId="77777777">
-      <w:pPr>
-        <w:rPr>
-          <w:rFonts w:ascii="Calibri" w:hAnsi="Calibri" w:cs="Calibri"/>
-          <w:noProof/>
-          <w:sz w:val="22"/>
-          <w:szCs w:val="22"/>
-        </w:rPr>
-      </w:pPr>
-    </w:p>
-    <w:p xmlns:wp14="http://schemas.microsoft.com/office/word/2010/wordml" wp14:textId="77777777">
-      <w:pPr>
-        <w:rPr>
-          <w:rFonts w:ascii="Calibri" w:hAnsi="Calibri" w:cs="Calibri"/>
-          <w:noProof/>
-          <w:sz w:val="22"/>
-          <w:szCs w:val="22"/>
-        </w:rPr>
-      </w:pPr>
-    </w:p>
-    <w:p xmlns:wp14="http://schemas.microsoft.com/office/word/2010/wordml" wp14:textId="77777777">
-      <w:pPr>
-        <w:rPr>
-          <w:rFonts w:ascii="Calibri" w:hAnsi="Calibri" w:cs="Calibri"/>
-          <w:sz w:val="24"/>
-          <w:szCs w:val="24"/>
-        </w:rPr>
-      </w:pPr>
-    </w:p>
     <w:p>
       <w:pPr>
         <w:pStyle w:val="Heading2"/>
@@ -2105,6 +2749,7 @@
     </w:p>
     <w:p xmlns:wp14="http://schemas.microsoft.com/office/word/2010/wordml" wp14:textId="77777777">
       <w:pPr>
+        <w:jc w:val="left"/>
         <w:rPr>
           <w:rFonts w:ascii="Calibri" w:hAnsi="Calibri" w:cs="Calibri"/>
           <w:noProof/>
@@ -2114,22 +2759,24 @@
         </w:rPr>
       </w:pPr>
     </w:p>
-    <w:p xmlns:wp14="http://schemas.microsoft.com/office/word/2010/wordml" wp14:textId="77777777">
-      <w:pPr>
-        <w:rPr>
-          <w:rFonts w:ascii="Calibri" w:hAnsi="Calibri" w:cs="Calibri"/>
-          <w:noProof/>
-          <w:color w:val="000000"/>
-          <w:sz w:val="22"/>
-          <w:szCs w:val="22"/>
-        </w:rPr>
-      </w:pPr>
-      <w:r>
-        <w:rPr>
-          <w:rFonts w:ascii="Calibri" w:hAnsi="Calibri" w:cs="Calibri"/>
-          <w:b/>
-          <w:noProof/>
-          <w:color w:val="000000"/>
+    <w:p xmlns:wp14="http://schemas.microsoft.com/office/word/2010/wordml" wp14:textId="210F879A">
+      <w:pPr>
+        <w:jc w:val="left"/>
+        <w:rPr>
+          <w:rFonts w:ascii="Calibri" w:hAnsi="Calibri" w:cs="Calibri"/>
+          <w:noProof/>
+          <w:color w:val="000000" w:themeColor="text1" w:themeTint="FF" w:themeShade="FF"/>
+          <w:sz w:val="22"/>
+          <w:szCs w:val="22"/>
+        </w:rPr>
+      </w:pPr>
+      <w:r>
+        <w:rPr>
+          <w:rFonts w:ascii="Calibri" w:hAnsi="Calibri" w:cs="Calibri"/>
+          <w:b w:val="1"/>
+          <w:bCs w:val="1"/>
+          <w:noProof/>
+          <w:color w:val="000000" w:themeColor="text1" w:themeTint="FF" w:themeShade="FF"/>
           <w:sz w:val="22"/>
           <w:szCs w:val="22"/>
         </w:rPr>
@@ -2138,9 +2785,10 @@
       <w:r>
         <w:rPr>
           <w:rFonts w:ascii="Calibri" w:hAnsi="Calibri" w:cs="Calibri"/>
-          <w:b/>
-          <w:noProof/>
-          <w:color w:val="000000"/>
+          <w:b w:val="1"/>
+          <w:bCs w:val="1"/>
+          <w:noProof/>
+          <w:color w:val="000000" w:themeColor="text1" w:themeTint="FF" w:themeShade="FF"/>
           <w:sz w:val="22"/>
           <w:szCs w:val="22"/>
         </w:rPr>
@@ -2149,9 +2797,10 @@
       <w:r>
         <w:rPr>
           <w:rFonts w:ascii="Calibri" w:hAnsi="Calibri" w:cs="Calibri"/>
-          <w:b/>
-          <w:noProof/>
-          <w:color w:val="000000"/>
+          <w:b w:val="1"/>
+          <w:bCs w:val="1"/>
+          <w:noProof/>
+          <w:color w:val="000000" w:themeColor="text1" w:themeTint="FF" w:themeShade="FF"/>
           <w:sz w:val="22"/>
           <w:szCs w:val="22"/>
         </w:rPr>
@@ -2161,7 +2810,7 @@
         <w:rPr>
           <w:rFonts w:ascii="Calibri" w:hAnsi="Calibri" w:cs="Calibri"/>
           <w:noProof/>
-          <w:color w:val="000000"/>
+          <w:color w:val="000000" w:themeColor="text1" w:themeTint="FF" w:themeShade="FF"/>
           <w:sz w:val="22"/>
           <w:szCs w:val="22"/>
         </w:rPr>
@@ -2171,7 +2820,7 @@
         <w:rPr>
           <w:rFonts w:ascii="Calibri" w:hAnsi="Calibri" w:cs="Calibri"/>
           <w:noProof/>
-          <w:color w:val="000000"/>
+          <w:color w:val="000000" w:themeColor="text1" w:themeTint="FF" w:themeShade="FF"/>
           <w:sz w:val="22"/>
           <w:szCs w:val="22"/>
         </w:rPr>
@@ -2181,7 +2830,7 @@
         <w:rPr>
           <w:rFonts w:ascii="Calibri" w:hAnsi="Calibri" w:cs="Calibri"/>
           <w:noProof/>
-          <w:color w:val="000000"/>
+          <w:color w:val="000000" w:themeColor="text1" w:themeTint="FF" w:themeShade="FF"/>
           <w:sz w:val="22"/>
           <w:szCs w:val="22"/>
         </w:rPr>
@@ -2191,7 +2840,7 @@
         <w:rPr>
           <w:rFonts w:ascii="Calibri" w:hAnsi="Calibri" w:cs="Calibri"/>
           <w:noProof/>
-          <w:color w:val="000000"/>
+          <w:color w:val="000000" w:themeColor="text1" w:themeTint="FF" w:themeShade="FF"/>
           <w:sz w:val="22"/>
           <w:szCs w:val="22"/>
         </w:rPr>
@@ -2201,90 +2850,11 @@
         <w:rPr>
           <w:rFonts w:ascii="Calibri" w:hAnsi="Calibri" w:cs="Calibri"/>
           <w:noProof/>
-          <w:color w:val="000000"/>
+          <w:color w:val="000000" w:themeColor="text1" w:themeTint="FF" w:themeShade="FF"/>
           <w:sz w:val="22"/>
           <w:szCs w:val="22"/>
         </w:rPr>
         <w:t xml:space="preserve"> depends on the scope of the project, time and budget constraints. </w:t>
-      </w:r>
-    </w:p>
-    <w:p xmlns:wp14="http://schemas.microsoft.com/office/word/2010/wordml" wp14:textId="77777777">
-      <w:pPr>
-        <w:rPr>
-          <w:rFonts w:ascii="Calibri" w:hAnsi="Calibri" w:cs="Calibri"/>
-          <w:noProof/>
-          <w:sz w:val="22"/>
-          <w:szCs w:val="22"/>
-        </w:rPr>
-      </w:pPr>
-    </w:p>
-    <w:p xmlns:wp14="http://schemas.microsoft.com/office/word/2010/wordml" wp14:textId="77777777">
-      <w:pPr>
-        <w:rPr>
-          <w:rFonts w:ascii="Calibri" w:hAnsi="Calibri" w:cs="Calibri"/>
-          <w:noProof/>
-          <w:sz w:val="22"/>
-          <w:szCs w:val="22"/>
-        </w:rPr>
-      </w:pPr>
-    </w:p>
-    <w:p xmlns:wp14="http://schemas.microsoft.com/office/word/2010/wordml" wp14:textId="77777777">
-      <w:pPr>
-        <w:rPr>
-          <w:rFonts w:ascii="Calibri" w:hAnsi="Calibri" w:cs="Calibri"/>
-          <w:sz w:val="22"/>
-          <w:szCs w:val="22"/>
-        </w:rPr>
-      </w:pPr>
-    </w:p>
-    <w:p xmlns:wp14="http://schemas.microsoft.com/office/word/2010/wordml" wp14:textId="77777777">
-      <w:pPr>
-        <w:rPr>
-          <w:rFonts w:ascii="Calibri" w:hAnsi="Calibri" w:cs="Calibri"/>
-          <w:sz w:val="24"/>
-          <w:szCs w:val="24"/>
-        </w:rPr>
-      </w:pPr>
-    </w:p>
-    <w:p xmlns:wp14="http://schemas.microsoft.com/office/word/2010/wordml" wp14:textId="77777777">
-      <w:pPr>
-        <w:rPr>
-          <w:rFonts w:ascii="Calibri" w:hAnsi="Calibri" w:cs="Calibri"/>
-          <w:color w:val="000000"/>
-          <w:sz w:val="22"/>
-          <w:szCs w:val="22"/>
-        </w:rPr>
-      </w:pPr>
-    </w:p>
-    <w:p xmlns:wp14="http://schemas.microsoft.com/office/word/2010/wordml" wp14:textId="77777777">
-      <w:pPr>
-        <w:rPr>
-          <w:rFonts w:ascii="Calibri" w:hAnsi="Calibri" w:cs="Calibri"/>
-          <w:sz w:val="22"/>
-          <w:szCs w:val="22"/>
-        </w:rPr>
-      </w:pPr>
-    </w:p>
-    <w:p xmlns:wp14="http://schemas.microsoft.com/office/word/2010/wordml" wp14:textId="77777777">
-      <w:pPr>
-        <w:tabs>
-          <w:tab w:val="left" w:pos="2370"/>
-        </w:tabs>
-        <w:rPr>
-          <w:rFonts w:ascii="Calibri" w:hAnsi="Calibri" w:cs="Calibri"/>
-          <w:noProof/>
-          <w:sz w:val="22"/>
-          <w:szCs w:val="22"/>
-        </w:rPr>
-      </w:pPr>
-      <w:r>
-        <w:rPr>
-          <w:rFonts w:ascii="Calibri" w:hAnsi="Calibri" w:cs="Calibri"/>
-          <w:noProof/>
-          <w:sz w:val="22"/>
-          <w:szCs w:val="22"/>
-        </w:rPr>
-        <w:tab/>
       </w:r>
     </w:p>
     <w:p>
@@ -2307,6 +2877,7 @@
     </w:p>
     <w:p xmlns:wp14="http://schemas.microsoft.com/office/word/2010/wordml" wp14:textId="77777777">
       <w:pPr>
+        <w:jc w:val="left"/>
         <w:rPr>
           <w:rFonts w:ascii="Calibri" w:hAnsi="Calibri" w:cs="Calibri"/>
           <w:noProof/>
@@ -2318,6 +2889,7 @@
     </w:p>
     <w:p xmlns:wp14="http://schemas.microsoft.com/office/word/2010/wordml" wp14:textId="77777777">
       <w:pPr>
+        <w:jc w:val="left"/>
         <w:rPr>
           <w:rFonts w:ascii="Calibri" w:hAnsi="Calibri" w:cs="Calibri"/>
           <w:noProof/>
@@ -2330,28 +2902,29 @@
         <w:rPr>
           <w:rFonts w:ascii="Calibri" w:hAnsi="Calibri" w:cs="Calibri"/>
           <w:noProof/>
+          <w:color w:val="000000" w:themeColor="text1" w:themeTint="FF" w:themeShade="FF"/>
+          <w:sz w:val="22"/>
+          <w:szCs w:val="22"/>
+        </w:rPr>
+        <w:t>The goal of the triage is to</w:t>
+      </w:r>
+    </w:p>
+    <w:p xmlns:wp14="http://schemas.microsoft.com/office/word/2010/wordml" wp14:textId="77777777">
+      <w:pPr>
+        <w:jc w:val="left"/>
+        <w:rPr>
+          <w:rFonts w:ascii="Calibri" w:hAnsi="Calibri" w:cs="Calibri"/>
+          <w:noProof/>
           <w:color w:val="000000"/>
           <w:sz w:val="22"/>
           <w:szCs w:val="22"/>
         </w:rPr>
-        <w:t>The goal of the triage is to</w:t>
-      </w:r>
-    </w:p>
-    <w:p xmlns:wp14="http://schemas.microsoft.com/office/word/2010/wordml" wp14:textId="77777777">
-      <w:pPr>
-        <w:rPr>
-          <w:rFonts w:ascii="Calibri" w:hAnsi="Calibri" w:cs="Calibri"/>
-          <w:noProof/>
-          <w:color w:val="000000"/>
-          <w:sz w:val="22"/>
-          <w:szCs w:val="22"/>
-        </w:rPr>
-      </w:pPr>
-      <w:r>
-        <w:rPr>
-          <w:rFonts w:ascii="Calibri" w:hAnsi="Calibri" w:cs="Calibri"/>
-          <w:noProof/>
-          <w:color w:val="000000"/>
+      </w:pPr>
+      <w:r>
+        <w:rPr>
+          <w:rFonts w:ascii="Calibri" w:hAnsi="Calibri" w:cs="Calibri"/>
+          <w:noProof/>
+          <w:color w:val="000000" w:themeColor="text1" w:themeTint="FF" w:themeShade="FF"/>
           <w:sz w:val="22"/>
           <w:szCs w:val="22"/>
         </w:rPr>
@@ -2364,6 +2937,7 @@
           <w:ilvl w:val="0"/>
           <w:numId w:val="27"/>
         </w:numPr>
+        <w:jc w:val="left"/>
         <w:rPr>
           <w:rFonts w:ascii="Calibri" w:hAnsi="Calibri" w:cs="Calibri"/>
           <w:noProof/>
@@ -2376,7 +2950,7 @@
         <w:rPr>
           <w:rFonts w:ascii="Calibri" w:hAnsi="Calibri" w:cs="Calibri"/>
           <w:noProof/>
-          <w:color w:val="000000"/>
+          <w:color w:val="000000" w:themeColor="text1" w:themeTint="FF" w:themeShade="FF"/>
           <w:sz w:val="22"/>
           <w:szCs w:val="22"/>
         </w:rPr>
@@ -2386,7 +2960,7 @@
         <w:rPr>
           <w:rFonts w:ascii="Calibri" w:hAnsi="Calibri" w:cs="Calibri"/>
           <w:noProof/>
-          <w:color w:val="000000"/>
+          <w:color w:val="000000" w:themeColor="text1" w:themeTint="FF" w:themeShade="FF"/>
           <w:sz w:val="22"/>
           <w:szCs w:val="22"/>
         </w:rPr>
@@ -2396,7 +2970,7 @@
         <w:rPr>
           <w:rFonts w:ascii="Calibri" w:hAnsi="Calibri" w:cs="Calibri"/>
           <w:noProof/>
-          <w:color w:val="000000"/>
+          <w:color w:val="000000" w:themeColor="text1" w:themeTint="FF" w:themeShade="FF"/>
           <w:sz w:val="22"/>
           <w:szCs w:val="22"/>
         </w:rPr>
@@ -2406,31 +2980,32 @@
         <w:rPr>
           <w:rFonts w:ascii="Calibri" w:hAnsi="Calibri" w:cs="Calibri"/>
           <w:noProof/>
-          <w:color w:val="000000"/>
+          <w:color w:val="000000" w:themeColor="text1" w:themeTint="FF" w:themeShade="FF"/>
           <w:sz w:val="22"/>
           <w:szCs w:val="22"/>
         </w:rPr>
         <w:t>e of resolution for each bug</w:t>
       </w:r>
     </w:p>
-    <w:p xmlns:wp14="http://schemas.microsoft.com/office/word/2010/wordml" wp14:textId="77777777">
+    <w:p xmlns:wp14="http://schemas.microsoft.com/office/word/2010/wordml" wp14:textId="68855E93">
       <w:pPr>
         <w:numPr>
           <w:ilvl w:val="0"/>
           <w:numId w:val="27"/>
         </w:numPr>
-        <w:rPr>
-          <w:rFonts w:ascii="Calibri" w:hAnsi="Calibri" w:cs="Calibri"/>
-          <w:color w:val="000000"/>
-          <w:sz w:val="22"/>
-          <w:szCs w:val="22"/>
-        </w:rPr>
-      </w:pPr>
-      <w:r>
-        <w:rPr>
-          <w:rFonts w:ascii="Calibri" w:hAnsi="Calibri" w:cs="Calibri"/>
-          <w:noProof/>
-          <w:color w:val="000000"/>
+        <w:jc w:val="left"/>
+        <w:rPr>
+          <w:rFonts w:ascii="Calibri" w:hAnsi="Calibri" w:cs="Calibri"/>
+          <w:color w:val="000000" w:themeColor="text1" w:themeTint="FF" w:themeShade="FF"/>
+          <w:sz w:val="22"/>
+          <w:szCs w:val="22"/>
+        </w:rPr>
+      </w:pPr>
+      <w:r>
+        <w:rPr>
+          <w:rFonts w:ascii="Calibri" w:hAnsi="Calibri" w:cs="Calibri"/>
+          <w:noProof/>
+          <w:color w:val="000000" w:themeColor="text1" w:themeTint="FF" w:themeShade="FF"/>
           <w:sz w:val="22"/>
           <w:szCs w:val="22"/>
         </w:rPr>
@@ -2440,7 +3015,7 @@
         <w:rPr>
           <w:rFonts w:ascii="Calibri" w:hAnsi="Calibri" w:cs="Calibri"/>
           <w:noProof/>
-          <w:color w:val="000000"/>
+          <w:color w:val="000000" w:themeColor="text1" w:themeTint="FF" w:themeShade="FF"/>
           <w:sz w:val="22"/>
           <w:szCs w:val="22"/>
         </w:rPr>
@@ -2450,7 +3025,7 @@
         <w:rPr>
           <w:rFonts w:ascii="Calibri" w:hAnsi="Calibri" w:cs="Calibri"/>
           <w:noProof/>
-          <w:color w:val="000000"/>
+          <w:color w:val="000000" w:themeColor="text1" w:themeTint="FF" w:themeShade="FF"/>
           <w:sz w:val="22"/>
           <w:szCs w:val="22"/>
         </w:rPr>
@@ -2460,7 +3035,7 @@
         <w:rPr>
           <w:rFonts w:ascii="Calibri" w:hAnsi="Calibri" w:cs="Calibri"/>
           <w:noProof/>
-          <w:color w:val="000000"/>
+          <w:color w:val="000000" w:themeColor="text1" w:themeTint="FF" w:themeShade="FF"/>
           <w:sz w:val="22"/>
           <w:szCs w:val="22"/>
         </w:rPr>
@@ -2469,42 +3044,12 @@
       <w:r>
         <w:rPr>
           <w:rFonts w:ascii="Calibri" w:hAnsi="Calibri" w:cs="Calibri"/>
-          <w:color w:val="000000"/>
+          <w:color w:val="000000" w:themeColor="text1" w:themeTint="FF" w:themeShade="FF"/>
           <w:sz w:val="22"/>
           <w:szCs w:val="22"/>
         </w:rPr>
         <w:t xml:space="preserve">  </w:t>
       </w:r>
-    </w:p>
-    <w:p xmlns:wp14="http://schemas.microsoft.com/office/word/2010/wordml" wp14:textId="77777777">
-      <w:pPr>
-        <w:rPr>
-          <w:rFonts w:ascii="Calibri" w:hAnsi="Calibri" w:cs="Calibri"/>
-          <w:color w:val="000000"/>
-          <w:sz w:val="22"/>
-          <w:szCs w:val="22"/>
-        </w:rPr>
-      </w:pPr>
-    </w:p>
-    <w:p xmlns:wp14="http://schemas.microsoft.com/office/word/2010/wordml" wp14:textId="77777777">
-      <w:pPr>
-        <w:rPr>
-          <w:rFonts w:ascii="Calibri" w:hAnsi="Calibri" w:cs="Calibri"/>
-          <w:color w:val="000000"/>
-          <w:sz w:val="22"/>
-          <w:szCs w:val="22"/>
-        </w:rPr>
-      </w:pPr>
-    </w:p>
-    <w:p xmlns:wp14="http://schemas.microsoft.com/office/word/2010/wordml" wp14:textId="77777777">
-      <w:pPr>
-        <w:rPr>
-          <w:rFonts w:ascii="Calibri" w:hAnsi="Calibri" w:cs="Calibri"/>
-          <w:color w:val="FF0000"/>
-          <w:sz w:val="24"/>
-          <w:szCs w:val="24"/>
-        </w:rPr>
-      </w:pPr>
     </w:p>
     <w:p>
       <w:pPr>
@@ -2514,13 +3059,16 @@
         <w:spacing w:before="240" w:beforeAutospacing="off" w:after="60" w:afterAutospacing="off" w:line="259" w:lineRule="auto"/>
         <w:ind w:left="576" w:right="0" w:hanging="576"/>
         <w:jc w:val="left"/>
-        <w:rPr/>
-      </w:pPr>
-      <w:r>
         <w:rPr>
           <w:rFonts w:ascii="Calibri" w:hAnsi="Calibri" w:cs="Calibri"/>
           <w:color w:val="000000" w:themeColor="text1" w:themeTint="FF" w:themeShade="FF"/>
         </w:rPr>
+      </w:pPr>
+      <w:r>
+        <w:rPr>
+          <w:rFonts w:ascii="Calibri" w:hAnsi="Calibri" w:cs="Calibri"/>
+          <w:color w:val="000000" w:themeColor="text1" w:themeTint="FF" w:themeShade="FF"/>
+        </w:rPr>
         <w:t>Criterios</w:t>
       </w:r>
       <w:r>
@@ -2528,11 +3076,19 @@
           <w:rFonts w:ascii="Calibri" w:hAnsi="Calibri" w:cs="Calibri"/>
           <w:color w:val="000000" w:themeColor="text1" w:themeTint="FF" w:themeShade="FF"/>
         </w:rPr>
-        <w:t xml:space="preserve"> de Suspensión</w:t>
+        <w:t xml:space="preserve"> de </w:t>
+      </w:r>
+      <w:r>
+        <w:rPr>
+          <w:rFonts w:ascii="Calibri" w:hAnsi="Calibri" w:cs="Calibri"/>
+          <w:color w:val="000000" w:themeColor="text1" w:themeTint="FF" w:themeShade="FF"/>
+        </w:rPr>
+        <w:t>Suspensión</w:t>
       </w:r>
     </w:p>
     <w:p xmlns:wp14="http://schemas.microsoft.com/office/word/2010/wordml" wp14:textId="77777777">
       <w:pPr>
+        <w:jc w:val="left"/>
         <w:rPr>
           <w:rFonts w:ascii="Calibri" w:hAnsi="Calibri" w:cs="Calibri"/>
           <w:color w:val="0000FF"/>
@@ -2541,19 +3097,20 @@
         </w:rPr>
       </w:pPr>
     </w:p>
-    <w:p xmlns:wp14="http://schemas.microsoft.com/office/word/2010/wordml" wp14:textId="77777777">
-      <w:pPr>
-        <w:rPr>
-          <w:rFonts w:ascii="Calibri" w:hAnsi="Calibri" w:cs="Calibri"/>
-          <w:color w:val="000000"/>
-          <w:sz w:val="22"/>
-          <w:szCs w:val="22"/>
-        </w:rPr>
-      </w:pPr>
-      <w:r>
-        <w:rPr>
-          <w:rFonts w:ascii="Calibri" w:hAnsi="Calibri" w:cs="Calibri"/>
-          <w:color w:val="000000"/>
+    <w:p xmlns:wp14="http://schemas.microsoft.com/office/word/2010/wordml" wp14:textId="6E588384">
+      <w:pPr>
+        <w:jc w:val="left"/>
+        <w:rPr>
+          <w:rFonts w:ascii="Calibri" w:hAnsi="Calibri" w:cs="Calibri"/>
+          <w:color w:val="000000" w:themeColor="text1" w:themeTint="FF" w:themeShade="FF"/>
+          <w:sz w:val="22"/>
+          <w:szCs w:val="22"/>
+        </w:rPr>
+      </w:pPr>
+      <w:r>
+        <w:rPr>
+          <w:rFonts w:ascii="Calibri" w:hAnsi="Calibri" w:cs="Calibri"/>
+          <w:color w:val="000000" w:themeColor="text1" w:themeTint="FF" w:themeShade="FF"/>
           <w:sz w:val="22"/>
           <w:szCs w:val="22"/>
         </w:rPr>
@@ -2563,7 +3120,7 @@
         <w:rPr>
           <w:rFonts w:ascii="Calibri" w:hAnsi="Calibri" w:cs="Calibri"/>
           <w:noProof/>
-          <w:color w:val="000000"/>
+          <w:color w:val="000000" w:themeColor="text1" w:themeTint="FF" w:themeShade="FF"/>
           <w:sz w:val="22"/>
           <w:szCs w:val="22"/>
         </w:rPr>
@@ -2573,7 +3130,7 @@
         <w:rPr>
           <w:rFonts w:ascii="Calibri" w:hAnsi="Calibri" w:cs="Calibri"/>
           <w:noProof/>
-          <w:color w:val="000000"/>
+          <w:color w:val="000000" w:themeColor="text1" w:themeTint="FF" w:themeShade="FF"/>
           <w:sz w:val="22"/>
           <w:szCs w:val="22"/>
         </w:rPr>
@@ -2583,7 +3140,7 @@
         <w:rPr>
           <w:rFonts w:ascii="Calibri" w:hAnsi="Calibri" w:cs="Calibri"/>
           <w:noProof/>
-          <w:color w:val="000000"/>
+          <w:color w:val="000000" w:themeColor="text1" w:themeTint="FF" w:themeShade="FF"/>
           <w:sz w:val="22"/>
           <w:szCs w:val="22"/>
         </w:rPr>
@@ -2592,21 +3149,12 @@
       <w:r>
         <w:rPr>
           <w:rFonts w:ascii="Calibri" w:hAnsi="Calibri" w:cs="Calibri"/>
-          <w:color w:val="000000"/>
+          <w:color w:val="000000" w:themeColor="text1" w:themeTint="FF" w:themeShade="FF"/>
           <w:sz w:val="22"/>
           <w:szCs w:val="22"/>
         </w:rPr>
         <w:t xml:space="preserve"> when testing can resume after it has been suspended</w:t>
       </w:r>
-    </w:p>
-    <w:p xmlns:wp14="http://schemas.microsoft.com/office/word/2010/wordml" wp14:textId="77777777">
-      <w:pPr>
-        <w:rPr>
-          <w:rFonts w:ascii="Calibri" w:hAnsi="Calibri" w:cs="Calibri"/>
-          <w:sz w:val="24"/>
-          <w:szCs w:val="24"/>
-        </w:rPr>
-      </w:pPr>
     </w:p>
     <w:p xmlns:wp14="http://schemas.microsoft.com/office/word/2010/wordml" wp14:textId="77777777">
       <w:pPr>
@@ -2615,6 +3163,7 @@
           <w:ilvl w:val="0"/>
           <w:numId w:val="0"/>
         </w:numPr>
+        <w:jc w:val="left"/>
         <w:rPr>
           <w:rFonts w:ascii="Calibri" w:hAnsi="Calibri" w:cs="Calibri"/>
           <w:noProof/>
@@ -2632,6 +3181,7 @@
     </w:p>
     <w:p xmlns:wp14="http://schemas.microsoft.com/office/word/2010/wordml" wp14:textId="77777777">
       <w:pPr>
+        <w:jc w:val="left"/>
         <w:rPr>
           <w:rFonts w:ascii="Calibri" w:hAnsi="Calibri" w:cs="Calibri"/>
           <w:noProof/>
@@ -2678,6 +3228,7 @@
     </w:p>
     <w:p xmlns:wp14="http://schemas.microsoft.com/office/word/2010/wordml" wp14:textId="77777777">
       <w:pPr>
+        <w:jc w:val="left"/>
         <w:rPr>
           <w:rFonts w:ascii="Calibri" w:hAnsi="Calibri" w:cs="Calibri"/>
           <w:noProof/>
@@ -2701,6 +3252,7 @@
           <w:ilvl w:val="0"/>
           <w:numId w:val="34"/>
         </w:numPr>
+        <w:jc w:val="left"/>
         <w:rPr>
           <w:rFonts w:ascii="Calibri" w:hAnsi="Calibri" w:cs="Calibri"/>
           <w:noProof/>
@@ -2724,6 +3276,7 @@
           <w:ilvl w:val="0"/>
           <w:numId w:val="34"/>
         </w:numPr>
+        <w:jc w:val="left"/>
         <w:rPr>
           <w:rFonts w:ascii="Calibri" w:hAnsi="Calibri" w:cs="Calibri"/>
           <w:noProof/>
@@ -2747,6 +3300,7 @@
           <w:ilvl w:val="0"/>
           <w:numId w:val="34"/>
         </w:numPr>
+        <w:jc w:val="left"/>
         <w:rPr>
           <w:rFonts w:ascii="Calibri" w:hAnsi="Calibri" w:cs="Calibri"/>
           <w:noProof/>
@@ -2782,7 +3336,7 @@
         <w:t xml:space="preserve"> in next release</w:t>
       </w:r>
     </w:p>
-    <w:p>
+    <w:p xmlns:wp14="http://schemas.microsoft.com/office/word/2010/wordml" wp14:textId="063C7E36">
       <w:pPr>
         <w:pStyle w:val="Heading1"/>
         <w:suppressLineNumbers w:val="0"/>
@@ -2790,7 +3344,10 @@
         <w:spacing w:before="240" w:beforeAutospacing="off" w:after="60" w:afterAutospacing="off" w:line="259" w:lineRule="auto"/>
         <w:ind w:left="432" w:right="0" w:hanging="432"/>
         <w:jc w:val="left"/>
-        <w:rPr/>
+        <w:rPr>
+          <w:rFonts w:ascii="Calibri" w:hAnsi="Calibri" w:cs="Calibri"/>
+          <w:noProof/>
+        </w:rPr>
       </w:pPr>
       <w:r>
         <w:rPr>
@@ -2800,117 +3357,19 @@
         <w:t>Entregables</w:t>
       </w:r>
     </w:p>
-    <w:p xmlns:wp14="http://schemas.microsoft.com/office/word/2010/wordml" wp14:textId="77777777">
-      <w:pPr>
-        <w:rPr>
-          <w:rFonts w:ascii="Calibri" w:hAnsi="Calibri" w:cs="Calibri"/>
-          <w:noProof/>
-          <w:sz w:val="22"/>
-          <w:szCs w:val="22"/>
-        </w:rPr>
-      </w:pPr>
-    </w:p>
-    <w:p xmlns:wp14="http://schemas.microsoft.com/office/word/2010/wordml" wp14:textId="77777777">
-      <w:pPr>
-        <w:rPr>
-          <w:rFonts w:ascii="Calibri" w:hAnsi="Calibri" w:cs="Calibri"/>
-          <w:noProof/>
-          <w:sz w:val="24"/>
-          <w:szCs w:val="24"/>
-        </w:rPr>
-      </w:pPr>
-    </w:p>
-    <w:p xmlns:wp14="http://schemas.microsoft.com/office/word/2010/wordml" wp14:textId="77777777">
-      <w:pPr>
-        <w:rPr>
-          <w:rFonts w:ascii="Calibri" w:hAnsi="Calibri" w:cs="Calibri"/>
-          <w:noProof/>
-          <w:color w:val="000000"/>
-          <w:sz w:val="22"/>
-          <w:szCs w:val="22"/>
-        </w:rPr>
-      </w:pPr>
-      <w:r>
-        <w:rPr>
-          <w:rFonts w:ascii="Calibri" w:hAnsi="Calibri" w:cs="Calibri"/>
-          <w:noProof/>
-          <w:color w:val="000000"/>
-          <w:sz w:val="22"/>
-          <w:szCs w:val="22"/>
-        </w:rPr>
-        <w:t xml:space="preserve">Here mention all the Test Artifacts that will </w:t>
-      </w:r>
-      <w:r>
-        <w:rPr>
-          <w:rFonts w:ascii="Calibri" w:hAnsi="Calibri" w:cs="Calibri"/>
-          <w:noProof/>
-          <w:color w:val="000000"/>
-          <w:sz w:val="22"/>
-          <w:szCs w:val="22"/>
-        </w:rPr>
-        <w:t>be delivered</w:t>
-      </w:r>
-      <w:r>
-        <w:rPr>
-          <w:rFonts w:ascii="Calibri" w:hAnsi="Calibri" w:cs="Calibri"/>
-          <w:noProof/>
-          <w:color w:val="000000"/>
-          <w:sz w:val="22"/>
-          <w:szCs w:val="22"/>
-        </w:rPr>
-        <w:t xml:space="preserve"> during different phases of the testing lifecycle.  </w:t>
-      </w:r>
-    </w:p>
-    <w:p xmlns:wp14="http://schemas.microsoft.com/office/word/2010/wordml" wp14:textId="77777777">
-      <w:pPr>
-        <w:rPr>
-          <w:rFonts w:ascii="Calibri" w:hAnsi="Calibri" w:cs="Calibri"/>
-          <w:noProof/>
-          <w:sz w:val="22"/>
-          <w:szCs w:val="22"/>
-        </w:rPr>
-      </w:pPr>
-    </w:p>
-    <w:p xmlns:wp14="http://schemas.microsoft.com/office/word/2010/wordml" wp14:textId="77777777">
-      <w:pPr>
-        <w:rPr>
-          <w:rFonts w:ascii="Calibri" w:hAnsi="Calibri" w:cs="Calibri"/>
-          <w:noProof/>
-          <w:sz w:val="22"/>
-          <w:szCs w:val="22"/>
-        </w:rPr>
-      </w:pPr>
-      <w:r>
-        <w:rPr>
-          <w:rFonts w:ascii="Calibri" w:hAnsi="Calibri" w:cs="Calibri"/>
-          <w:noProof/>
-          <w:sz w:val="22"/>
-          <w:szCs w:val="22"/>
-        </w:rPr>
-        <w:t xml:space="preserve">Here </w:t>
-      </w:r>
-      <w:r>
-        <w:rPr>
-          <w:rFonts w:ascii="Calibri" w:hAnsi="Calibri" w:cs="Calibri"/>
-          <w:noProof/>
-          <w:sz w:val="22"/>
-          <w:szCs w:val="22"/>
-        </w:rPr>
-        <w:t>are</w:t>
-      </w:r>
-      <w:r>
-        <w:rPr>
-          <w:rFonts w:ascii="Calibri" w:hAnsi="Calibri" w:cs="Calibri"/>
-          <w:noProof/>
-          <w:sz w:val="22"/>
-          <w:szCs w:val="22"/>
-        </w:rPr>
-        <w:t xml:space="preserve"> the sample deliverables</w:t>
-      </w:r>
+    <w:p>
+      <w:pPr>
+        <w:pStyle w:val="Normal"/>
+        <w:bidi w:val="0"/>
+        <w:rPr>
+          <w:noProof/>
+        </w:rPr>
+      </w:pPr>
     </w:p>
     <w:tbl>
       <w:tblPr>
         <w:tblW w:w="0" w:type="auto"/>
+        <w:jc w:val="left"/>
         <w:tblBorders>
           <w:top w:val="single" w:color="008000" w:sz="12" w:space="0"/>
           <w:bottom w:val="single" w:color="008000" w:sz="12" w:space="0"/>
@@ -2931,8 +3390,67 @@
             <w:shd w:val="clear" w:color="auto" w:fill="auto"/>
             <w:tcMar/>
           </w:tcPr>
-          <w:p wp14:textId="77777777">
+          <w:p wp14:textId="755DF635">
             <w:pPr>
+              <w:pStyle w:val="Normal"/>
+              <w:numPr>
+                <w:ilvl w:val="0"/>
+                <w:numId w:val="35"/>
+              </w:numPr>
+              <w:suppressLineNumbers w:val="0"/>
+              <w:bidi w:val="0"/>
+              <w:spacing w:before="0" w:beforeAutospacing="off" w:after="0" w:afterAutospacing="off" w:line="259" w:lineRule="auto"/>
+              <w:ind w:left="720" w:right="0" w:hanging="360"/>
+              <w:jc w:val="left"/>
+              <w:rPr>
+                <w:rFonts w:ascii="Calibri" w:hAnsi="Calibri" w:cs="Calibri"/>
+                <w:noProof/>
+                <w:sz w:val="22"/>
+                <w:szCs w:val="22"/>
+              </w:rPr>
+            </w:pPr>
+            <w:r>
+              <w:rPr>
+                <w:rFonts w:ascii="Calibri" w:hAnsi="Calibri" w:cs="Calibri"/>
+                <w:noProof/>
+                <w:sz w:val="22"/>
+                <w:szCs w:val="22"/>
+              </w:rPr>
+              <w:t>Plan de Pruebas</w:t>
+            </w:r>
+          </w:p>
+          <w:p wp14:textId="364A1C01">
+            <w:pPr>
+              <w:pStyle w:val="Normal"/>
+              <w:numPr>
+                <w:ilvl w:val="0"/>
+                <w:numId w:val="35"/>
+              </w:numPr>
+              <w:suppressLineNumbers w:val="0"/>
+              <w:bidi w:val="0"/>
+              <w:spacing w:before="0" w:beforeAutospacing="off" w:after="0" w:afterAutospacing="off" w:line="259" w:lineRule="auto"/>
+              <w:ind w:left="720" w:right="0" w:hanging="360"/>
+              <w:jc w:val="left"/>
+              <w:rPr>
+                <w:rFonts w:ascii="Calibri" w:hAnsi="Calibri" w:cs="Calibri"/>
+                <w:noProof/>
+                <w:sz w:val="22"/>
+                <w:szCs w:val="22"/>
+              </w:rPr>
+            </w:pPr>
+            <w:r>
+              <w:rPr>
+                <w:rFonts w:ascii="Calibri" w:hAnsi="Calibri" w:cs="Calibri"/>
+                <w:noProof/>
+                <w:sz w:val="22"/>
+                <w:szCs w:val="22"/>
+              </w:rPr>
+              <w:t>Casos de Prueba (Diseño e Implementacion)</w:t>
+            </w:r>
+          </w:p>
+          <w:p wp14:textId="26DDE049">
+            <w:pPr>
+              <w:pStyle w:val="Normal"/>
               <w:numPr>
                 <w:ilvl w:val="0"/>
                 <w:numId w:val="35"/>
@@ -2951,178 +3469,13 @@
                 <w:sz w:val="22"/>
                 <w:szCs w:val="22"/>
               </w:rPr>
-              <w:t>Test Plan</w:t>
-            </w:r>
-          </w:p>
-          <w:p wp14:textId="77777777">
-            <w:pPr>
-              <w:numPr>
-                <w:ilvl w:val="0"/>
-                <w:numId w:val="35"/>
-              </w:numPr>
-              <w:rPr>
-                <w:rFonts w:ascii="Calibri" w:hAnsi="Calibri" w:cs="Calibri"/>
-                <w:noProof/>
-                <w:sz w:val="22"/>
-                <w:szCs w:val="22"/>
-              </w:rPr>
-            </w:pPr>
-            <w:r>
-              <w:rPr>
-                <w:rFonts w:ascii="Calibri" w:hAnsi="Calibri" w:cs="Calibri"/>
-                <w:noProof/>
-                <w:sz w:val="22"/>
-                <w:szCs w:val="22"/>
-              </w:rPr>
-              <w:t xml:space="preserve">Test Cases </w:t>
-            </w:r>
-          </w:p>
-          <w:p wp14:textId="77777777">
-            <w:pPr>
-              <w:numPr>
-                <w:ilvl w:val="0"/>
-                <w:numId w:val="35"/>
-              </w:numPr>
-              <w:rPr>
-                <w:rFonts w:ascii="Calibri" w:hAnsi="Calibri" w:cs="Calibri"/>
-                <w:noProof/>
-                <w:sz w:val="22"/>
-                <w:szCs w:val="22"/>
-              </w:rPr>
-            </w:pPr>
-            <w:r>
-              <w:rPr>
-                <w:rFonts w:ascii="Calibri" w:hAnsi="Calibri" w:cs="Calibri"/>
-                <w:noProof/>
-                <w:sz w:val="22"/>
-                <w:szCs w:val="22"/>
-              </w:rPr>
-              <w:t>Requi</w:t>
-            </w:r>
-            <w:r>
-              <w:rPr>
-                <w:rFonts w:ascii="Calibri" w:hAnsi="Calibri" w:cs="Calibri"/>
-                <w:noProof/>
-                <w:sz w:val="22"/>
-                <w:szCs w:val="22"/>
-              </w:rPr>
-              <w:t>r</w:t>
-            </w:r>
-            <w:r>
-              <w:rPr>
-                <w:rFonts w:ascii="Calibri" w:hAnsi="Calibri" w:cs="Calibri"/>
-                <w:noProof/>
-                <w:sz w:val="22"/>
-                <w:szCs w:val="22"/>
-              </w:rPr>
-              <w:t>ement</w:t>
-            </w:r>
-            <w:r>
-              <w:rPr>
-                <w:rFonts w:ascii="Calibri" w:hAnsi="Calibri" w:cs="Calibri"/>
-                <w:noProof/>
-                <w:sz w:val="22"/>
-                <w:szCs w:val="22"/>
-              </w:rPr>
-              <w:t xml:space="preserve"> Traceability Matrix</w:t>
-            </w:r>
-          </w:p>
-          <w:p wp14:textId="77777777">
-            <w:pPr>
-              <w:numPr>
-                <w:ilvl w:val="0"/>
-                <w:numId w:val="35"/>
-              </w:numPr>
-              <w:rPr>
-                <w:rFonts w:ascii="Calibri" w:hAnsi="Calibri" w:cs="Calibri"/>
-                <w:noProof/>
-                <w:sz w:val="22"/>
-                <w:szCs w:val="22"/>
-              </w:rPr>
-            </w:pPr>
-            <w:r>
-              <w:rPr>
-                <w:rFonts w:ascii="Calibri" w:hAnsi="Calibri" w:cs="Calibri"/>
-                <w:noProof/>
-                <w:sz w:val="22"/>
-                <w:szCs w:val="22"/>
-              </w:rPr>
-              <w:t>Bug Reports</w:t>
-            </w:r>
-          </w:p>
-          <w:p wp14:textId="77777777">
-            <w:pPr>
-              <w:numPr>
-                <w:ilvl w:val="0"/>
-                <w:numId w:val="35"/>
-              </w:numPr>
-              <w:rPr>
-                <w:rFonts w:ascii="Calibri" w:hAnsi="Calibri" w:cs="Calibri"/>
-                <w:noProof/>
-                <w:sz w:val="22"/>
-                <w:szCs w:val="22"/>
-              </w:rPr>
-            </w:pPr>
-            <w:r>
-              <w:rPr>
-                <w:rFonts w:ascii="Calibri" w:hAnsi="Calibri" w:cs="Calibri"/>
-                <w:noProof/>
-                <w:sz w:val="22"/>
-                <w:szCs w:val="22"/>
-              </w:rPr>
-              <w:t>Test Strategy</w:t>
-            </w:r>
-          </w:p>
-          <w:p wp14:textId="77777777">
-            <w:pPr>
-              <w:numPr>
-                <w:ilvl w:val="0"/>
-                <w:numId w:val="35"/>
-              </w:numPr>
-              <w:rPr>
-                <w:rFonts w:ascii="Calibri" w:hAnsi="Calibri" w:cs="Calibri"/>
-                <w:noProof/>
-                <w:sz w:val="22"/>
-                <w:szCs w:val="22"/>
-              </w:rPr>
-            </w:pPr>
-            <w:r>
-              <w:rPr>
-                <w:rFonts w:ascii="Calibri" w:hAnsi="Calibri" w:cs="Calibri"/>
-                <w:noProof/>
-                <w:sz w:val="22"/>
-                <w:szCs w:val="22"/>
-              </w:rPr>
-              <w:t>Test Metrics</w:t>
-            </w:r>
-          </w:p>
-          <w:p wp14:textId="77777777">
-            <w:pPr>
-              <w:numPr>
-                <w:ilvl w:val="0"/>
-                <w:numId w:val="35"/>
-              </w:numPr>
-              <w:rPr>
-                <w:rFonts w:ascii="Calibri" w:hAnsi="Calibri" w:cs="Calibri"/>
-                <w:noProof/>
-                <w:sz w:val="22"/>
-                <w:szCs w:val="22"/>
-              </w:rPr>
-            </w:pPr>
-            <w:r>
-              <w:rPr>
-                <w:rFonts w:ascii="Calibri" w:hAnsi="Calibri" w:cs="Calibri"/>
-                <w:noProof/>
-                <w:sz w:val="22"/>
-                <w:szCs w:val="22"/>
-              </w:rPr>
-              <w:t>Customer Sign Off</w:t>
+              <w:t>Matriz de Riesgos (Producto Y Proyecto)</w:t>
             </w:r>
           </w:p>
         </w:tc>
       </w:tr>
     </w:tbl>
-    <w:p>
+    <w:p xmlns:wp14="http://schemas.microsoft.com/office/word/2010/wordml" wp14:textId="4D29F3FB">
       <w:pPr>
         <w:pStyle w:val="Heading1"/>
         <w:suppressLineNumbers w:val="0"/>
@@ -3165,36 +3518,6 @@
         <w:t>Prueba</w:t>
       </w:r>
     </w:p>
-    <w:p xmlns:wp14="http://schemas.microsoft.com/office/word/2010/wordml" wp14:textId="77777777">
-      <w:pPr>
-        <w:pStyle w:val="Header"/>
-        <w:tabs>
-          <w:tab w:val="clear" w:pos="4320"/>
-          <w:tab w:val="clear" w:pos="8640"/>
-          <w:tab w:val="left" w:pos="360"/>
-        </w:tabs>
-        <w:rPr>
-          <w:rFonts w:ascii="Calibri" w:hAnsi="Calibri" w:cs="Calibri"/>
-          <w:sz w:val="24"/>
-          <w:szCs w:val="24"/>
-        </w:rPr>
-      </w:pPr>
-    </w:p>
-    <w:p xmlns:wp14="http://schemas.microsoft.com/office/word/2010/wordml" wp14:textId="13155BFF">
-      <w:pPr>
-        <w:pStyle w:val="Header"/>
-        <w:tabs>
-          <w:tab w:val="clear" w:leader="none" w:pos="4320"/>
-          <w:tab w:val="clear" w:leader="none" w:pos="8640"/>
-          <w:tab w:val="left" w:leader="none" w:pos="360"/>
-        </w:tabs>
-        <w:rPr>
-          <w:rFonts w:ascii="Calibri" w:hAnsi="Calibri" w:cs="Calibri"/>
-          <w:sz w:val="24"/>
-          <w:szCs w:val="24"/>
-        </w:rPr>
-      </w:pPr>
-    </w:p>
     <w:p xmlns:wp14="http://schemas.microsoft.com/office/word/2010/wordml" wp14:textId="2BA911BD">
       <w:pPr>
         <w:pStyle w:val="Heading2"/>
@@ -3220,129 +3543,58 @@
         <w:t>Prueba</w:t>
       </w:r>
     </w:p>
-    <w:p xmlns:wp14="http://schemas.microsoft.com/office/word/2010/wordml" wp14:textId="77777777">
-      <w:pPr>
-        <w:rPr>
-          <w:rFonts w:ascii="Calibri" w:hAnsi="Calibri" w:cs="Calibri"/>
-          <w:sz w:val="22"/>
-          <w:szCs w:val="22"/>
-        </w:rPr>
-      </w:pPr>
-      <w:r>
-        <w:rPr>
-          <w:rFonts w:ascii="Calibri" w:hAnsi="Calibri" w:cs="Calibri"/>
-          <w:sz w:val="22"/>
-          <w:szCs w:val="22"/>
-        </w:rPr>
-        <w:t>Make a list of Tools like</w:t>
-      </w:r>
-    </w:p>
-    <w:p xmlns:wp14="http://schemas.microsoft.com/office/word/2010/wordml" wp14:textId="77777777">
-      <w:pPr>
+    <w:p xmlns:wp14="http://schemas.microsoft.com/office/word/2010/wordml" wp14:textId="04F96642">
+      <w:pPr>
+        <w:pStyle w:val="Normal"/>
         <w:numPr>
           <w:ilvl w:val="0"/>
           <w:numId w:val="36"/>
         </w:numPr>
-        <w:rPr>
-          <w:rFonts w:ascii="Calibri" w:hAnsi="Calibri" w:cs="Calibri"/>
-          <w:sz w:val="22"/>
-          <w:szCs w:val="22"/>
-        </w:rPr>
-      </w:pPr>
-      <w:r>
-        <w:rPr>
-          <w:rFonts w:ascii="Calibri" w:hAnsi="Calibri" w:cs="Calibri"/>
-          <w:sz w:val="22"/>
-          <w:szCs w:val="22"/>
-        </w:rPr>
-        <w:t>Requirements Tracking Tool</w:t>
-      </w:r>
-    </w:p>
-    <w:p xmlns:wp14="http://schemas.microsoft.com/office/word/2010/wordml" wp14:textId="77777777">
-      <w:pPr>
+        <w:suppressLineNumbers w:val="0"/>
+        <w:bidi w:val="0"/>
+        <w:spacing w:before="0" w:beforeAutospacing="off" w:after="0" w:afterAutospacing="off" w:line="259" w:lineRule="auto"/>
+        <w:ind w:left="720" w:right="0" w:hanging="360"/>
+        <w:jc w:val="left"/>
+        <w:rPr>
+          <w:rFonts w:ascii="Calibri" w:hAnsi="Calibri" w:cs="Calibri"/>
+          <w:sz w:val="22"/>
+          <w:szCs w:val="22"/>
+        </w:rPr>
+      </w:pPr>
+      <w:r>
+        <w:rPr>
+          <w:rFonts w:ascii="Calibri" w:hAnsi="Calibri" w:cs="Calibri"/>
+          <w:sz w:val="22"/>
+          <w:szCs w:val="22"/>
+        </w:rPr>
+        <w:t>Light Shot</w:t>
+      </w:r>
+    </w:p>
+    <w:p xmlns:wp14="http://schemas.microsoft.com/office/word/2010/wordml" wp14:textId="79C152E0">
+      <w:pPr>
+        <w:pStyle w:val="Normal"/>
         <w:numPr>
           <w:ilvl w:val="0"/>
           <w:numId w:val="36"/>
         </w:numPr>
-        <w:rPr>
-          <w:rFonts w:ascii="Calibri" w:hAnsi="Calibri" w:cs="Calibri"/>
-          <w:sz w:val="22"/>
-          <w:szCs w:val="22"/>
-        </w:rPr>
-      </w:pPr>
-      <w:r>
-        <w:rPr>
-          <w:rFonts w:ascii="Calibri" w:hAnsi="Calibri" w:cs="Calibri"/>
-          <w:sz w:val="22"/>
-          <w:szCs w:val="22"/>
-        </w:rPr>
-        <w:t>Bug Tracking Tool</w:t>
-      </w:r>
-    </w:p>
-    <w:p xmlns:wp14="http://schemas.microsoft.com/office/word/2010/wordml" wp14:textId="77777777">
-      <w:pPr>
-        <w:numPr>
-          <w:ilvl w:val="0"/>
-          <w:numId w:val="36"/>
-        </w:numPr>
-        <w:rPr>
-          <w:rFonts w:ascii="Calibri" w:hAnsi="Calibri" w:cs="Calibri"/>
-          <w:sz w:val="22"/>
-          <w:szCs w:val="22"/>
-        </w:rPr>
-      </w:pPr>
-      <w:r>
-        <w:rPr>
-          <w:rFonts w:ascii="Calibri" w:hAnsi="Calibri" w:cs="Calibri"/>
-          <w:sz w:val="22"/>
-          <w:szCs w:val="22"/>
-        </w:rPr>
-        <w:t>Automation Tools</w:t>
-      </w:r>
-    </w:p>
-    <w:p xmlns:wp14="http://schemas.microsoft.com/office/word/2010/wordml" wp14:textId="77777777">
-      <w:pPr>
-        <w:rPr>
-          <w:rFonts w:ascii="Calibri" w:hAnsi="Calibri" w:cs="Calibri"/>
-          <w:sz w:val="22"/>
-          <w:szCs w:val="22"/>
-        </w:rPr>
-      </w:pPr>
-      <w:r>
-        <w:rPr>
-          <w:rFonts w:ascii="Calibri" w:hAnsi="Calibri" w:cs="Calibri"/>
-          <w:sz w:val="22"/>
-          <w:szCs w:val="22"/>
-        </w:rPr>
-        <w:t>Required to test the project</w:t>
-      </w:r>
-    </w:p>
-    <w:p xmlns:wp14="http://schemas.microsoft.com/office/word/2010/wordml" wp14:textId="77777777">
-      <w:pPr>
-        <w:rPr>
-          <w:rFonts w:ascii="Calibri" w:hAnsi="Calibri" w:cs="Calibri"/>
-          <w:sz w:val="22"/>
-          <w:szCs w:val="22"/>
-        </w:rPr>
-      </w:pPr>
-    </w:p>
-    <w:p xmlns:wp14="http://schemas.microsoft.com/office/word/2010/wordml" wp14:textId="77777777">
-      <w:pPr>
-        <w:rPr>
-          <w:rFonts w:ascii="Calibri" w:hAnsi="Calibri" w:cs="Calibri"/>
-          <w:color w:val="000000"/>
-          <w:sz w:val="22"/>
-          <w:szCs w:val="22"/>
-          <w:u w:val="single"/>
-        </w:rPr>
-      </w:pPr>
-      <w:r>
-        <w:rPr>
-          <w:rFonts w:ascii="Calibri" w:hAnsi="Calibri" w:cs="Calibri"/>
-          <w:sz w:val="24"/>
-          <w:szCs w:val="24"/>
-        </w:rPr>
-        <w:t xml:space="preserve"> </w:t>
+        <w:suppressLineNumbers w:val="0"/>
+        <w:bidi w:val="0"/>
+        <w:spacing w:before="0" w:beforeAutospacing="off" w:after="0" w:afterAutospacing="off" w:line="259" w:lineRule="auto"/>
+        <w:ind w:left="720" w:right="0" w:hanging="360"/>
+        <w:jc w:val="left"/>
+        <w:rPr>
+          <w:rFonts w:ascii="Calibri" w:hAnsi="Calibri" w:cs="Calibri"/>
+          <w:sz w:val="22"/>
+          <w:szCs w:val="22"/>
+        </w:rPr>
+      </w:pPr>
+      <w:r>
+        <w:rPr>
+          <w:rFonts w:ascii="Calibri" w:hAnsi="Calibri" w:cs="Calibri"/>
+          <w:sz w:val="22"/>
+          <w:szCs w:val="22"/>
+        </w:rPr>
+        <w:t>Postman</w:t>
       </w:r>
     </w:p>
     <w:p>
@@ -3353,7 +3605,10 @@
         <w:spacing w:before="240" w:beforeAutospacing="off" w:after="60" w:afterAutospacing="off" w:line="259" w:lineRule="auto"/>
         <w:ind w:left="576" w:right="0" w:hanging="576"/>
         <w:jc w:val="left"/>
-        <w:rPr/>
+        <w:rPr>
+          <w:rFonts w:ascii="Calibri" w:hAnsi="Calibri" w:cs="Calibri"/>
+          <w:noProof/>
+        </w:rPr>
       </w:pPr>
       <w:r>
         <w:rPr>
@@ -3363,319 +3618,55 @@
         <w:t>Entornos de Prueba</w:t>
       </w:r>
     </w:p>
-    <w:p xmlns:wp14="http://schemas.microsoft.com/office/word/2010/wordml" wp14:textId="77777777">
-      <w:pPr>
-        <w:rPr>
-          <w:rFonts w:ascii="Calibri" w:hAnsi="Calibri" w:cs="Calibri"/>
-          <w:color w:val="000000"/>
-          <w:sz w:val="22"/>
-          <w:szCs w:val="22"/>
-        </w:rPr>
-      </w:pPr>
-      <w:r>
-        <w:rPr>
-          <w:rFonts w:ascii="Calibri" w:hAnsi="Calibri" w:cs="Calibri"/>
-          <w:noProof/>
-          <w:color w:val="000000"/>
-          <w:sz w:val="22"/>
-          <w:szCs w:val="22"/>
-        </w:rPr>
-        <w:t>It mention</w:t>
-      </w:r>
-      <w:r>
-        <w:rPr>
-          <w:rFonts w:ascii="Calibri" w:hAnsi="Calibri" w:cs="Calibri"/>
-          <w:noProof/>
-          <w:color w:val="000000"/>
-          <w:sz w:val="22"/>
-          <w:szCs w:val="22"/>
-        </w:rPr>
-        <w:t>s</w:t>
-      </w:r>
-      <w:r>
-        <w:rPr>
-          <w:rFonts w:ascii="Calibri" w:hAnsi="Calibri" w:cs="Calibri"/>
-          <w:noProof/>
-          <w:color w:val="000000"/>
-          <w:sz w:val="22"/>
-          <w:szCs w:val="22"/>
-        </w:rPr>
-        <w:t xml:space="preserve"> the </w:t>
-      </w:r>
-      <w:r>
-        <w:rPr>
-          <w:rFonts w:ascii="Calibri" w:hAnsi="Calibri" w:cs="Calibri"/>
-          <w:noProof/>
-          <w:color w:val="000000"/>
-          <w:sz w:val="22"/>
-          <w:szCs w:val="22"/>
-        </w:rPr>
-        <w:t xml:space="preserve">minimum </w:t>
-      </w:r>
-      <w:r>
-        <w:rPr>
-          <w:rFonts w:ascii="Calibri" w:hAnsi="Calibri" w:cs="Calibri"/>
-          <w:b/>
-          <w:noProof/>
-          <w:color w:val="000000"/>
-          <w:sz w:val="22"/>
-          <w:szCs w:val="22"/>
-        </w:rPr>
-        <w:t>hardware</w:t>
-      </w:r>
-      <w:r>
-        <w:rPr>
-          <w:rFonts w:ascii="Calibri" w:hAnsi="Calibri" w:cs="Calibri"/>
-          <w:noProof/>
-          <w:color w:val="000000"/>
-          <w:sz w:val="22"/>
-          <w:szCs w:val="22"/>
-        </w:rPr>
-        <w:t xml:space="preserve"> requirements that will be used to test the Application.</w:t>
-      </w:r>
-      <w:r>
-        <w:rPr>
-          <w:rFonts w:ascii="Calibri" w:hAnsi="Calibri" w:cs="Calibri"/>
-          <w:color w:val="000000"/>
-          <w:sz w:val="22"/>
-          <w:szCs w:val="22"/>
-        </w:rPr>
-        <w:t xml:space="preserve">  </w:t>
-      </w:r>
-    </w:p>
-    <w:p xmlns:wp14="http://schemas.microsoft.com/office/word/2010/wordml" wp14:textId="77777777">
-      <w:pPr>
-        <w:rPr>
-          <w:rFonts w:ascii="Calibri" w:hAnsi="Calibri" w:cs="Calibri"/>
-          <w:color w:val="000000"/>
-        </w:rPr>
-      </w:pPr>
-    </w:p>
-    <w:p xmlns:wp14="http://schemas.microsoft.com/office/word/2010/wordml" wp14:textId="77777777">
-      <w:pPr>
-        <w:rPr>
-          <w:rFonts w:ascii="Calibri" w:hAnsi="Calibri" w:cs="Calibri"/>
-          <w:color w:val="000000"/>
-          <w:sz w:val="22"/>
-          <w:szCs w:val="22"/>
-        </w:rPr>
-      </w:pPr>
-      <w:r>
-        <w:rPr>
-          <w:rFonts w:ascii="Calibri" w:hAnsi="Calibri" w:cs="Calibri"/>
-          <w:color w:val="000000"/>
-          <w:sz w:val="22"/>
-          <w:szCs w:val="22"/>
-        </w:rPr>
-        <w:t xml:space="preserve">Following </w:t>
-      </w:r>
-      <w:r>
-        <w:rPr>
-          <w:rFonts w:ascii="Calibri" w:hAnsi="Calibri" w:cs="Calibri"/>
-          <w:b/>
-          <w:color w:val="000000"/>
-          <w:sz w:val="22"/>
-          <w:szCs w:val="22"/>
-        </w:rPr>
-        <w:t>software’s</w:t>
-      </w:r>
-      <w:r>
-        <w:rPr>
-          <w:rFonts w:ascii="Calibri" w:hAnsi="Calibri" w:cs="Calibri"/>
-          <w:color w:val="000000"/>
-          <w:sz w:val="22"/>
-          <w:szCs w:val="22"/>
-        </w:rPr>
-        <w:t xml:space="preserve"> are required </w:t>
-      </w:r>
-      <w:r>
-        <w:rPr>
-          <w:rFonts w:ascii="Calibri" w:hAnsi="Calibri" w:cs="Calibri"/>
-          <w:noProof/>
-          <w:color w:val="000000"/>
-          <w:sz w:val="22"/>
-          <w:szCs w:val="22"/>
-        </w:rPr>
-        <w:t>in addition</w:t>
-      </w:r>
-      <w:r>
-        <w:rPr>
-          <w:rFonts w:ascii="Calibri" w:hAnsi="Calibri" w:cs="Calibri"/>
-          <w:color w:val="000000"/>
-          <w:sz w:val="22"/>
-          <w:szCs w:val="22"/>
-        </w:rPr>
-        <w:t xml:space="preserve"> to </w:t>
-      </w:r>
-      <w:r>
-        <w:rPr>
-          <w:rFonts w:ascii="Calibri" w:hAnsi="Calibri" w:cs="Calibri"/>
-          <w:noProof/>
-          <w:color w:val="000000"/>
-          <w:sz w:val="22"/>
-          <w:szCs w:val="22"/>
-        </w:rPr>
-        <w:t>client</w:t>
-      </w:r>
-      <w:r>
-        <w:rPr>
-          <w:rFonts w:ascii="Calibri" w:hAnsi="Calibri" w:cs="Calibri"/>
-          <w:noProof/>
-          <w:color w:val="000000"/>
-          <w:sz w:val="22"/>
-          <w:szCs w:val="22"/>
-        </w:rPr>
-        <w:t>-</w:t>
-      </w:r>
-      <w:r>
-        <w:rPr>
-          <w:rFonts w:ascii="Calibri" w:hAnsi="Calibri" w:cs="Calibri"/>
-          <w:noProof/>
-          <w:color w:val="000000"/>
-          <w:sz w:val="22"/>
-          <w:szCs w:val="22"/>
-        </w:rPr>
-        <w:t>specific</w:t>
-      </w:r>
-      <w:r>
-        <w:rPr>
-          <w:rFonts w:ascii="Calibri" w:hAnsi="Calibri" w:cs="Calibri"/>
-          <w:color w:val="000000"/>
-          <w:sz w:val="22"/>
-          <w:szCs w:val="22"/>
-        </w:rPr>
-        <w:t xml:space="preserve"> </w:t>
-      </w:r>
-      <w:r>
-        <w:rPr>
-          <w:rFonts w:ascii="Calibri" w:hAnsi="Calibri" w:cs="Calibri"/>
-          <w:noProof/>
-          <w:color w:val="000000"/>
-          <w:sz w:val="22"/>
-          <w:szCs w:val="22"/>
-        </w:rPr>
-        <w:t>software</w:t>
-      </w:r>
-      <w:r>
-        <w:rPr>
-          <w:rFonts w:ascii="Calibri" w:hAnsi="Calibri" w:cs="Calibri"/>
-          <w:color w:val="000000"/>
-          <w:sz w:val="22"/>
-          <w:szCs w:val="22"/>
-        </w:rPr>
-        <w:t xml:space="preserve">. </w:t>
-      </w:r>
-    </w:p>
-    <w:p xmlns:wp14="http://schemas.microsoft.com/office/word/2010/wordml" wp14:textId="77777777">
-      <w:pPr>
-        <w:rPr>
-          <w:rFonts w:ascii="Calibri" w:hAnsi="Calibri" w:cs="Calibri"/>
-          <w:color w:val="0000FF"/>
-          <w:sz w:val="22"/>
-          <w:szCs w:val="22"/>
-        </w:rPr>
-      </w:pPr>
-    </w:p>
-    <w:p xmlns:wp14="http://schemas.microsoft.com/office/word/2010/wordml" wp14:textId="77777777">
-      <w:pPr>
+    <w:p>
+      <w:pPr>
+        <w:pStyle w:val="ListParagraph"/>
         <w:numPr>
           <w:ilvl w:val="0"/>
-          <w:numId w:val="1"/>
+          <w:numId w:val="41"/>
         </w:numPr>
-        <w:rPr>
-          <w:rFonts w:ascii="Calibri" w:hAnsi="Calibri" w:cs="Calibri"/>
-          <w:color w:val="000000"/>
-          <w:sz w:val="22"/>
-          <w:szCs w:val="22"/>
-        </w:rPr>
-      </w:pPr>
-      <w:r>
-        <w:rPr>
-          <w:rFonts w:ascii="Calibri" w:hAnsi="Calibri" w:cs="Calibri"/>
-          <w:color w:val="000000" w:themeColor="text1" w:themeTint="FF" w:themeShade="FF"/>
-          <w:sz w:val="22"/>
-          <w:szCs w:val="22"/>
-        </w:rPr>
-        <w:t>Windows 8 and above</w:t>
-      </w:r>
-    </w:p>
-    <w:p xmlns:wp14="http://schemas.microsoft.com/office/word/2010/wordml" wp14:textId="77777777">
-      <w:pPr>
+        <w:bidi w:val="0"/>
+        <w:rPr>
+          <w:noProof/>
+          <w:sz w:val="22"/>
+          <w:szCs w:val="22"/>
+        </w:rPr>
+      </w:pPr>
+      <w:r>
+        <w:rPr>
+          <w:noProof/>
+          <w:sz w:val="22"/>
+          <w:szCs w:val="22"/>
+        </w:rPr>
+        <w:t>Windows 8 o Superior</w:t>
+      </w:r>
+    </w:p>
+    <w:p>
+      <w:pPr>
+        <w:pStyle w:val="ListParagraph"/>
         <w:numPr>
           <w:ilvl w:val="0"/>
-          <w:numId w:val="1"/>
+          <w:numId w:val="41"/>
         </w:numPr>
-        <w:rPr>
-          <w:rFonts w:ascii="Calibri" w:hAnsi="Calibri" w:cs="Calibri"/>
-          <w:color w:val="000000"/>
-          <w:sz w:val="22"/>
-          <w:szCs w:val="22"/>
-        </w:rPr>
-      </w:pPr>
-      <w:r>
-        <w:rPr>
-          <w:rFonts w:ascii="Calibri" w:hAnsi="Calibri" w:cs="Calibri"/>
-          <w:color w:val="000000" w:themeColor="text1" w:themeTint="FF" w:themeShade="FF"/>
-          <w:sz w:val="22"/>
-          <w:szCs w:val="22"/>
-        </w:rPr>
-        <w:t>Office 2013 and above</w:t>
+        <w:bidi w:val="0"/>
+        <w:rPr>
+          <w:noProof/>
+          <w:sz w:val="22"/>
+          <w:szCs w:val="22"/>
+        </w:rPr>
+      </w:pPr>
+      <w:r>
+        <w:rPr>
+          <w:noProof/>
+          <w:sz w:val="22"/>
+          <w:szCs w:val="22"/>
+        </w:rPr>
+        <w:t>Pagina web en producción MERCADOLIBRE</w:t>
       </w:r>
     </w:p>
     <w:p xmlns:wp14="http://schemas.microsoft.com/office/word/2010/wordml" wp14:textId="77777777">
       <w:pPr>
-        <w:numPr>
-          <w:ilvl w:val="0"/>
-          <w:numId w:val="1"/>
-        </w:numPr>
-        <w:rPr>
-          <w:rFonts w:ascii="Calibri" w:hAnsi="Calibri" w:cs="Calibri"/>
-          <w:color w:val="000000"/>
-          <w:sz w:val="22"/>
-          <w:szCs w:val="22"/>
-        </w:rPr>
-      </w:pPr>
-      <w:r>
-        <w:rPr>
-          <w:rFonts w:ascii="Calibri" w:hAnsi="Calibri" w:cs="Calibri"/>
-          <w:color w:val="000000" w:themeColor="text1" w:themeTint="FF" w:themeShade="FF"/>
-          <w:sz w:val="22"/>
-          <w:szCs w:val="22"/>
-        </w:rPr>
-        <w:t xml:space="preserve">MS </w:t>
-      </w:r>
-      <w:r>
-        <w:rPr>
-          <w:rFonts w:ascii="Calibri" w:hAnsi="Calibri" w:cs="Calibri"/>
-          <w:noProof/>
-          <w:color w:val="000000" w:themeColor="text1" w:themeTint="FF" w:themeShade="FF"/>
-          <w:sz w:val="22"/>
-          <w:szCs w:val="22"/>
-        </w:rPr>
-        <w:t>Exchange</w:t>
-      </w:r>
-      <w:r>
-        <w:rPr>
-          <w:rFonts w:ascii="Calibri" w:hAnsi="Calibri" w:cs="Calibri"/>
-          <w:noProof/>
-          <w:color w:val="000000" w:themeColor="text1" w:themeTint="FF" w:themeShade="FF"/>
-          <w:sz w:val="22"/>
-          <w:szCs w:val="22"/>
-        </w:rPr>
-        <w:t>,</w:t>
-      </w:r>
-      <w:r>
-        <w:rPr>
-          <w:rFonts w:ascii="Calibri" w:hAnsi="Calibri" w:cs="Calibri"/>
-          <w:color w:val="000000" w:themeColor="text1" w:themeTint="FF" w:themeShade="FF"/>
-          <w:sz w:val="22"/>
-          <w:szCs w:val="22"/>
-        </w:rPr>
-        <w:t xml:space="preserve"> etc.</w:t>
-      </w:r>
-    </w:p>
-    <w:p xmlns:wp14="http://schemas.microsoft.com/office/word/2010/wordml" wp14:textId="77777777">
-      <w:pPr>
+        <w:jc w:val="left"/>
         <w:rPr>
           <w:rFonts w:ascii="Calibri" w:hAnsi="Calibri" w:cs="Calibri"/>
           <w:color w:val="000000"/>
@@ -3686,21 +3677,35 @@
     </w:p>
     <w:p xmlns:wp14="http://schemas.microsoft.com/office/word/2010/wordml" wp14:textId="77777777">
       <w:pPr>
-        <w:rPr>
-          <w:rFonts w:ascii="Calibri" w:hAnsi="Calibri" w:cs="Calibri"/>
-          <w:noProof/>
-          <w:sz w:val="22"/>
-          <w:szCs w:val="22"/>
-        </w:rPr>
-      </w:pPr>
-    </w:p>
-    <w:p xmlns:wp14="http://schemas.microsoft.com/office/word/2010/wordml" wp14:textId="137D6F60">
+        <w:jc w:val="left"/>
+        <w:rPr>
+          <w:rFonts w:ascii="Calibri" w:hAnsi="Calibri" w:cs="Calibri"/>
+          <w:noProof/>
+          <w:sz w:val="22"/>
+          <w:szCs w:val="22"/>
+        </w:rPr>
+      </w:pPr>
+    </w:p>
+    <w:p>
+      <w:pPr>
+        <w:pStyle w:val="Normal"/>
+        <w:jc w:val="left"/>
+        <w:rPr>
+          <w:rFonts w:ascii="Calibri" w:hAnsi="Calibri" w:cs="Calibri"/>
+          <w:noProof/>
+          <w:sz w:val="22"/>
+          <w:szCs w:val="22"/>
+        </w:rPr>
+      </w:pPr>
+    </w:p>
+    <w:p xmlns:wp14="http://schemas.microsoft.com/office/word/2010/wordml" wp14:textId="22F3360B">
       <w:pPr>
         <w:pStyle w:val="Heading1"/>
         <w:numPr>
           <w:ilvl w:val="0"/>
           <w:numId w:val="0"/>
         </w:numPr>
+        <w:jc w:val="left"/>
         <w:rPr>
           <w:rFonts w:ascii="Calibri" w:hAnsi="Calibri" w:cs="Calibri"/>
           <w:noProof/>
@@ -3722,43 +3727,16 @@
           <w:rFonts w:ascii="Calibri" w:hAnsi="Calibri" w:cs="Calibri"/>
           <w:noProof/>
         </w:rPr>
-        <w:t>inos/Sinonimos</w:t>
+        <w:t>inos</w:t>
       </w:r>
       <w:bookmarkEnd w:id="29"/>
       <w:bookmarkEnd w:id="30"/>
       <w:bookmarkEnd w:id="31"/>
       <w:bookmarkEnd w:id="32"/>
-      <w:r>
-        <w:rPr>
-          <w:rFonts w:ascii="Calibri" w:hAnsi="Calibri" w:cs="Calibri"/>
-          <w:noProof/>
-        </w:rPr>
-        <w:t xml:space="preserve"> </w:t>
-      </w:r>
     </w:p>
     <w:p xmlns:wp14="http://schemas.microsoft.com/office/word/2010/wordml" wp14:textId="77777777">
       <w:pPr>
-        <w:rPr>
-          <w:rFonts w:ascii="Calibri" w:hAnsi="Calibri" w:cs="Calibri"/>
-          <w:noProof/>
-          <w:color w:val="000000"/>
-          <w:sz w:val="22"/>
-          <w:szCs w:val="22"/>
-        </w:rPr>
-      </w:pPr>
-      <w:r>
-        <w:rPr>
-          <w:rFonts w:ascii="Calibri" w:hAnsi="Calibri" w:cs="Calibri"/>
-          <w:noProof/>
-          <w:color w:val="000000"/>
-          <w:sz w:val="22"/>
-          <w:szCs w:val="22"/>
-        </w:rPr>
-        <w:t>Make a mention of any terms or acronyms used in the project</w:t>
-      </w:r>
-    </w:p>
-    <w:p xmlns:wp14="http://schemas.microsoft.com/office/word/2010/wordml" wp14:textId="77777777">
-      <w:pPr>
+        <w:jc w:val="left"/>
         <w:rPr>
           <w:rFonts w:ascii="Calibri" w:hAnsi="Calibri" w:cs="Calibri"/>
           <w:noProof/>
@@ -3771,7 +3749,7 @@
     <w:tbl>
       <w:tblPr>
         <w:tblW w:w="8719" w:type="dxa"/>
-        <w:tblInd w:w="479" w:type="dxa"/>
+        <w:jc w:val="left"/>
         <w:tblBorders>
           <w:top w:val="single" w:color="auto" w:sz="4" w:space="0"/>
           <w:left w:val="single" w:color="auto" w:sz="4" w:space="0"/>
@@ -3805,7 +3783,7 @@
             <w:shd w:val="clear" w:color="auto" w:fill="CCCCCC"/>
             <w:tcMar/>
           </w:tcPr>
-          <w:p wp14:textId="77777777">
+          <w:p wp14:textId="640529B5">
             <w:pPr>
               <w:pStyle w:val="SGTableHeader"/>
               <w:rPr>
@@ -3822,7 +3800,16 @@
                 <w:sz w:val="22"/>
                 <w:szCs w:val="22"/>
               </w:rPr>
-              <w:t>TERM/ACRONYM</w:t>
+              <w:t>TERM</w:t>
+            </w:r>
+            <w:r>
+              <w:rPr>
+                <w:rFonts w:ascii="Calibri" w:hAnsi="Calibri" w:cs="Calibri"/>
+                <w:noProof/>
+                <w:sz w:val="22"/>
+                <w:szCs w:val="22"/>
+              </w:rPr>
+              <w:t>INO</w:t>
             </w:r>
           </w:p>
         </w:tc>
@@ -3832,7 +3819,7 @@
             <w:shd w:val="clear" w:color="auto" w:fill="CCCCCC"/>
             <w:tcMar/>
           </w:tcPr>
-          <w:p wp14:textId="77777777">
+          <w:p wp14:textId="02510BB5">
             <w:pPr>
               <w:pStyle w:val="SGTableHeader"/>
               <w:rPr>
@@ -3849,7 +3836,16 @@
                 <w:sz w:val="22"/>
                 <w:szCs w:val="22"/>
               </w:rPr>
-              <w:t>DEFINITION</w:t>
+              <w:t>DEFIN</w:t>
+            </w:r>
+            <w:r>
+              <w:rPr>
+                <w:rFonts w:ascii="Calibri" w:hAnsi="Calibri" w:cs="Calibri"/>
+                <w:noProof/>
+                <w:sz w:val="22"/>
+                <w:szCs w:val="22"/>
+              </w:rPr>
+              <w:t>ICIÓN</w:t>
             </w:r>
           </w:p>
         </w:tc>
@@ -3897,13 +3893,18 @@
             <w:tcW w:w="6559" w:type="dxa"/>
             <w:tcMar/>
           </w:tcPr>
-          <w:p wp14:textId="77777777">
+          <w:p wp14:textId="781293B8">
             <w:pPr>
               <w:pStyle w:val="SGTableText"/>
+              <w:suppressLineNumbers w:val="0"/>
+              <w:bidi w:val="0"/>
+              <w:spacing w:before="60" w:beforeAutospacing="off" w:after="60" w:afterAutospacing="off" w:line="259" w:lineRule="auto"/>
+              <w:ind w:left="0" w:right="0"/>
+              <w:jc w:val="left"/>
               <w:rPr>
                 <w:rFonts w:ascii="Calibri" w:hAnsi="Calibri" w:cs="Calibri"/>
                 <w:noProof/>
-                <w:color w:val="000000"/>
+                <w:color w:val="000000" w:themeColor="text1" w:themeTint="FF" w:themeShade="FF"/>
                 <w:sz w:val="22"/>
                 <w:szCs w:val="22"/>
               </w:rPr>
@@ -3912,11 +3913,11 @@
               <w:rPr>
                 <w:rFonts w:ascii="Calibri" w:hAnsi="Calibri" w:cs="Calibri"/>
                 <w:noProof/>
-                <w:color w:val="000000"/>
+                <w:color w:val="000000" w:themeColor="text1" w:themeTint="FF" w:themeShade="FF"/>
                 <w:sz w:val="22"/>
                 <w:szCs w:val="22"/>
               </w:rPr>
-              <w:t>Application Program Interface</w:t>
+              <w:t>Interfaz de Aplición de Usuario</w:t>
             </w:r>
           </w:p>
         </w:tc>
@@ -3997,6 +3998,7 @@
           <w:numId w:val="0"/>
         </w:numPr>
         <w:ind w:left="1440"/>
+        <w:jc w:val="left"/>
         <w:rPr>
           <w:rFonts w:ascii="Calibri" w:hAnsi="Calibri" w:cs="Calibri"/>
         </w:rPr>
@@ -4004,6 +4006,7 @@
     </w:p>
     <w:p xmlns:wp14="http://schemas.microsoft.com/office/word/2010/wordml" wp14:textId="77777777">
       <w:pPr>
+        <w:jc w:val="left"/>
         <w:rPr>
           <w:rFonts w:ascii="Calibri" w:hAnsi="Calibri" w:cs="Calibri"/>
         </w:rPr>
@@ -4018,7 +4021,7 @@
       <w:pgNumType w:start="0"/>
       <w:cols w:space="720"/>
       <w:titlePg/>
-      <w:footerReference w:type="first" r:id="R531142a0f84b4e3b"/>
+      <w:footerReference w:type="first" r:id="R20a2190e1977421a"/>
     </w:sectPr>
   </w:body>
 </w:document>
@@ -4216,6 +4219,342 @@
 
 <file path=word/numbering.xml><?xml version="1.0" encoding="utf-8"?>
 <w:numbering xmlns:wpc="http://schemas.microsoft.com/office/word/2010/wordprocessingCanvas" xmlns:cx="http://schemas.microsoft.com/office/drawing/2014/chartex" xmlns:cx1="http://schemas.microsoft.com/office/drawing/2015/9/8/chartex" xmlns:cx2="http://schemas.microsoft.com/office/drawing/2015/10/21/chartex" xmlns:cx3="http://schemas.microsoft.com/office/drawing/2016/5/9/chartex" xmlns:cx4="http://schemas.microsoft.com/office/drawing/2016/5/10/chartex" xmlns:cx5="http://schemas.microsoft.com/office/drawing/2016/5/11/chartex" xmlns:cx6="http://schemas.microsoft.com/office/drawing/2016/5/12/chartex" xmlns:cx7="http://schemas.microsoft.com/office/drawing/2016/5/13/chartex" xmlns:cx8="http://schemas.microsoft.com/office/drawing/2016/5/14/chartex" xmlns:mc="http://schemas.openxmlformats.org/markup-compatibility/2006" xmlns:aink="http://schemas.microsoft.com/office/drawing/2016/ink" xmlns:am3d="http://schemas.microsoft.com/office/drawing/2017/model3d" xmlns:o="urn:schemas-microsoft-com:office:office" xmlns:oel="http://schemas.microsoft.com/office/2019/extlst" xmlns:r="http://schemas.openxmlformats.org/officeDocument/2006/relationships" xmlns:m="http://schemas.openxmlformats.org/officeDocument/2006/math" xmlns:v="urn:schemas-microsoft-com:vml" xmlns:wp14="http://schemas.microsoft.com/office/word/2010/wordprocessingDrawing" xmlns:wp="http://schemas.openxmlformats.org/drawingml/2006/wordprocessingDrawing" xmlns:w10="urn:schemas-microsoft-com:office:word" xmlns:w="http://schemas.openxmlformats.org/wordprocessingml/2006/main" xmlns:w14="http://schemas.microsoft.com/office/word/2010/wordml" xmlns:w15="http://schemas.microsoft.com/office/word/2012/wordml" xmlns:w16cex="http://schemas.microsoft.com/office/word/2018/wordml/cex" xmlns:w16cid="http://schemas.microsoft.com/office/word/2016/wordml/cid" xmlns:w16="http://schemas.microsoft.com/office/word/2018/wordml" xmlns:w16sdtdh="http://schemas.microsoft.com/office/word/2020/wordml/sdtdatahash" xmlns:w16se="http://schemas.microsoft.com/office/word/2015/wordml/symex" xmlns:wpg="http://schemas.microsoft.com/office/word/2010/wordprocessingGroup" xmlns:wpi="http://schemas.microsoft.com/office/word/2010/wordprocessingInk" xmlns:wne="http://schemas.microsoft.com/office/word/2006/wordml" xmlns:wps="http://schemas.microsoft.com/office/word/2010/wordprocessingShape" mc:Ignorable="w14 w15 w16se w16cid w16 w16cex w16sdtdh wp14">
+  <w:abstractNum xmlns:w="http://schemas.openxmlformats.org/wordprocessingml/2006/main" w:abstractNumId="37">
+    <w:nsid w:val="5663ea4e"/>
+    <w:multiLevelType xmlns:w="http://schemas.openxmlformats.org/wordprocessingml/2006/main" w:val="hybridMultilevel"/>
+    <w:lvl xmlns:w="http://schemas.openxmlformats.org/wordprocessingml/2006/main" w:ilvl="0">
+      <w:start w:val="1"/>
+      <w:numFmt w:val="bullet"/>
+      <w:lvlText w:val=""/>
+      <w:lvlJc w:val="left"/>
+      <w:pPr>
+        <w:ind w:left="720" w:hanging="360"/>
+      </w:pPr>
+      <w:rPr>
+        <w:rFonts w:hint="default" w:ascii="Symbol" w:hAnsi="Symbol"/>
+      </w:rPr>
+    </w:lvl>
+    <w:lvl xmlns:w="http://schemas.openxmlformats.org/wordprocessingml/2006/main" w:ilvl="1">
+      <w:start w:val="1"/>
+      <w:numFmt w:val="bullet"/>
+      <w:lvlText w:val="o"/>
+      <w:lvlJc w:val="left"/>
+      <w:pPr>
+        <w:ind w:left="1440" w:hanging="360"/>
+      </w:pPr>
+      <w:rPr>
+        <w:rFonts w:hint="default" w:ascii="Courier New" w:hAnsi="Courier New"/>
+      </w:rPr>
+    </w:lvl>
+    <w:lvl xmlns:w="http://schemas.openxmlformats.org/wordprocessingml/2006/main" w:ilvl="2">
+      <w:start w:val="1"/>
+      <w:numFmt w:val="bullet"/>
+      <w:lvlText w:val=""/>
+      <w:lvlJc w:val="left"/>
+      <w:pPr>
+        <w:ind w:left="2160" w:hanging="360"/>
+      </w:pPr>
+      <w:rPr>
+        <w:rFonts w:hint="default" w:ascii="Wingdings" w:hAnsi="Wingdings"/>
+      </w:rPr>
+    </w:lvl>
+    <w:lvl xmlns:w="http://schemas.openxmlformats.org/wordprocessingml/2006/main" w:ilvl="3">
+      <w:start w:val="1"/>
+      <w:numFmt w:val="bullet"/>
+      <w:lvlText w:val=""/>
+      <w:lvlJc w:val="left"/>
+      <w:pPr>
+        <w:ind w:left="2880" w:hanging="360"/>
+      </w:pPr>
+      <w:rPr>
+        <w:rFonts w:hint="default" w:ascii="Symbol" w:hAnsi="Symbol"/>
+      </w:rPr>
+    </w:lvl>
+    <w:lvl xmlns:w="http://schemas.openxmlformats.org/wordprocessingml/2006/main" w:ilvl="4">
+      <w:start w:val="1"/>
+      <w:numFmt w:val="bullet"/>
+      <w:lvlText w:val="o"/>
+      <w:lvlJc w:val="left"/>
+      <w:pPr>
+        <w:ind w:left="3600" w:hanging="360"/>
+      </w:pPr>
+      <w:rPr>
+        <w:rFonts w:hint="default" w:ascii="Courier New" w:hAnsi="Courier New"/>
+      </w:rPr>
+    </w:lvl>
+    <w:lvl xmlns:w="http://schemas.openxmlformats.org/wordprocessingml/2006/main" w:ilvl="5">
+      <w:start w:val="1"/>
+      <w:numFmt w:val="bullet"/>
+      <w:lvlText w:val=""/>
+      <w:lvlJc w:val="left"/>
+      <w:pPr>
+        <w:ind w:left="4320" w:hanging="360"/>
+      </w:pPr>
+      <w:rPr>
+        <w:rFonts w:hint="default" w:ascii="Wingdings" w:hAnsi="Wingdings"/>
+      </w:rPr>
+    </w:lvl>
+    <w:lvl xmlns:w="http://schemas.openxmlformats.org/wordprocessingml/2006/main" w:ilvl="6">
+      <w:start w:val="1"/>
+      <w:numFmt w:val="bullet"/>
+      <w:lvlText w:val=""/>
+      <w:lvlJc w:val="left"/>
+      <w:pPr>
+        <w:ind w:left="5040" w:hanging="360"/>
+      </w:pPr>
+      <w:rPr>
+        <w:rFonts w:hint="default" w:ascii="Symbol" w:hAnsi="Symbol"/>
+      </w:rPr>
+    </w:lvl>
+    <w:lvl xmlns:w="http://schemas.openxmlformats.org/wordprocessingml/2006/main" w:ilvl="7">
+      <w:start w:val="1"/>
+      <w:numFmt w:val="bullet"/>
+      <w:lvlText w:val="o"/>
+      <w:lvlJc w:val="left"/>
+      <w:pPr>
+        <w:ind w:left="5760" w:hanging="360"/>
+      </w:pPr>
+      <w:rPr>
+        <w:rFonts w:hint="default" w:ascii="Courier New" w:hAnsi="Courier New"/>
+      </w:rPr>
+    </w:lvl>
+    <w:lvl xmlns:w="http://schemas.openxmlformats.org/wordprocessingml/2006/main" w:ilvl="8">
+      <w:start w:val="1"/>
+      <w:numFmt w:val="bullet"/>
+      <w:lvlText w:val=""/>
+      <w:lvlJc w:val="left"/>
+      <w:pPr>
+        <w:ind w:left="6480" w:hanging="360"/>
+      </w:pPr>
+      <w:rPr>
+        <w:rFonts w:hint="default" w:ascii="Wingdings" w:hAnsi="Wingdings"/>
+      </w:rPr>
+    </w:lvl>
+  </w:abstractNum>
+  <w:abstractNum xmlns:w="http://schemas.openxmlformats.org/wordprocessingml/2006/main" w:abstractNumId="36">
+    <w:nsid w:val="7b8afc10"/>
+    <w:multiLevelType xmlns:w="http://schemas.openxmlformats.org/wordprocessingml/2006/main" w:val="hybridMultilevel"/>
+    <w:lvl xmlns:w="http://schemas.openxmlformats.org/wordprocessingml/2006/main" w:ilvl="0">
+      <w:start w:val="1"/>
+      <w:numFmt w:val="bullet"/>
+      <w:lvlText w:val=""/>
+      <w:lvlJc w:val="left"/>
+      <w:pPr>
+        <w:ind w:left="720" w:hanging="360"/>
+      </w:pPr>
+      <w:rPr>
+        <w:rFonts w:hint="default" w:ascii="Symbol" w:hAnsi="Symbol"/>
+      </w:rPr>
+    </w:lvl>
+    <w:lvl xmlns:w="http://schemas.openxmlformats.org/wordprocessingml/2006/main" w:ilvl="1">
+      <w:start w:val="1"/>
+      <w:numFmt w:val="bullet"/>
+      <w:lvlText w:val="o"/>
+      <w:lvlJc w:val="left"/>
+      <w:pPr>
+        <w:ind w:left="1440" w:hanging="360"/>
+      </w:pPr>
+      <w:rPr>
+        <w:rFonts w:hint="default" w:ascii="Courier New" w:hAnsi="Courier New"/>
+      </w:rPr>
+    </w:lvl>
+    <w:lvl xmlns:w="http://schemas.openxmlformats.org/wordprocessingml/2006/main" w:ilvl="2">
+      <w:start w:val="1"/>
+      <w:numFmt w:val="bullet"/>
+      <w:lvlText w:val=""/>
+      <w:lvlJc w:val="left"/>
+      <w:pPr>
+        <w:ind w:left="2160" w:hanging="360"/>
+      </w:pPr>
+      <w:rPr>
+        <w:rFonts w:hint="default" w:ascii="Wingdings" w:hAnsi="Wingdings"/>
+      </w:rPr>
+    </w:lvl>
+    <w:lvl xmlns:w="http://schemas.openxmlformats.org/wordprocessingml/2006/main" w:ilvl="3">
+      <w:start w:val="1"/>
+      <w:numFmt w:val="bullet"/>
+      <w:lvlText w:val=""/>
+      <w:lvlJc w:val="left"/>
+      <w:pPr>
+        <w:ind w:left="2880" w:hanging="360"/>
+      </w:pPr>
+      <w:rPr>
+        <w:rFonts w:hint="default" w:ascii="Symbol" w:hAnsi="Symbol"/>
+      </w:rPr>
+    </w:lvl>
+    <w:lvl xmlns:w="http://schemas.openxmlformats.org/wordprocessingml/2006/main" w:ilvl="4">
+      <w:start w:val="1"/>
+      <w:numFmt w:val="bullet"/>
+      <w:lvlText w:val="o"/>
+      <w:lvlJc w:val="left"/>
+      <w:pPr>
+        <w:ind w:left="3600" w:hanging="360"/>
+      </w:pPr>
+      <w:rPr>
+        <w:rFonts w:hint="default" w:ascii="Courier New" w:hAnsi="Courier New"/>
+      </w:rPr>
+    </w:lvl>
+    <w:lvl xmlns:w="http://schemas.openxmlformats.org/wordprocessingml/2006/main" w:ilvl="5">
+      <w:start w:val="1"/>
+      <w:numFmt w:val="bullet"/>
+      <w:lvlText w:val=""/>
+      <w:lvlJc w:val="left"/>
+      <w:pPr>
+        <w:ind w:left="4320" w:hanging="360"/>
+      </w:pPr>
+      <w:rPr>
+        <w:rFonts w:hint="default" w:ascii="Wingdings" w:hAnsi="Wingdings"/>
+      </w:rPr>
+    </w:lvl>
+    <w:lvl xmlns:w="http://schemas.openxmlformats.org/wordprocessingml/2006/main" w:ilvl="6">
+      <w:start w:val="1"/>
+      <w:numFmt w:val="bullet"/>
+      <w:lvlText w:val=""/>
+      <w:lvlJc w:val="left"/>
+      <w:pPr>
+        <w:ind w:left="5040" w:hanging="360"/>
+      </w:pPr>
+      <w:rPr>
+        <w:rFonts w:hint="default" w:ascii="Symbol" w:hAnsi="Symbol"/>
+      </w:rPr>
+    </w:lvl>
+    <w:lvl xmlns:w="http://schemas.openxmlformats.org/wordprocessingml/2006/main" w:ilvl="7">
+      <w:start w:val="1"/>
+      <w:numFmt w:val="bullet"/>
+      <w:lvlText w:val="o"/>
+      <w:lvlJc w:val="left"/>
+      <w:pPr>
+        <w:ind w:left="5760" w:hanging="360"/>
+      </w:pPr>
+      <w:rPr>
+        <w:rFonts w:hint="default" w:ascii="Courier New" w:hAnsi="Courier New"/>
+      </w:rPr>
+    </w:lvl>
+    <w:lvl xmlns:w="http://schemas.openxmlformats.org/wordprocessingml/2006/main" w:ilvl="8">
+      <w:start w:val="1"/>
+      <w:numFmt w:val="bullet"/>
+      <w:lvlText w:val=""/>
+      <w:lvlJc w:val="left"/>
+      <w:pPr>
+        <w:ind w:left="6480" w:hanging="360"/>
+      </w:pPr>
+      <w:rPr>
+        <w:rFonts w:hint="default" w:ascii="Wingdings" w:hAnsi="Wingdings"/>
+      </w:rPr>
+    </w:lvl>
+  </w:abstractNum>
+  <w:abstractNum xmlns:w="http://schemas.openxmlformats.org/wordprocessingml/2006/main" w:abstractNumId="35">
+    <w:nsid w:val="52665626"/>
+    <w:multiLevelType xmlns:w="http://schemas.openxmlformats.org/wordprocessingml/2006/main" w:val="hybridMultilevel"/>
+    <w:lvl xmlns:w="http://schemas.openxmlformats.org/wordprocessingml/2006/main" w:ilvl="0">
+      <w:start w:val="1"/>
+      <w:numFmt w:val="bullet"/>
+      <w:lvlText w:val=""/>
+      <w:lvlJc w:val="left"/>
+      <w:pPr>
+        <w:ind w:left="720" w:hanging="360"/>
+      </w:pPr>
+      <w:rPr>
+        <w:rFonts w:hint="default" w:ascii="Symbol" w:hAnsi="Symbol"/>
+      </w:rPr>
+    </w:lvl>
+    <w:lvl xmlns:w="http://schemas.openxmlformats.org/wordprocessingml/2006/main" w:ilvl="1">
+      <w:start w:val="1"/>
+      <w:numFmt w:val="bullet"/>
+      <w:lvlText w:val="o"/>
+      <w:lvlJc w:val="left"/>
+      <w:pPr>
+        <w:ind w:left="1440" w:hanging="360"/>
+      </w:pPr>
+      <w:rPr>
+        <w:rFonts w:hint="default" w:ascii="Courier New" w:hAnsi="Courier New"/>
+      </w:rPr>
+    </w:lvl>
+    <w:lvl xmlns:w="http://schemas.openxmlformats.org/wordprocessingml/2006/main" w:ilvl="2">
+      <w:start w:val="1"/>
+      <w:numFmt w:val="bullet"/>
+      <w:lvlText w:val=""/>
+      <w:lvlJc w:val="left"/>
+      <w:pPr>
+        <w:ind w:left="2160" w:hanging="360"/>
+      </w:pPr>
+      <w:rPr>
+        <w:rFonts w:hint="default" w:ascii="Wingdings" w:hAnsi="Wingdings"/>
+      </w:rPr>
+    </w:lvl>
+    <w:lvl xmlns:w="http://schemas.openxmlformats.org/wordprocessingml/2006/main" w:ilvl="3">
+      <w:start w:val="1"/>
+      <w:numFmt w:val="bullet"/>
+      <w:lvlText w:val=""/>
+      <w:lvlJc w:val="left"/>
+      <w:pPr>
+        <w:ind w:left="2880" w:hanging="360"/>
+      </w:pPr>
+      <w:rPr>
+        <w:rFonts w:hint="default" w:ascii="Symbol" w:hAnsi="Symbol"/>
+      </w:rPr>
+    </w:lvl>
+    <w:lvl xmlns:w="http://schemas.openxmlformats.org/wordprocessingml/2006/main" w:ilvl="4">
+      <w:start w:val="1"/>
+      <w:numFmt w:val="bullet"/>
+      <w:lvlText w:val="o"/>
+      <w:lvlJc w:val="left"/>
+      <w:pPr>
+        <w:ind w:left="3600" w:hanging="360"/>
+      </w:pPr>
+      <w:rPr>
+        <w:rFonts w:hint="default" w:ascii="Courier New" w:hAnsi="Courier New"/>
+      </w:rPr>
+    </w:lvl>
+    <w:lvl xmlns:w="http://schemas.openxmlformats.org/wordprocessingml/2006/main" w:ilvl="5">
+      <w:start w:val="1"/>
+      <w:numFmt w:val="bullet"/>
+      <w:lvlText w:val=""/>
+      <w:lvlJc w:val="left"/>
+      <w:pPr>
+        <w:ind w:left="4320" w:hanging="360"/>
+      </w:pPr>
+      <w:rPr>
+        <w:rFonts w:hint="default" w:ascii="Wingdings" w:hAnsi="Wingdings"/>
+      </w:rPr>
+    </w:lvl>
+    <w:lvl xmlns:w="http://schemas.openxmlformats.org/wordprocessingml/2006/main" w:ilvl="6">
+      <w:start w:val="1"/>
+      <w:numFmt w:val="bullet"/>
+      <w:lvlText w:val=""/>
+      <w:lvlJc w:val="left"/>
+      <w:pPr>
+        <w:ind w:left="5040" w:hanging="360"/>
+      </w:pPr>
+      <w:rPr>
+        <w:rFonts w:hint="default" w:ascii="Symbol" w:hAnsi="Symbol"/>
+      </w:rPr>
+    </w:lvl>
+    <w:lvl xmlns:w="http://schemas.openxmlformats.org/wordprocessingml/2006/main" w:ilvl="7">
+      <w:start w:val="1"/>
+      <w:numFmt w:val="bullet"/>
+      <w:lvlText w:val="o"/>
+      <w:lvlJc w:val="left"/>
+      <w:pPr>
+        <w:ind w:left="5760" w:hanging="360"/>
+      </w:pPr>
+      <w:rPr>
+        <w:rFonts w:hint="default" w:ascii="Courier New" w:hAnsi="Courier New"/>
+      </w:rPr>
+    </w:lvl>
+    <w:lvl xmlns:w="http://schemas.openxmlformats.org/wordprocessingml/2006/main" w:ilvl="8">
+      <w:start w:val="1"/>
+      <w:numFmt w:val="bullet"/>
+      <w:lvlText w:val=""/>
+      <w:lvlJc w:val="left"/>
+      <w:pPr>
+        <w:ind w:left="6480" w:hanging="360"/>
+      </w:pPr>
+      <w:rPr>
+        <w:rFonts w:hint="default" w:ascii="Wingdings" w:hAnsi="Wingdings"/>
+      </w:rPr>
+    </w:lvl>
+  </w:abstractNum>
   <w:abstractNum xmlns:w="http://schemas.openxmlformats.org/wordprocessingml/2006/main" w:abstractNumId="34">
     <w:nsid w:val="377991da"/>
     <w:multiLevelType xmlns:w="http://schemas.openxmlformats.org/wordprocessingml/2006/main" w:val="multilevel"/>
@@ -7957,6 +8296,15 @@
       </w:rPr>
     </w:lvl>
   </w:abstractNum>
+  <w:num w:numId="41">
+    <w:abstractNumId w:val="37"/>
+  </w:num>
+  <w:num w:numId="40">
+    <w:abstractNumId w:val="36"/>
+  </w:num>
+  <w:num w:numId="39">
+    <w:abstractNumId w:val="35"/>
+  </w:num>
   <w:num w:numId="38">
     <w:abstractNumId w:val="34"/>
   </w:num>

</xml_diff>